<commit_message>
Incluindo entregáveis em pdf e atualizando readme
</commit_message>
<xml_diff>
--- a/Entregaveis/Documento de Planejamento e Acompanhamento.docx
+++ b/Entregaveis/Documento de Planejamento e Acompanhamento.docx
@@ -143,19 +143,17 @@
         <w:pStyle w:val="Ttulo1"/>
       </w:pPr>
       <w:bookmarkStart w:id="0" w:name="_Toc483429105"/>
-      <w:bookmarkStart w:id="1" w:name="_GoBack"/>
-      <w:bookmarkEnd w:id="1"/>
     </w:p>
     <w:p>
       <w:pPr>
         <w:pStyle w:val="Ttulo1"/>
       </w:pPr>
-      <w:bookmarkStart w:id="2" w:name="_Toc484642201"/>
+      <w:bookmarkStart w:id="1" w:name="_Toc484642201"/>
       <w:r>
         <w:t>Histórico de revisão</w:t>
       </w:r>
       <w:bookmarkEnd w:id="0"/>
-      <w:bookmarkEnd w:id="2"/>
+      <w:bookmarkEnd w:id="1"/>
     </w:p>
     <w:tbl>
       <w:tblPr>
@@ -343,7 +341,13 @@
               <w:cnfStyle w:val="000000000000" w:firstRow="0" w:lastRow="0" w:firstColumn="0" w:lastColumn="0" w:oddVBand="0" w:evenVBand="0" w:oddHBand="0" w:evenHBand="0" w:firstRowFirstColumn="0" w:firstRowLastColumn="0" w:lastRowFirstColumn="0" w:lastRowLastColumn="0"/>
             </w:pPr>
             <w:r>
-              <w:t>Incluindo comparação estimado/realizado de padronizando fontes</w:t>
+              <w:t>Incluindo</w:t>
+            </w:r>
+            <w:r>
+              <w:t xml:space="preserve"> comparação estimado/realizado </w:t>
+            </w:r>
+            <w:r>
+              <w:t>e padronizando fontes</w:t>
             </w:r>
           </w:p>
         </w:tc>
@@ -1248,7 +1252,7 @@
       <w:pPr>
         <w:pStyle w:val="Ttulo1"/>
       </w:pPr>
-      <w:bookmarkStart w:id="3" w:name="_Toc484642202"/>
+      <w:bookmarkStart w:id="2" w:name="_Toc484642202"/>
       <w:r>
         <w:lastRenderedPageBreak/>
         <w:t>1.</w:t>
@@ -1256,14 +1260,14 @@
       <w:r>
         <w:t xml:space="preserve"> Ponto de Função</w:t>
       </w:r>
-      <w:bookmarkEnd w:id="3"/>
+      <w:bookmarkEnd w:id="2"/>
     </w:p>
     <w:p/>
     <w:p>
       <w:pPr>
         <w:pStyle w:val="Ttulo2"/>
       </w:pPr>
-      <w:bookmarkStart w:id="4" w:name="_Toc484642203"/>
+      <w:bookmarkStart w:id="3" w:name="_Toc484642203"/>
       <w:r>
         <w:t>1.1.</w:t>
       </w:r>
@@ -1273,7 +1277,7 @@
       <w:r>
         <w:t>Cálculo do Ponto de Função</w:t>
       </w:r>
-      <w:bookmarkEnd w:id="4"/>
+      <w:bookmarkEnd w:id="3"/>
     </w:p>
     <w:tbl>
       <w:tblPr>
@@ -4454,14 +4458,14 @@
       <w:pPr>
         <w:pStyle w:val="Ttulo2"/>
       </w:pPr>
-      <w:bookmarkStart w:id="5" w:name="_Toc484642204"/>
+      <w:bookmarkStart w:id="4" w:name="_Toc484642204"/>
       <w:r>
         <w:t>1</w:t>
       </w:r>
       <w:r>
         <w:t>.2. Contagem Total</w:t>
       </w:r>
-      <w:bookmarkEnd w:id="5"/>
+      <w:bookmarkEnd w:id="4"/>
       <w:r>
         <w:t xml:space="preserve"> </w:t>
       </w:r>
@@ -6313,7 +6317,7 @@
       <w:pPr>
         <w:pStyle w:val="Ttulo2"/>
       </w:pPr>
-      <w:bookmarkStart w:id="6" w:name="_Toc484642205"/>
+      <w:bookmarkStart w:id="5" w:name="_Toc484642205"/>
       <w:r>
         <w:lastRenderedPageBreak/>
         <w:t>1</w:t>
@@ -6321,7 +6325,7 @@
       <w:r>
         <w:t>.3. Questões</w:t>
       </w:r>
-      <w:bookmarkEnd w:id="6"/>
+      <w:bookmarkEnd w:id="5"/>
     </w:p>
     <w:tbl>
       <w:tblPr>
@@ -11079,12 +11083,12 @@
       <w:pPr>
         <w:pStyle w:val="Ttulo2"/>
       </w:pPr>
-      <w:bookmarkStart w:id="7" w:name="_Toc484642206"/>
+      <w:bookmarkStart w:id="6" w:name="_Toc484642206"/>
       <w:r>
         <w:lastRenderedPageBreak/>
         <w:t>1.4. Resultados</w:t>
       </w:r>
-      <w:bookmarkEnd w:id="7"/>
+      <w:bookmarkEnd w:id="6"/>
     </w:p>
     <w:tbl>
       <w:tblPr>
@@ -12389,11 +12393,11 @@
       <w:pPr>
         <w:pStyle w:val="Ttulo1"/>
       </w:pPr>
-      <w:bookmarkStart w:id="8" w:name="_Toc484642207"/>
+      <w:bookmarkStart w:id="7" w:name="_Toc484642207"/>
       <w:r>
         <w:t>2. Lista de Riscos</w:t>
       </w:r>
-      <w:bookmarkEnd w:id="8"/>
+      <w:bookmarkEnd w:id="7"/>
     </w:p>
     <w:p>
       <w:pPr>
@@ -12417,9 +12421,9 @@
       <w:pPr>
         <w:numPr>
           <w:ilvl w:val="0"/>
-          <w:numId w:val="4"/>
+          <w:numId w:val="6"/>
         </w:numPr>
-        <w:spacing w:after="160" w:line="259" w:lineRule="auto"/>
+        <w:spacing w:after="0" w:line="240" w:lineRule="auto"/>
         <w:ind w:left="720" w:hanging="360"/>
         <w:jc w:val="both"/>
         <w:rPr>
@@ -12441,9 +12445,9 @@
       <w:pPr>
         <w:numPr>
           <w:ilvl w:val="0"/>
-          <w:numId w:val="4"/>
+          <w:numId w:val="6"/>
         </w:numPr>
-        <w:spacing w:after="160" w:line="259" w:lineRule="auto"/>
+        <w:spacing w:after="0" w:line="240" w:lineRule="auto"/>
         <w:ind w:left="720" w:hanging="360"/>
         <w:jc w:val="both"/>
         <w:rPr>
@@ -12465,9 +12469,9 @@
       <w:pPr>
         <w:numPr>
           <w:ilvl w:val="0"/>
-          <w:numId w:val="4"/>
+          <w:numId w:val="6"/>
         </w:numPr>
-        <w:spacing w:after="160" w:line="259" w:lineRule="auto"/>
+        <w:spacing w:after="0" w:line="240" w:lineRule="auto"/>
         <w:ind w:left="720" w:hanging="360"/>
         <w:jc w:val="both"/>
         <w:rPr>
@@ -12489,9 +12493,9 @@
       <w:pPr>
         <w:numPr>
           <w:ilvl w:val="0"/>
-          <w:numId w:val="4"/>
+          <w:numId w:val="6"/>
         </w:numPr>
-        <w:spacing w:after="160" w:line="259" w:lineRule="auto"/>
+        <w:spacing w:after="0" w:line="240" w:lineRule="auto"/>
         <w:ind w:left="720" w:hanging="360"/>
         <w:jc w:val="both"/>
         <w:rPr>
@@ -12513,9 +12517,9 @@
       <w:pPr>
         <w:numPr>
           <w:ilvl w:val="0"/>
-          <w:numId w:val="4"/>
+          <w:numId w:val="6"/>
         </w:numPr>
-        <w:spacing w:after="160" w:line="259" w:lineRule="auto"/>
+        <w:spacing w:after="0" w:line="240" w:lineRule="auto"/>
         <w:ind w:left="720" w:hanging="360"/>
         <w:jc w:val="both"/>
         <w:rPr>
@@ -12537,9 +12541,9 @@
       <w:pPr>
         <w:numPr>
           <w:ilvl w:val="0"/>
-          <w:numId w:val="4"/>
+          <w:numId w:val="6"/>
         </w:numPr>
-        <w:spacing w:after="160" w:line="259" w:lineRule="auto"/>
+        <w:spacing w:after="0" w:line="240" w:lineRule="auto"/>
         <w:ind w:left="720" w:hanging="360"/>
         <w:jc w:val="both"/>
         <w:rPr>
@@ -12561,9 +12565,9 @@
       <w:pPr>
         <w:numPr>
           <w:ilvl w:val="0"/>
-          <w:numId w:val="4"/>
+          <w:numId w:val="6"/>
         </w:numPr>
-        <w:spacing w:after="160" w:line="259" w:lineRule="auto"/>
+        <w:spacing w:after="0" w:line="240" w:lineRule="auto"/>
         <w:ind w:left="720" w:hanging="360"/>
         <w:jc w:val="both"/>
         <w:rPr>
@@ -12597,11 +12601,11 @@
       <w:pPr>
         <w:pStyle w:val="Ttulo2"/>
       </w:pPr>
-      <w:bookmarkStart w:id="9" w:name="_Toc484642208"/>
+      <w:bookmarkStart w:id="8" w:name="_Toc484642208"/>
       <w:r>
         <w:t>2.1. Formulário de Riscos</w:t>
       </w:r>
-      <w:bookmarkEnd w:id="9"/>
+      <w:bookmarkEnd w:id="8"/>
     </w:p>
     <w:tbl>
       <w:tblPr>
@@ -12860,7 +12864,6 @@
           </w:tcPr>
           <w:p>
             <w:r>
-              <w:lastRenderedPageBreak/>
               <w:t>03</w:t>
             </w:r>
           </w:p>
@@ -12930,6 +12933,7 @@
           </w:tcPr>
           <w:p>
             <w:r>
+              <w:lastRenderedPageBreak/>
               <w:t>Paralisação do projeto.</w:t>
             </w:r>
           </w:p>
@@ -13453,6 +13457,8 @@
           <w:szCs w:val="28"/>
         </w:rPr>
       </w:pPr>
+      <w:bookmarkStart w:id="9" w:name="_GoBack"/>
+      <w:bookmarkEnd w:id="9"/>
     </w:p>
     <w:sectPr>
       <w:pgSz w:w="11906" w:h="16838"/>
@@ -13469,11 +13475,11 @@
   <w:abstractNum w:abstractNumId="0" w15:restartNumberingAfterBreak="0">
     <w:nsid w:val="12C55573"/>
     <w:multiLevelType w:val="multilevel"/>
-    <w:tmpl w:val="E152A18C"/>
+    <w:tmpl w:val="E0803146"/>
     <w:lvl w:ilvl="0">
       <w:start w:val="1"/>
-      <w:numFmt w:val="bullet"/>
-      <w:lvlText w:val="•"/>
+      <w:numFmt w:val="decimal"/>
+      <w:lvlText w:val="%1."/>
       <w:lvlJc w:val="left"/>
     </w:lvl>
     <w:lvl w:ilvl="1">
@@ -13631,6 +13637,60 @@
     </w:lvl>
   </w:abstractNum>
   <w:abstractNum w:abstractNumId="2" w15:restartNumberingAfterBreak="0">
+    <w:nsid w:val="52E609DE"/>
+    <w:multiLevelType w:val="multilevel"/>
+    <w:tmpl w:val="4F72246A"/>
+    <w:lvl w:ilvl="0">
+      <w:start w:val="1"/>
+      <w:numFmt w:val="bullet"/>
+      <w:lvlText w:val=""/>
+      <w:lvlJc w:val="left"/>
+      <w:rPr>
+        <w:rFonts w:ascii="Symbol" w:hAnsi="Symbol" w:hint="default"/>
+      </w:rPr>
+    </w:lvl>
+    <w:lvl w:ilvl="1">
+      <w:numFmt w:val="decimal"/>
+      <w:lvlText w:val=""/>
+      <w:lvlJc w:val="left"/>
+    </w:lvl>
+    <w:lvl w:ilvl="2">
+      <w:numFmt w:val="decimal"/>
+      <w:lvlText w:val=""/>
+      <w:lvlJc w:val="left"/>
+    </w:lvl>
+    <w:lvl w:ilvl="3">
+      <w:numFmt w:val="decimal"/>
+      <w:lvlText w:val=""/>
+      <w:lvlJc w:val="left"/>
+    </w:lvl>
+    <w:lvl w:ilvl="4">
+      <w:numFmt w:val="decimal"/>
+      <w:lvlText w:val=""/>
+      <w:lvlJc w:val="left"/>
+    </w:lvl>
+    <w:lvl w:ilvl="5">
+      <w:numFmt w:val="decimal"/>
+      <w:lvlText w:val=""/>
+      <w:lvlJc w:val="left"/>
+    </w:lvl>
+    <w:lvl w:ilvl="6">
+      <w:numFmt w:val="decimal"/>
+      <w:lvlText w:val=""/>
+      <w:lvlJc w:val="left"/>
+    </w:lvl>
+    <w:lvl w:ilvl="7">
+      <w:numFmt w:val="decimal"/>
+      <w:lvlText w:val=""/>
+      <w:lvlJc w:val="left"/>
+    </w:lvl>
+    <w:lvl w:ilvl="8">
+      <w:numFmt w:val="decimal"/>
+      <w:lvlText w:val=""/>
+      <w:lvlJc w:val="left"/>
+    </w:lvl>
+  </w:abstractNum>
+  <w:abstractNum w:abstractNumId="3" w15:restartNumberingAfterBreak="0">
     <w:nsid w:val="549937FD"/>
     <w:multiLevelType w:val="hybridMultilevel"/>
     <w:tmpl w:val="59B04A24"/>
@@ -13719,7 +13779,7 @@
       </w:pPr>
     </w:lvl>
   </w:abstractNum>
-  <w:abstractNum w:abstractNumId="3" w15:restartNumberingAfterBreak="0">
+  <w:abstractNum w:abstractNumId="4" w15:restartNumberingAfterBreak="0">
     <w:nsid w:val="5F255E18"/>
     <w:multiLevelType w:val="multilevel"/>
     <w:tmpl w:val="19A2BD28"/>
@@ -13832,7 +13892,7 @@
       </w:rPr>
     </w:lvl>
   </w:abstractNum>
-  <w:abstractNum w:abstractNumId="4" w15:restartNumberingAfterBreak="0">
+  <w:abstractNum w:abstractNumId="5" w15:restartNumberingAfterBreak="0">
     <w:nsid w:val="5F6F6C4F"/>
     <w:multiLevelType w:val="hybridMultilevel"/>
     <w:tmpl w:val="26840A56"/>
@@ -13922,19 +13982,22 @@
     </w:lvl>
   </w:abstractNum>
   <w:num w:numId="1">
-    <w:abstractNumId w:val="4"/>
+    <w:abstractNumId w:val="5"/>
   </w:num>
   <w:num w:numId="2">
-    <w:abstractNumId w:val="2"/>
+    <w:abstractNumId w:val="3"/>
   </w:num>
   <w:num w:numId="3">
-    <w:abstractNumId w:val="3"/>
+    <w:abstractNumId w:val="4"/>
   </w:num>
   <w:num w:numId="4">
     <w:abstractNumId w:val="0"/>
   </w:num>
   <w:num w:numId="5">
     <w:abstractNumId w:val="1"/>
+  </w:num>
+  <w:num w:numId="6">
+    <w:abstractNumId w:val="2"/>
   </w:num>
 </w:numbering>
 </file>
@@ -14973,7 +15036,7 @@
 </file>
 
 <file path=customXml/itemProps1.xml><?xml version="1.0" encoding="utf-8"?>
-<ds:datastoreItem xmlns:ds="http://schemas.openxmlformats.org/officeDocument/2006/customXml" ds:itemID="{B8D79C1D-1C9E-4518-893E-DAC502B8DA71}">
+<ds:datastoreItem xmlns:ds="http://schemas.openxmlformats.org/officeDocument/2006/customXml" ds:itemID="{D88A03BA-18DF-42CC-B9B6-FA2BA8D53EA1}">
   <ds:schemaRefs>
     <ds:schemaRef ds:uri="http://schemas.openxmlformats.org/officeDocument/2006/bibliography"/>
   </ds:schemaRefs>

</xml_diff>

<commit_message>
Resolvendo conflito de versão
</commit_message>
<xml_diff>
--- a/Entregaveis/Documento de Planejamento e Acompanhamento.docx
+++ b/Entregaveis/Documento de Planejamento e Acompanhamento.docx
@@ -1,6 +1,6 @@
 
 <file path=word/document.xml><?xml version="1.0" encoding="utf-8"?>
-<w:document xmlns:wpc="http://schemas.microsoft.com/office/word/2010/wordprocessingCanvas" xmlns:mc="http://schemas.openxmlformats.org/markup-compatibility/2006" xmlns:o="urn:schemas-microsoft-com:office:office" xmlns:r="http://schemas.openxmlformats.org/officeDocument/2006/relationships" xmlns:m="http://schemas.openxmlformats.org/officeDocument/2006/math" xmlns:v="urn:schemas-microsoft-com:vml" xmlns:wp14="http://schemas.microsoft.com/office/word/2010/wordprocessingDrawing" xmlns:wp="http://schemas.openxmlformats.org/drawingml/2006/wordprocessingDrawing" xmlns:w10="urn:schemas-microsoft-com:office:word" xmlns:w="http://schemas.openxmlformats.org/wordprocessingml/2006/main" xmlns:w14="http://schemas.microsoft.com/office/word/2010/wordml" xmlns:wpg="http://schemas.microsoft.com/office/word/2010/wordprocessingGroup" xmlns:wpi="http://schemas.microsoft.com/office/word/2010/wordprocessingInk" xmlns:wne="http://schemas.microsoft.com/office/word/2006/wordml" xmlns:wps="http://schemas.microsoft.com/office/word/2010/wordprocessingShape" mc:Ignorable="w14 wp14">
+<w:document xmlns:wpc="http://schemas.microsoft.com/office/word/2010/wordprocessingCanvas" xmlns:cx="http://schemas.microsoft.com/office/drawing/2014/chartex" xmlns:cx1="http://schemas.microsoft.com/office/drawing/2015/9/8/chartex" xmlns:cx2="http://schemas.microsoft.com/office/drawing/2015/10/21/chartex" xmlns:cx3="http://schemas.microsoft.com/office/drawing/2016/5/9/chartex" xmlns:cx4="http://schemas.microsoft.com/office/drawing/2016/5/10/chartex" xmlns:cx5="http://schemas.microsoft.com/office/drawing/2016/5/11/chartex" xmlns:mc="http://schemas.openxmlformats.org/markup-compatibility/2006" xmlns:o="urn:schemas-microsoft-com:office:office" xmlns:r="http://schemas.openxmlformats.org/officeDocument/2006/relationships" xmlns:m="http://schemas.openxmlformats.org/officeDocument/2006/math" xmlns:v="urn:schemas-microsoft-com:vml" xmlns:wp14="http://schemas.microsoft.com/office/word/2010/wordprocessingDrawing" xmlns:wp="http://schemas.openxmlformats.org/drawingml/2006/wordprocessingDrawing" xmlns:w10="urn:schemas-microsoft-com:office:word" xmlns:w="http://schemas.openxmlformats.org/wordprocessingml/2006/main" xmlns:w14="http://schemas.microsoft.com/office/word/2010/wordml" xmlns:w15="http://schemas.microsoft.com/office/word/2012/wordml" xmlns:w16se="http://schemas.microsoft.com/office/word/2015/wordml/symex" xmlns:wpg="http://schemas.microsoft.com/office/word/2010/wordprocessingGroup" xmlns:wpi="http://schemas.microsoft.com/office/word/2010/wordprocessingInk" xmlns:wne="http://schemas.microsoft.com/office/word/2006/wordml" xmlns:wps="http://schemas.microsoft.com/office/word/2010/wordprocessingShape" mc:Ignorable="w14 w15 w16se wp14">
   <w:body>
     <w:p>
       <w:pPr>
@@ -60,19 +60,9 @@
     </w:p>
     <w:p>
       <w:pPr>
-        <w:jc w:val="center"/>
-        <w:rPr>
-          <w:sz w:val="48"/>
-          <w:szCs w:val="48"/>
-          <w:u w:val="single"/>
-        </w:rPr>
+        <w:pStyle w:val="Ttulo"/>
       </w:pPr>
       <w:r>
-        <w:rPr>
-          <w:sz w:val="48"/>
-          <w:szCs w:val="48"/>
-          <w:u w:val="single"/>
-        </w:rPr>
         <w:t>Documento de Planejamento e Acompanhamento</w:t>
       </w:r>
     </w:p>
@@ -158,7 +148,7 @@
       <w:pPr>
         <w:pStyle w:val="Ttulo1"/>
       </w:pPr>
-      <w:bookmarkStart w:id="1" w:name="_Toc484509961"/>
+      <w:bookmarkStart w:id="1" w:name="_Toc484642201"/>
       <w:r>
         <w:t>Histórico de revisão</w:t>
       </w:r>
@@ -167,7 +157,7 @@
     </w:p>
     <w:tbl>
       <w:tblPr>
-        <w:tblStyle w:val="GridTable1Light"/>
+        <w:tblStyle w:val="TabeladeGrade1Clara1"/>
         <w:tblW w:w="0" w:type="auto"/>
         <w:tblLook w:val="04A0" w:firstRow="1" w:lastRow="0" w:firstColumn="1" w:lastColumn="0" w:noHBand="0" w:noVBand="1"/>
       </w:tblPr>
@@ -289,8 +279,6 @@
             <w:r>
               <w:t>, sumário e histórico de revisão</w:t>
             </w:r>
-            <w:bookmarkStart w:id="2" w:name="_GoBack"/>
-            <w:bookmarkEnd w:id="2"/>
           </w:p>
         </w:tc>
         <w:tc>
@@ -321,6 +309,12 @@
                 <w:b w:val="0"/>
               </w:rPr>
             </w:pPr>
+            <w:r>
+              <w:rPr>
+                <w:b w:val="0"/>
+              </w:rPr>
+              <w:t>07/06/17</w:t>
+            </w:r>
           </w:p>
         </w:tc>
         <w:tc>
@@ -332,6 +326,9 @@
             <w:pPr>
               <w:cnfStyle w:val="000000000000" w:firstRow="0" w:lastRow="0" w:firstColumn="0" w:lastColumn="0" w:oddVBand="0" w:evenVBand="0" w:oddHBand="0" w:evenHBand="0" w:firstRowFirstColumn="0" w:firstRowLastColumn="0" w:lastRowFirstColumn="0" w:lastRowLastColumn="0"/>
             </w:pPr>
+            <w:r>
+              <w:t>1.0</w:t>
+            </w:r>
           </w:p>
         </w:tc>
         <w:tc>
@@ -343,6 +340,15 @@
             <w:pPr>
               <w:cnfStyle w:val="000000000000" w:firstRow="0" w:lastRow="0" w:firstColumn="0" w:lastColumn="0" w:oddVBand="0" w:evenVBand="0" w:oddHBand="0" w:evenHBand="0" w:firstRowFirstColumn="0" w:firstRowLastColumn="0" w:lastRowFirstColumn="0" w:lastRowLastColumn="0"/>
             </w:pPr>
+            <w:r>
+              <w:t>Incluindo</w:t>
+            </w:r>
+            <w:r>
+              <w:t xml:space="preserve"> comparação estimado/realizado </w:t>
+            </w:r>
+            <w:r>
+              <w:t>e padronizando fontes</w:t>
+            </w:r>
           </w:p>
         </w:tc>
         <w:tc>
@@ -354,6 +360,9 @@
             <w:pPr>
               <w:cnfStyle w:val="000000000000" w:firstRow="0" w:lastRow="0" w:firstColumn="0" w:lastColumn="0" w:oddVBand="0" w:evenVBand="0" w:oddHBand="0" w:evenHBand="0" w:firstRowFirstColumn="0" w:firstRowLastColumn="0" w:lastRowFirstColumn="0" w:lastRowLastColumn="0"/>
             </w:pPr>
+            <w:r>
+              <w:t>André L. R. Estevam</w:t>
+            </w:r>
           </w:p>
         </w:tc>
       </w:tr>
@@ -562,37 +571,36 @@
         </w:rPr>
       </w:pPr>
     </w:p>
-    <w:p>
-      <w:pPr>
-        <w:rPr>
-          <w:sz w:val="24"/>
-          <w:szCs w:val="24"/>
-        </w:rPr>
-      </w:pPr>
-    </w:p>
     <w:sdt>
       <w:sdtPr>
+        <w:rPr>
+          <w:rFonts w:eastAsiaTheme="minorHAnsi" w:cstheme="minorBidi"/>
+          <w:b w:val="0"/>
+          <w:bCs w:val="0"/>
+          <w:color w:val="auto"/>
+          <w:sz w:val="22"/>
+          <w:szCs w:val="22"/>
+          <w:lang w:eastAsia="en-US"/>
+        </w:rPr>
         <w:id w:val="392400222"/>
         <w:docPartObj>
           <w:docPartGallery w:val="Table of Contents"/>
           <w:docPartUnique/>
         </w:docPartObj>
       </w:sdtPr>
-      <w:sdtEndPr>
-        <w:rPr>
-          <w:rFonts w:asciiTheme="minorHAnsi" w:eastAsiaTheme="minorHAnsi" w:hAnsiTheme="minorHAnsi" w:cstheme="minorBidi"/>
-          <w:color w:val="auto"/>
-          <w:sz w:val="22"/>
-          <w:szCs w:val="22"/>
-          <w:lang w:eastAsia="en-US"/>
-        </w:rPr>
-      </w:sdtEndPr>
+      <w:sdtEndPr/>
       <w:sdtContent>
         <w:p>
           <w:pPr>
             <w:pStyle w:val="CabealhodoSumrio"/>
+            <w:rPr>
+              <w:color w:val="auto"/>
+            </w:rPr>
           </w:pPr>
           <w:r>
+            <w:rPr>
+              <w:color w:val="auto"/>
+            </w:rPr>
             <w:t>Sumário</w:t>
           </w:r>
         </w:p>
@@ -617,7 +625,7 @@
           <w:r>
             <w:fldChar w:fldCharType="separate"/>
           </w:r>
-          <w:hyperlink w:anchor="_Toc484509961" w:history="1">
+          <w:hyperlink w:anchor="_Toc484642201" w:history="1">
             <w:r>
               <w:rPr>
                 <w:rStyle w:val="Hyperlink"/>
@@ -644,7 +652,7 @@
                 <w:noProof/>
                 <w:webHidden/>
               </w:rPr>
-              <w:instrText xml:space="preserve"> PAGEREF _Toc484509961 \h </w:instrText>
+              <w:instrText xml:space="preserve"> PAGEREF _Toc484642201 \h </w:instrText>
             </w:r>
             <w:r>
               <w:rPr>
@@ -687,7 +695,7 @@
               <w:lang w:eastAsia="pt-BR"/>
             </w:rPr>
           </w:pPr>
-          <w:hyperlink w:anchor="_Toc484509962" w:history="1">
+          <w:hyperlink w:anchor="_Toc484642202" w:history="1">
             <w:r>
               <w:rPr>
                 <w:rStyle w:val="Hyperlink"/>
@@ -714,7 +722,7 @@
                 <w:noProof/>
                 <w:webHidden/>
               </w:rPr>
-              <w:instrText xml:space="preserve"> PAGEREF _Toc484509962 \h </w:instrText>
+              <w:instrText xml:space="preserve"> PAGEREF _Toc484642202 \h </w:instrText>
             </w:r>
             <w:r>
               <w:rPr>
@@ -735,6 +743,286 @@
                 <w:webHidden/>
               </w:rPr>
               <w:t>3</w:t>
+            </w:r>
+            <w:r>
+              <w:rPr>
+                <w:noProof/>
+                <w:webHidden/>
+              </w:rPr>
+              <w:fldChar w:fldCharType="end"/>
+            </w:r>
+          </w:hyperlink>
+        </w:p>
+        <w:p>
+          <w:pPr>
+            <w:pStyle w:val="Sumrio2"/>
+            <w:tabs>
+              <w:tab w:val="right" w:leader="dot" w:pos="8494"/>
+            </w:tabs>
+            <w:rPr>
+              <w:rFonts w:eastAsiaTheme="minorEastAsia"/>
+              <w:noProof/>
+              <w:lang w:eastAsia="pt-BR"/>
+            </w:rPr>
+          </w:pPr>
+          <w:hyperlink w:anchor="_Toc484642203" w:history="1">
+            <w:r>
+              <w:rPr>
+                <w:rStyle w:val="Hyperlink"/>
+                <w:noProof/>
+              </w:rPr>
+              <w:t>1.1. Cálculo do Ponto de Função</w:t>
+            </w:r>
+            <w:r>
+              <w:rPr>
+                <w:noProof/>
+                <w:webHidden/>
+              </w:rPr>
+              <w:tab/>
+            </w:r>
+            <w:r>
+              <w:rPr>
+                <w:noProof/>
+                <w:webHidden/>
+              </w:rPr>
+              <w:fldChar w:fldCharType="begin"/>
+            </w:r>
+            <w:r>
+              <w:rPr>
+                <w:noProof/>
+                <w:webHidden/>
+              </w:rPr>
+              <w:instrText xml:space="preserve"> PAGEREF _Toc484642203 \h </w:instrText>
+            </w:r>
+            <w:r>
+              <w:rPr>
+                <w:noProof/>
+                <w:webHidden/>
+              </w:rPr>
+            </w:r>
+            <w:r>
+              <w:rPr>
+                <w:noProof/>
+                <w:webHidden/>
+              </w:rPr>
+              <w:fldChar w:fldCharType="separate"/>
+            </w:r>
+            <w:r>
+              <w:rPr>
+                <w:noProof/>
+                <w:webHidden/>
+              </w:rPr>
+              <w:t>3</w:t>
+            </w:r>
+            <w:r>
+              <w:rPr>
+                <w:noProof/>
+                <w:webHidden/>
+              </w:rPr>
+              <w:fldChar w:fldCharType="end"/>
+            </w:r>
+          </w:hyperlink>
+        </w:p>
+        <w:p>
+          <w:pPr>
+            <w:pStyle w:val="Sumrio2"/>
+            <w:tabs>
+              <w:tab w:val="right" w:leader="dot" w:pos="8494"/>
+            </w:tabs>
+            <w:rPr>
+              <w:rFonts w:eastAsiaTheme="minorEastAsia"/>
+              <w:noProof/>
+              <w:lang w:eastAsia="pt-BR"/>
+            </w:rPr>
+          </w:pPr>
+          <w:hyperlink w:anchor="_Toc484642204" w:history="1">
+            <w:r>
+              <w:rPr>
+                <w:rStyle w:val="Hyperlink"/>
+                <w:noProof/>
+              </w:rPr>
+              <w:t>1.2. Contagem Total</w:t>
+            </w:r>
+            <w:r>
+              <w:rPr>
+                <w:noProof/>
+                <w:webHidden/>
+              </w:rPr>
+              <w:tab/>
+            </w:r>
+            <w:r>
+              <w:rPr>
+                <w:noProof/>
+                <w:webHidden/>
+              </w:rPr>
+              <w:fldChar w:fldCharType="begin"/>
+            </w:r>
+            <w:r>
+              <w:rPr>
+                <w:noProof/>
+                <w:webHidden/>
+              </w:rPr>
+              <w:instrText xml:space="preserve"> PAGEREF _Toc484642204 \h </w:instrText>
+            </w:r>
+            <w:r>
+              <w:rPr>
+                <w:noProof/>
+                <w:webHidden/>
+              </w:rPr>
+            </w:r>
+            <w:r>
+              <w:rPr>
+                <w:noProof/>
+                <w:webHidden/>
+              </w:rPr>
+              <w:fldChar w:fldCharType="separate"/>
+            </w:r>
+            <w:r>
+              <w:rPr>
+                <w:noProof/>
+                <w:webHidden/>
+              </w:rPr>
+              <w:t>3</w:t>
+            </w:r>
+            <w:r>
+              <w:rPr>
+                <w:noProof/>
+                <w:webHidden/>
+              </w:rPr>
+              <w:fldChar w:fldCharType="end"/>
+            </w:r>
+          </w:hyperlink>
+        </w:p>
+        <w:p>
+          <w:pPr>
+            <w:pStyle w:val="Sumrio2"/>
+            <w:tabs>
+              <w:tab w:val="right" w:leader="dot" w:pos="8494"/>
+            </w:tabs>
+            <w:rPr>
+              <w:rFonts w:eastAsiaTheme="minorEastAsia"/>
+              <w:noProof/>
+              <w:lang w:eastAsia="pt-BR"/>
+            </w:rPr>
+          </w:pPr>
+          <w:hyperlink w:anchor="_Toc484642205" w:history="1">
+            <w:r>
+              <w:rPr>
+                <w:rStyle w:val="Hyperlink"/>
+                <w:noProof/>
+              </w:rPr>
+              <w:t>1.3. Questões</w:t>
+            </w:r>
+            <w:r>
+              <w:rPr>
+                <w:noProof/>
+                <w:webHidden/>
+              </w:rPr>
+              <w:tab/>
+            </w:r>
+            <w:r>
+              <w:rPr>
+                <w:noProof/>
+                <w:webHidden/>
+              </w:rPr>
+              <w:fldChar w:fldCharType="begin"/>
+            </w:r>
+            <w:r>
+              <w:rPr>
+                <w:noProof/>
+                <w:webHidden/>
+              </w:rPr>
+              <w:instrText xml:space="preserve"> PAGEREF _Toc484642205 \h </w:instrText>
+            </w:r>
+            <w:r>
+              <w:rPr>
+                <w:noProof/>
+                <w:webHidden/>
+              </w:rPr>
+            </w:r>
+            <w:r>
+              <w:rPr>
+                <w:noProof/>
+                <w:webHidden/>
+              </w:rPr>
+              <w:fldChar w:fldCharType="separate"/>
+            </w:r>
+            <w:r>
+              <w:rPr>
+                <w:noProof/>
+                <w:webHidden/>
+              </w:rPr>
+              <w:t>4</w:t>
+            </w:r>
+            <w:r>
+              <w:rPr>
+                <w:noProof/>
+                <w:webHidden/>
+              </w:rPr>
+              <w:fldChar w:fldCharType="end"/>
+            </w:r>
+          </w:hyperlink>
+        </w:p>
+        <w:p>
+          <w:pPr>
+            <w:pStyle w:val="Sumrio2"/>
+            <w:tabs>
+              <w:tab w:val="right" w:leader="dot" w:pos="8494"/>
+            </w:tabs>
+            <w:rPr>
+              <w:rFonts w:eastAsiaTheme="minorEastAsia"/>
+              <w:noProof/>
+              <w:lang w:eastAsia="pt-BR"/>
+            </w:rPr>
+          </w:pPr>
+          <w:hyperlink w:anchor="_Toc484642206" w:history="1">
+            <w:r>
+              <w:rPr>
+                <w:rStyle w:val="Hyperlink"/>
+                <w:noProof/>
+              </w:rPr>
+              <w:t>1.4. Resultados</w:t>
+            </w:r>
+            <w:r>
+              <w:rPr>
+                <w:noProof/>
+                <w:webHidden/>
+              </w:rPr>
+              <w:tab/>
+            </w:r>
+            <w:r>
+              <w:rPr>
+                <w:noProof/>
+                <w:webHidden/>
+              </w:rPr>
+              <w:fldChar w:fldCharType="begin"/>
+            </w:r>
+            <w:r>
+              <w:rPr>
+                <w:noProof/>
+                <w:webHidden/>
+              </w:rPr>
+              <w:instrText xml:space="preserve"> PAGEREF _Toc484642206 \h </w:instrText>
+            </w:r>
+            <w:r>
+              <w:rPr>
+                <w:noProof/>
+                <w:webHidden/>
+              </w:rPr>
+            </w:r>
+            <w:r>
+              <w:rPr>
+                <w:noProof/>
+                <w:webHidden/>
+              </w:rPr>
+              <w:fldChar w:fldCharType="separate"/>
+            </w:r>
+            <w:r>
+              <w:rPr>
+                <w:noProof/>
+                <w:webHidden/>
+              </w:rPr>
+              <w:t>5</w:t>
             </w:r>
             <w:r>
               <w:rPr>
@@ -757,13 +1045,13 @@
               <w:lang w:eastAsia="pt-BR"/>
             </w:rPr>
           </w:pPr>
-          <w:hyperlink w:anchor="_Toc484509963" w:history="1">
+          <w:hyperlink w:anchor="_Toc484642207" w:history="1">
             <w:r>
               <w:rPr>
                 <w:rStyle w:val="Hyperlink"/>
                 <w:noProof/>
               </w:rPr>
-              <w:t>1.1. Cálculo do Ponto de Função</w:t>
+              <w:t>2. Lista de Riscos</w:t>
             </w:r>
             <w:r>
               <w:rPr>
@@ -784,7 +1072,7 @@
                 <w:noProof/>
                 <w:webHidden/>
               </w:rPr>
-              <w:instrText xml:space="preserve"> PAGEREF _Toc484509963 \h </w:instrText>
+              <w:instrText xml:space="preserve"> PAGEREF _Toc484642207 \h </w:instrText>
             </w:r>
             <w:r>
               <w:rPr>
@@ -804,7 +1092,7 @@
                 <w:noProof/>
                 <w:webHidden/>
               </w:rPr>
-              <w:t>3</w:t>
+              <w:t>5</w:t>
             </w:r>
             <w:r>
               <w:rPr>
@@ -817,7 +1105,7 @@
         </w:p>
         <w:p>
           <w:pPr>
-            <w:pStyle w:val="Sumrio1"/>
+            <w:pStyle w:val="Sumrio2"/>
             <w:tabs>
               <w:tab w:val="right" w:leader="dot" w:pos="8494"/>
             </w:tabs>
@@ -827,13 +1115,13 @@
               <w:lang w:eastAsia="pt-BR"/>
             </w:rPr>
           </w:pPr>
-          <w:hyperlink w:anchor="_Toc484509964" w:history="1">
+          <w:hyperlink w:anchor="_Toc484642208" w:history="1">
             <w:r>
               <w:rPr>
                 <w:rStyle w:val="Hyperlink"/>
                 <w:noProof/>
               </w:rPr>
-              <w:t>1.2. Contagem Total</w:t>
+              <w:t>2.1. Formulário de Riscos</w:t>
             </w:r>
             <w:r>
               <w:rPr>
@@ -854,287 +1142,7 @@
                 <w:noProof/>
                 <w:webHidden/>
               </w:rPr>
-              <w:instrText xml:space="preserve"> PAGEREF _Toc484509964 \h </w:instrText>
-            </w:r>
-            <w:r>
-              <w:rPr>
-                <w:noProof/>
-                <w:webHidden/>
-              </w:rPr>
-            </w:r>
-            <w:r>
-              <w:rPr>
-                <w:noProof/>
-                <w:webHidden/>
-              </w:rPr>
-              <w:fldChar w:fldCharType="separate"/>
-            </w:r>
-            <w:r>
-              <w:rPr>
-                <w:noProof/>
-                <w:webHidden/>
-              </w:rPr>
-              <w:t>3</w:t>
-            </w:r>
-            <w:r>
-              <w:rPr>
-                <w:noProof/>
-                <w:webHidden/>
-              </w:rPr>
-              <w:fldChar w:fldCharType="end"/>
-            </w:r>
-          </w:hyperlink>
-        </w:p>
-        <w:p>
-          <w:pPr>
-            <w:pStyle w:val="Sumrio1"/>
-            <w:tabs>
-              <w:tab w:val="right" w:leader="dot" w:pos="8494"/>
-            </w:tabs>
-            <w:rPr>
-              <w:rFonts w:eastAsiaTheme="minorEastAsia"/>
-              <w:noProof/>
-              <w:lang w:eastAsia="pt-BR"/>
-            </w:rPr>
-          </w:pPr>
-          <w:hyperlink w:anchor="_Toc484509965" w:history="1">
-            <w:r>
-              <w:rPr>
-                <w:rStyle w:val="Hyperlink"/>
-                <w:noProof/>
-              </w:rPr>
-              <w:t>1.3. Questões</w:t>
-            </w:r>
-            <w:r>
-              <w:rPr>
-                <w:noProof/>
-                <w:webHidden/>
-              </w:rPr>
-              <w:tab/>
-            </w:r>
-            <w:r>
-              <w:rPr>
-                <w:noProof/>
-                <w:webHidden/>
-              </w:rPr>
-              <w:fldChar w:fldCharType="begin"/>
-            </w:r>
-            <w:r>
-              <w:rPr>
-                <w:noProof/>
-                <w:webHidden/>
-              </w:rPr>
-              <w:instrText xml:space="preserve"> PAGEREF _Toc484509965 \h </w:instrText>
-            </w:r>
-            <w:r>
-              <w:rPr>
-                <w:noProof/>
-                <w:webHidden/>
-              </w:rPr>
-            </w:r>
-            <w:r>
-              <w:rPr>
-                <w:noProof/>
-                <w:webHidden/>
-              </w:rPr>
-              <w:fldChar w:fldCharType="separate"/>
-            </w:r>
-            <w:r>
-              <w:rPr>
-                <w:noProof/>
-                <w:webHidden/>
-              </w:rPr>
-              <w:t>4</w:t>
-            </w:r>
-            <w:r>
-              <w:rPr>
-                <w:noProof/>
-                <w:webHidden/>
-              </w:rPr>
-              <w:fldChar w:fldCharType="end"/>
-            </w:r>
-          </w:hyperlink>
-        </w:p>
-        <w:p>
-          <w:pPr>
-            <w:pStyle w:val="Sumrio1"/>
-            <w:tabs>
-              <w:tab w:val="right" w:leader="dot" w:pos="8494"/>
-            </w:tabs>
-            <w:rPr>
-              <w:rFonts w:eastAsiaTheme="minorEastAsia"/>
-              <w:noProof/>
-              <w:lang w:eastAsia="pt-BR"/>
-            </w:rPr>
-          </w:pPr>
-          <w:hyperlink w:anchor="_Toc484509966" w:history="1">
-            <w:r>
-              <w:rPr>
-                <w:rStyle w:val="Hyperlink"/>
-                <w:noProof/>
-              </w:rPr>
-              <w:t>1.4. Resultados</w:t>
-            </w:r>
-            <w:r>
-              <w:rPr>
-                <w:noProof/>
-                <w:webHidden/>
-              </w:rPr>
-              <w:tab/>
-            </w:r>
-            <w:r>
-              <w:rPr>
-                <w:noProof/>
-                <w:webHidden/>
-              </w:rPr>
-              <w:fldChar w:fldCharType="begin"/>
-            </w:r>
-            <w:r>
-              <w:rPr>
-                <w:noProof/>
-                <w:webHidden/>
-              </w:rPr>
-              <w:instrText xml:space="preserve"> PAGEREF _Toc484509966 \h </w:instrText>
-            </w:r>
-            <w:r>
-              <w:rPr>
-                <w:noProof/>
-                <w:webHidden/>
-              </w:rPr>
-            </w:r>
-            <w:r>
-              <w:rPr>
-                <w:noProof/>
-                <w:webHidden/>
-              </w:rPr>
-              <w:fldChar w:fldCharType="separate"/>
-            </w:r>
-            <w:r>
-              <w:rPr>
-                <w:noProof/>
-                <w:webHidden/>
-              </w:rPr>
-              <w:t>5</w:t>
-            </w:r>
-            <w:r>
-              <w:rPr>
-                <w:noProof/>
-                <w:webHidden/>
-              </w:rPr>
-              <w:fldChar w:fldCharType="end"/>
-            </w:r>
-          </w:hyperlink>
-        </w:p>
-        <w:p>
-          <w:pPr>
-            <w:pStyle w:val="Sumrio1"/>
-            <w:tabs>
-              <w:tab w:val="right" w:leader="dot" w:pos="8494"/>
-            </w:tabs>
-            <w:rPr>
-              <w:rFonts w:eastAsiaTheme="minorEastAsia"/>
-              <w:noProof/>
-              <w:lang w:eastAsia="pt-BR"/>
-            </w:rPr>
-          </w:pPr>
-          <w:hyperlink w:anchor="_Toc484509967" w:history="1">
-            <w:r>
-              <w:rPr>
-                <w:rStyle w:val="Hyperlink"/>
-                <w:noProof/>
-              </w:rPr>
-              <w:t>2. Lista de Riscos</w:t>
-            </w:r>
-            <w:r>
-              <w:rPr>
-                <w:noProof/>
-                <w:webHidden/>
-              </w:rPr>
-              <w:tab/>
-            </w:r>
-            <w:r>
-              <w:rPr>
-                <w:noProof/>
-                <w:webHidden/>
-              </w:rPr>
-              <w:fldChar w:fldCharType="begin"/>
-            </w:r>
-            <w:r>
-              <w:rPr>
-                <w:noProof/>
-                <w:webHidden/>
-              </w:rPr>
-              <w:instrText xml:space="preserve"> PAGEREF _Toc484509967 \h </w:instrText>
-            </w:r>
-            <w:r>
-              <w:rPr>
-                <w:noProof/>
-                <w:webHidden/>
-              </w:rPr>
-            </w:r>
-            <w:r>
-              <w:rPr>
-                <w:noProof/>
-                <w:webHidden/>
-              </w:rPr>
-              <w:fldChar w:fldCharType="separate"/>
-            </w:r>
-            <w:r>
-              <w:rPr>
-                <w:noProof/>
-                <w:webHidden/>
-              </w:rPr>
-              <w:t>5</w:t>
-            </w:r>
-            <w:r>
-              <w:rPr>
-                <w:noProof/>
-                <w:webHidden/>
-              </w:rPr>
-              <w:fldChar w:fldCharType="end"/>
-            </w:r>
-          </w:hyperlink>
-        </w:p>
-        <w:p>
-          <w:pPr>
-            <w:pStyle w:val="Sumrio1"/>
-            <w:tabs>
-              <w:tab w:val="right" w:leader="dot" w:pos="8494"/>
-            </w:tabs>
-            <w:rPr>
-              <w:rFonts w:eastAsiaTheme="minorEastAsia"/>
-              <w:noProof/>
-              <w:lang w:eastAsia="pt-BR"/>
-            </w:rPr>
-          </w:pPr>
-          <w:hyperlink w:anchor="_Toc484509968" w:history="1">
-            <w:r>
-              <w:rPr>
-                <w:rStyle w:val="Hyperlink"/>
-                <w:noProof/>
-              </w:rPr>
-              <w:t>2.1. Formulário de Riscos</w:t>
-            </w:r>
-            <w:r>
-              <w:rPr>
-                <w:noProof/>
-                <w:webHidden/>
-              </w:rPr>
-              <w:tab/>
-            </w:r>
-            <w:r>
-              <w:rPr>
-                <w:noProof/>
-                <w:webHidden/>
-              </w:rPr>
-              <w:fldChar w:fldCharType="begin"/>
-            </w:r>
-            <w:r>
-              <w:rPr>
-                <w:noProof/>
-                <w:webHidden/>
-              </w:rPr>
-              <w:instrText xml:space="preserve"> PAGEREF _Toc484509968 \h </w:instrText>
+              <w:instrText xml:space="preserve"> PAGEREF _Toc484642208 \h </w:instrText>
             </w:r>
             <w:r>
               <w:rPr>
@@ -1244,7 +1252,7 @@
       <w:pPr>
         <w:pStyle w:val="Ttulo1"/>
       </w:pPr>
-      <w:bookmarkStart w:id="3" w:name="_Toc484509962"/>
+      <w:bookmarkStart w:id="2" w:name="_Toc484642202"/>
       <w:r>
         <w:lastRenderedPageBreak/>
         <w:t>1.</w:t>
@@ -1252,40 +1260,24 @@
       <w:r>
         <w:t xml:space="preserve"> Ponto de Função</w:t>
       </w:r>
-      <w:bookmarkEnd w:id="3"/>
+      <w:bookmarkEnd w:id="2"/>
     </w:p>
     <w:p/>
     <w:p>
       <w:pPr>
-        <w:pStyle w:val="Ttulo1"/>
-        <w:rPr>
-          <w:sz w:val="28"/>
-          <w:szCs w:val="28"/>
-        </w:rPr>
+        <w:pStyle w:val="Ttulo2"/>
       </w:pPr>
-      <w:bookmarkStart w:id="4" w:name="_Toc484509963"/>
+      <w:bookmarkStart w:id="3" w:name="_Toc484642203"/>
       <w:r>
-        <w:rPr>
-          <w:sz w:val="28"/>
-          <w:szCs w:val="28"/>
-        </w:rPr>
         <w:t>1.1.</w:t>
       </w:r>
       <w:r>
-        <w:rPr>
-          <w:sz w:val="28"/>
-          <w:szCs w:val="28"/>
-        </w:rPr>
         <w:t xml:space="preserve"> </w:t>
       </w:r>
       <w:r>
-        <w:rPr>
-          <w:sz w:val="28"/>
-          <w:szCs w:val="28"/>
-        </w:rPr>
         <w:t>Cálculo do Ponto de Função</w:t>
       </w:r>
-      <w:bookmarkEnd w:id="4"/>
+      <w:bookmarkEnd w:id="3"/>
     </w:p>
     <w:tbl>
       <w:tblPr>
@@ -1349,33 +1341,7 @@
                 <w:szCs w:val="28"/>
                 <w:lang w:eastAsia="pt-BR"/>
               </w:rPr>
-              <w:t xml:space="preserve">FP = Contagem total * </w:t>
-            </w:r>
-            <w:proofErr w:type="gramStart"/>
-            <w:r>
-              <w:rPr>
-                <w:rFonts w:ascii="Calibri" w:eastAsia="Times New Roman" w:hAnsi="Calibri" w:cs="Times New Roman"/>
-                <w:b/>
-                <w:bCs/>
-                <w:color w:val="000000"/>
-                <w:sz w:val="28"/>
-                <w:szCs w:val="28"/>
-                <w:lang w:eastAsia="pt-BR"/>
-              </w:rPr>
-              <w:t xml:space="preserve">[ </w:t>
-            </w:r>
-            <w:proofErr w:type="gramEnd"/>
-            <w:r>
-              <w:rPr>
-                <w:rFonts w:ascii="Calibri" w:eastAsia="Times New Roman" w:hAnsi="Calibri" w:cs="Times New Roman"/>
-                <w:b/>
-                <w:bCs/>
-                <w:color w:val="000000"/>
-                <w:sz w:val="28"/>
-                <w:szCs w:val="28"/>
-                <w:lang w:eastAsia="pt-BR"/>
-              </w:rPr>
-              <w:t xml:space="preserve">0,65 + 0,01 *∑ ( </w:t>
+              <w:t xml:space="preserve">FP = Contagem total * [ 0,65 + 0,01 *∑ ( </w:t>
             </w:r>
             <w:proofErr w:type="spellStart"/>
             <w:r>
@@ -2947,7 +2913,6 @@
                 <w:lang w:eastAsia="pt-BR"/>
               </w:rPr>
             </w:pPr>
-            <w:proofErr w:type="gramStart"/>
             <w:r>
               <w:rPr>
                 <w:rFonts w:ascii="Calibri" w:eastAsia="Times New Roman" w:hAnsi="Calibri" w:cs="Times New Roman"/>
@@ -2956,7 +2921,6 @@
               </w:rPr>
               <w:t>5</w:t>
             </w:r>
-            <w:proofErr w:type="gramEnd"/>
           </w:p>
         </w:tc>
         <w:tc>
@@ -3980,7 +3944,6 @@
                 <w:lang w:eastAsia="pt-BR"/>
               </w:rPr>
             </w:pPr>
-            <w:proofErr w:type="gramStart"/>
             <w:r>
               <w:rPr>
                 <w:rFonts w:ascii="Calibri" w:eastAsia="Times New Roman" w:hAnsi="Calibri" w:cs="Times New Roman"/>
@@ -3991,7 +3954,6 @@
               </w:rPr>
               <w:t>meses</w:t>
             </w:r>
-            <w:proofErr w:type="gramEnd"/>
           </w:p>
         </w:tc>
         <w:tc>
@@ -4494,33 +4456,17 @@
     </w:p>
     <w:p>
       <w:pPr>
-        <w:pStyle w:val="Ttulo1"/>
-        <w:rPr>
-          <w:sz w:val="28"/>
-          <w:szCs w:val="28"/>
-        </w:rPr>
+        <w:pStyle w:val="Ttulo2"/>
       </w:pPr>
-      <w:bookmarkStart w:id="5" w:name="_Toc484509964"/>
+      <w:bookmarkStart w:id="4" w:name="_Toc484642204"/>
       <w:r>
-        <w:rPr>
-          <w:sz w:val="28"/>
-          <w:szCs w:val="28"/>
-        </w:rPr>
         <w:t>1</w:t>
       </w:r>
       <w:r>
-        <w:rPr>
-          <w:sz w:val="28"/>
-          <w:szCs w:val="28"/>
-        </w:rPr>
         <w:t>.2. Contagem Total</w:t>
       </w:r>
-      <w:bookmarkEnd w:id="5"/>
+      <w:bookmarkEnd w:id="4"/>
       <w:r>
-        <w:rPr>
-          <w:sz w:val="28"/>
-          <w:szCs w:val="28"/>
-        </w:rPr>
         <w:t xml:space="preserve"> </w:t>
       </w:r>
     </w:p>
@@ -4933,7 +4879,6 @@
                 <w:lang w:eastAsia="pt-BR"/>
               </w:rPr>
             </w:pPr>
-            <w:proofErr w:type="gramStart"/>
             <w:r>
               <w:rPr>
                 <w:rFonts w:ascii="Calibri" w:eastAsia="Times New Roman" w:hAnsi="Calibri" w:cs="Times New Roman"/>
@@ -4942,7 +4887,6 @@
               </w:rPr>
               <w:t>4</w:t>
             </w:r>
-            <w:proofErr w:type="gramEnd"/>
           </w:p>
         </w:tc>
         <w:tc>
@@ -4969,7 +4913,6 @@
                 <w:lang w:eastAsia="pt-BR"/>
               </w:rPr>
             </w:pPr>
-            <w:proofErr w:type="gramStart"/>
             <w:r>
               <w:rPr>
                 <w:rFonts w:ascii="Calibri" w:eastAsia="Times New Roman" w:hAnsi="Calibri" w:cs="Times New Roman"/>
@@ -4978,7 +4921,6 @@
               </w:rPr>
               <w:t>1</w:t>
             </w:r>
-            <w:proofErr w:type="gramEnd"/>
           </w:p>
         </w:tc>
         <w:tc>
@@ -5194,7 +5136,6 @@
                 <w:lang w:eastAsia="pt-BR"/>
               </w:rPr>
             </w:pPr>
-            <w:proofErr w:type="gramStart"/>
             <w:r>
               <w:rPr>
                 <w:rFonts w:ascii="Calibri" w:eastAsia="Times New Roman" w:hAnsi="Calibri" w:cs="Times New Roman"/>
@@ -5203,7 +5144,6 @@
               </w:rPr>
               <w:t>1</w:t>
             </w:r>
-            <w:proofErr w:type="gramEnd"/>
           </w:p>
         </w:tc>
         <w:tc>
@@ -5230,7 +5170,6 @@
                 <w:lang w:eastAsia="pt-BR"/>
               </w:rPr>
             </w:pPr>
-            <w:proofErr w:type="gramStart"/>
             <w:r>
               <w:rPr>
                 <w:rFonts w:ascii="Calibri" w:eastAsia="Times New Roman" w:hAnsi="Calibri" w:cs="Times New Roman"/>
@@ -5239,7 +5178,6 @@
               </w:rPr>
               <w:t>1</w:t>
             </w:r>
-            <w:proofErr w:type="gramEnd"/>
           </w:p>
         </w:tc>
         <w:tc>
@@ -5332,7 +5270,6 @@
                 <w:lang w:eastAsia="pt-BR"/>
               </w:rPr>
             </w:pPr>
-            <w:proofErr w:type="gramStart"/>
             <w:r>
               <w:rPr>
                 <w:rFonts w:ascii="Calibri" w:eastAsia="Times New Roman" w:hAnsi="Calibri" w:cs="Times New Roman"/>
@@ -5341,7 +5278,6 @@
               </w:rPr>
               <w:t>4</w:t>
             </w:r>
-            <w:proofErr w:type="gramEnd"/>
           </w:p>
         </w:tc>
         <w:tc>
@@ -5457,7 +5393,6 @@
                 <w:lang w:eastAsia="pt-BR"/>
               </w:rPr>
             </w:pPr>
-            <w:proofErr w:type="gramStart"/>
             <w:r>
               <w:rPr>
                 <w:rFonts w:ascii="Calibri" w:eastAsia="Times New Roman" w:hAnsi="Calibri" w:cs="Times New Roman"/>
@@ -5466,7 +5401,6 @@
               </w:rPr>
               <w:t>1</w:t>
             </w:r>
-            <w:proofErr w:type="gramEnd"/>
           </w:p>
         </w:tc>
         <w:tc>
@@ -5493,7 +5427,6 @@
                 <w:lang w:eastAsia="pt-BR"/>
               </w:rPr>
             </w:pPr>
-            <w:proofErr w:type="gramStart"/>
             <w:r>
               <w:rPr>
                 <w:rFonts w:ascii="Calibri" w:eastAsia="Times New Roman" w:hAnsi="Calibri" w:cs="Times New Roman"/>
@@ -5502,7 +5435,6 @@
               </w:rPr>
               <w:t>1</w:t>
             </w:r>
-            <w:proofErr w:type="gramEnd"/>
           </w:p>
         </w:tc>
         <w:tc>
@@ -5595,7 +5527,6 @@
                 <w:lang w:eastAsia="pt-BR"/>
               </w:rPr>
             </w:pPr>
-            <w:proofErr w:type="gramStart"/>
             <w:r>
               <w:rPr>
                 <w:rFonts w:ascii="Calibri" w:eastAsia="Times New Roman" w:hAnsi="Calibri" w:cs="Times New Roman"/>
@@ -5604,7 +5535,6 @@
               </w:rPr>
               <w:t>3</w:t>
             </w:r>
-            <w:proofErr w:type="gramEnd"/>
           </w:p>
         </w:tc>
         <w:tc>
@@ -5720,7 +5650,6 @@
                 <w:lang w:eastAsia="pt-BR"/>
               </w:rPr>
             </w:pPr>
-            <w:proofErr w:type="gramStart"/>
             <w:r>
               <w:rPr>
                 <w:rFonts w:ascii="Calibri" w:eastAsia="Times New Roman" w:hAnsi="Calibri" w:cs="Times New Roman"/>
@@ -5729,7 +5658,6 @@
               </w:rPr>
               <w:t>1</w:t>
             </w:r>
-            <w:proofErr w:type="gramEnd"/>
           </w:p>
         </w:tc>
         <w:tc>
@@ -5756,7 +5684,6 @@
                 <w:lang w:eastAsia="pt-BR"/>
               </w:rPr>
             </w:pPr>
-            <w:proofErr w:type="gramStart"/>
             <w:r>
               <w:rPr>
                 <w:rFonts w:ascii="Calibri" w:eastAsia="Times New Roman" w:hAnsi="Calibri" w:cs="Times New Roman"/>
@@ -5765,7 +5692,6 @@
               </w:rPr>
               <w:t>1</w:t>
             </w:r>
-            <w:proofErr w:type="gramEnd"/>
           </w:p>
         </w:tc>
         <w:tc>
@@ -5858,7 +5784,6 @@
                 <w:lang w:eastAsia="pt-BR"/>
               </w:rPr>
             </w:pPr>
-            <w:proofErr w:type="gramStart"/>
             <w:r>
               <w:rPr>
                 <w:rFonts w:ascii="Calibri" w:eastAsia="Times New Roman" w:hAnsi="Calibri" w:cs="Times New Roman"/>
@@ -5867,7 +5792,6 @@
               </w:rPr>
               <w:t>7</w:t>
             </w:r>
-            <w:proofErr w:type="gramEnd"/>
           </w:p>
         </w:tc>
         <w:tc>
@@ -5983,7 +5907,6 @@
                 <w:lang w:eastAsia="pt-BR"/>
               </w:rPr>
             </w:pPr>
-            <w:proofErr w:type="gramStart"/>
             <w:r>
               <w:rPr>
                 <w:rFonts w:ascii="Calibri" w:eastAsia="Times New Roman" w:hAnsi="Calibri" w:cs="Times New Roman"/>
@@ -5992,7 +5915,6 @@
               </w:rPr>
               <w:t>0</w:t>
             </w:r>
-            <w:proofErr w:type="gramEnd"/>
           </w:p>
         </w:tc>
         <w:tc>
@@ -6118,7 +6040,6 @@
                 <w:lang w:eastAsia="pt-BR"/>
               </w:rPr>
             </w:pPr>
-            <w:proofErr w:type="gramStart"/>
             <w:r>
               <w:rPr>
                 <w:rFonts w:ascii="Calibri" w:eastAsia="Times New Roman" w:hAnsi="Calibri" w:cs="Times New Roman"/>
@@ -6127,7 +6048,6 @@
               </w:rPr>
               <w:t>0</w:t>
             </w:r>
-            <w:proofErr w:type="gramEnd"/>
           </w:p>
         </w:tc>
         <w:tc>
@@ -6395,29 +6315,17 @@
     </w:tbl>
     <w:p>
       <w:pPr>
-        <w:pStyle w:val="Ttulo1"/>
-        <w:rPr>
-          <w:sz w:val="28"/>
-          <w:szCs w:val="28"/>
-        </w:rPr>
+        <w:pStyle w:val="Ttulo2"/>
       </w:pPr>
-      <w:bookmarkStart w:id="6" w:name="_Toc484509965"/>
+      <w:bookmarkStart w:id="5" w:name="_Toc484642205"/>
       <w:r>
-        <w:rPr>
-          <w:sz w:val="28"/>
-          <w:szCs w:val="28"/>
-        </w:rPr>
         <w:lastRenderedPageBreak/>
         <w:t>1</w:t>
       </w:r>
       <w:r>
-        <w:rPr>
-          <w:sz w:val="28"/>
-          <w:szCs w:val="28"/>
-        </w:rPr>
         <w:t>.3. Questões</w:t>
       </w:r>
-      <w:bookmarkEnd w:id="6"/>
+      <w:bookmarkEnd w:id="5"/>
     </w:p>
     <w:tbl>
       <w:tblPr>
@@ -6810,7 +6718,6 @@
                 <w:lang w:eastAsia="pt-BR"/>
               </w:rPr>
             </w:pPr>
-            <w:proofErr w:type="gramStart"/>
             <w:r>
               <w:rPr>
                 <w:rFonts w:ascii="Calibri" w:eastAsia="Times New Roman" w:hAnsi="Calibri" w:cs="Times New Roman"/>
@@ -6821,7 +6728,6 @@
               </w:rPr>
               <w:t>0</w:t>
             </w:r>
-            <w:proofErr w:type="gramEnd"/>
           </w:p>
         </w:tc>
         <w:tc>
@@ -6850,7 +6756,6 @@
                 <w:lang w:eastAsia="pt-BR"/>
               </w:rPr>
             </w:pPr>
-            <w:proofErr w:type="gramStart"/>
             <w:r>
               <w:rPr>
                 <w:rFonts w:ascii="Calibri" w:eastAsia="Times New Roman" w:hAnsi="Calibri" w:cs="Times New Roman"/>
@@ -6861,7 +6766,6 @@
               </w:rPr>
               <w:t>1</w:t>
             </w:r>
-            <w:proofErr w:type="gramEnd"/>
           </w:p>
         </w:tc>
         <w:tc>
@@ -6890,7 +6794,6 @@
                 <w:lang w:eastAsia="pt-BR"/>
               </w:rPr>
             </w:pPr>
-            <w:proofErr w:type="gramStart"/>
             <w:r>
               <w:rPr>
                 <w:rFonts w:ascii="Calibri" w:eastAsia="Times New Roman" w:hAnsi="Calibri" w:cs="Times New Roman"/>
@@ -6901,7 +6804,6 @@
               </w:rPr>
               <w:t>2</w:t>
             </w:r>
-            <w:proofErr w:type="gramEnd"/>
           </w:p>
         </w:tc>
         <w:tc>
@@ -6930,7 +6832,6 @@
                 <w:lang w:eastAsia="pt-BR"/>
               </w:rPr>
             </w:pPr>
-            <w:proofErr w:type="gramStart"/>
             <w:r>
               <w:rPr>
                 <w:rFonts w:ascii="Calibri" w:eastAsia="Times New Roman" w:hAnsi="Calibri" w:cs="Times New Roman"/>
@@ -6941,7 +6842,6 @@
               </w:rPr>
               <w:t>3</w:t>
             </w:r>
-            <w:proofErr w:type="gramEnd"/>
           </w:p>
         </w:tc>
         <w:tc>
@@ -6970,7 +6870,6 @@
                 <w:lang w:eastAsia="pt-BR"/>
               </w:rPr>
             </w:pPr>
-            <w:proofErr w:type="gramStart"/>
             <w:r>
               <w:rPr>
                 <w:rFonts w:ascii="Calibri" w:eastAsia="Times New Roman" w:hAnsi="Calibri" w:cs="Times New Roman"/>
@@ -6981,7 +6880,6 @@
               </w:rPr>
               <w:t>4</w:t>
             </w:r>
-            <w:proofErr w:type="gramEnd"/>
           </w:p>
         </w:tc>
         <w:tc>
@@ -7010,7 +6908,6 @@
                 <w:lang w:eastAsia="pt-BR"/>
               </w:rPr>
             </w:pPr>
-            <w:proofErr w:type="gramStart"/>
             <w:r>
               <w:rPr>
                 <w:rFonts w:ascii="Calibri" w:eastAsia="Times New Roman" w:hAnsi="Calibri" w:cs="Times New Roman"/>
@@ -7021,7 +6918,6 @@
               </w:rPr>
               <w:t>5</w:t>
             </w:r>
-            <w:proofErr w:type="gramEnd"/>
           </w:p>
         </w:tc>
         <w:tc>
@@ -7082,18 +6978,8 @@
                 <w:color w:val="000000"/>
                 <w:lang w:eastAsia="pt-BR"/>
               </w:rPr>
-              <w:t xml:space="preserve">O sistema requer salvamento e recuperação </w:t>
-            </w:r>
-            <w:proofErr w:type="gramStart"/>
-            <w:r>
-              <w:rPr>
-                <w:rFonts w:ascii="Calibri" w:eastAsia="Times New Roman" w:hAnsi="Calibri" w:cs="Times New Roman"/>
-                <w:color w:val="000000"/>
-                <w:lang w:eastAsia="pt-BR"/>
-              </w:rPr>
-              <w:t>confiáveis ?</w:t>
-            </w:r>
-            <w:proofErr w:type="gramEnd"/>
+              <w:t>O sistema requer salvamento e recuperação confiáveis ?</w:t>
+            </w:r>
           </w:p>
         </w:tc>
         <w:tc>
@@ -7290,7 +7176,6 @@
                 <w:lang w:eastAsia="pt-BR"/>
               </w:rPr>
             </w:pPr>
-            <w:proofErr w:type="gramStart"/>
             <w:r>
               <w:rPr>
                 <w:rFonts w:ascii="Calibri" w:eastAsia="Times New Roman" w:hAnsi="Calibri" w:cs="Times New Roman"/>
@@ -7299,7 +7184,6 @@
               </w:rPr>
               <w:t>1</w:t>
             </w:r>
-            <w:proofErr w:type="gramEnd"/>
           </w:p>
         </w:tc>
         <w:tc>
@@ -7360,18 +7244,8 @@
                 <w:color w:val="000000"/>
                 <w:lang w:eastAsia="pt-BR"/>
               </w:rPr>
-              <w:t xml:space="preserve">São necessárias comunicações de dados </w:t>
-            </w:r>
-            <w:proofErr w:type="gramStart"/>
-            <w:r>
-              <w:rPr>
-                <w:rFonts w:ascii="Calibri" w:eastAsia="Times New Roman" w:hAnsi="Calibri" w:cs="Times New Roman"/>
-                <w:color w:val="000000"/>
-                <w:lang w:eastAsia="pt-BR"/>
-              </w:rPr>
-              <w:t>especializadas ?</w:t>
-            </w:r>
-            <w:proofErr w:type="gramEnd"/>
+              <w:t>São necessárias comunicações de dados especializadas ?</w:t>
+            </w:r>
           </w:p>
         </w:tc>
         <w:tc>
@@ -7398,7 +7272,6 @@
                 <w:lang w:eastAsia="pt-BR"/>
               </w:rPr>
             </w:pPr>
-            <w:proofErr w:type="gramStart"/>
             <w:r>
               <w:rPr>
                 <w:rFonts w:ascii="Calibri" w:eastAsia="Times New Roman" w:hAnsi="Calibri" w:cs="Times New Roman"/>
@@ -7407,7 +7280,6 @@
               </w:rPr>
               <w:t>1</w:t>
             </w:r>
-            <w:proofErr w:type="gramEnd"/>
           </w:p>
         </w:tc>
         <w:tc>
@@ -7638,18 +7510,8 @@
                 <w:color w:val="000000"/>
                 <w:lang w:eastAsia="pt-BR"/>
               </w:rPr>
-              <w:t xml:space="preserve">Há funções de processamento </w:t>
-            </w:r>
-            <w:proofErr w:type="gramStart"/>
-            <w:r>
-              <w:rPr>
-                <w:rFonts w:ascii="Calibri" w:eastAsia="Times New Roman" w:hAnsi="Calibri" w:cs="Times New Roman"/>
-                <w:color w:val="000000"/>
-                <w:lang w:eastAsia="pt-BR"/>
-              </w:rPr>
-              <w:t>distribuído ?</w:t>
-            </w:r>
-            <w:proofErr w:type="gramEnd"/>
+              <w:t>Há funções de processamento distribuído ?</w:t>
+            </w:r>
           </w:p>
         </w:tc>
         <w:tc>
@@ -7676,7 +7538,6 @@
                 <w:lang w:eastAsia="pt-BR"/>
               </w:rPr>
             </w:pPr>
-            <w:proofErr w:type="gramStart"/>
             <w:r>
               <w:rPr>
                 <w:rFonts w:ascii="Calibri" w:eastAsia="Times New Roman" w:hAnsi="Calibri" w:cs="Times New Roman"/>
@@ -7685,7 +7546,6 @@
               </w:rPr>
               <w:t>1</w:t>
             </w:r>
-            <w:proofErr w:type="gramEnd"/>
           </w:p>
         </w:tc>
         <w:tc>
@@ -7916,18 +7776,8 @@
                 <w:color w:val="000000"/>
                 <w:lang w:eastAsia="pt-BR"/>
               </w:rPr>
-              <w:t xml:space="preserve">O sistema rodará em ambiente operacional existente e intensamente </w:t>
-            </w:r>
-            <w:proofErr w:type="gramStart"/>
-            <w:r>
-              <w:rPr>
-                <w:rFonts w:ascii="Calibri" w:eastAsia="Times New Roman" w:hAnsi="Calibri" w:cs="Times New Roman"/>
-                <w:color w:val="000000"/>
-                <w:lang w:eastAsia="pt-BR"/>
-              </w:rPr>
-              <w:t>utilizado ?</w:t>
-            </w:r>
-            <w:proofErr w:type="gramEnd"/>
+              <w:t>O sistema rodará em ambiente operacional existente e intensamente utilizado ?</w:t>
+            </w:r>
           </w:p>
         </w:tc>
         <w:tc>
@@ -8056,7 +7906,6 @@
                 <w:lang w:eastAsia="pt-BR"/>
               </w:rPr>
             </w:pPr>
-            <w:proofErr w:type="gramStart"/>
             <w:r>
               <w:rPr>
                 <w:rFonts w:ascii="Calibri" w:eastAsia="Times New Roman" w:hAnsi="Calibri" w:cs="Times New Roman"/>
@@ -8065,7 +7914,6 @@
               </w:rPr>
               <w:t>1</w:t>
             </w:r>
-            <w:proofErr w:type="gramEnd"/>
           </w:p>
         </w:tc>
         <w:tc>
@@ -8194,18 +8042,8 @@
                 <w:color w:val="000000"/>
                 <w:lang w:eastAsia="pt-BR"/>
               </w:rPr>
-              <w:t xml:space="preserve">O desempenho é </w:t>
-            </w:r>
-            <w:proofErr w:type="gramStart"/>
-            <w:r>
-              <w:rPr>
-                <w:rFonts w:ascii="Calibri" w:eastAsia="Times New Roman" w:hAnsi="Calibri" w:cs="Times New Roman"/>
-                <w:color w:val="000000"/>
-                <w:lang w:eastAsia="pt-BR"/>
-              </w:rPr>
-              <w:t>crítico ?</w:t>
-            </w:r>
-            <w:proofErr w:type="gramEnd"/>
+              <w:t>O desempenho é crítico ?</w:t>
+            </w:r>
           </w:p>
         </w:tc>
         <w:tc>
@@ -8300,7 +8138,6 @@
                 <w:lang w:eastAsia="pt-BR"/>
               </w:rPr>
             </w:pPr>
-            <w:proofErr w:type="gramStart"/>
             <w:r>
               <w:rPr>
                 <w:rFonts w:ascii="Calibri" w:eastAsia="Times New Roman" w:hAnsi="Calibri" w:cs="Times New Roman"/>
@@ -8309,7 +8146,6 @@
               </w:rPr>
               <w:t>1</w:t>
             </w:r>
-            <w:proofErr w:type="gramEnd"/>
           </w:p>
         </w:tc>
         <w:tc>
@@ -8472,18 +8308,8 @@
                 <w:color w:val="000000"/>
                 <w:lang w:eastAsia="pt-BR"/>
               </w:rPr>
-              <w:t xml:space="preserve">O sistema requer entrada de dados </w:t>
-            </w:r>
-            <w:proofErr w:type="gramStart"/>
-            <w:r>
-              <w:rPr>
-                <w:rFonts w:ascii="Calibri" w:eastAsia="Times New Roman" w:hAnsi="Calibri" w:cs="Times New Roman"/>
-                <w:color w:val="000000"/>
-                <w:lang w:eastAsia="pt-BR"/>
-              </w:rPr>
-              <w:t>online ?</w:t>
-            </w:r>
-            <w:proofErr w:type="gramEnd"/>
+              <w:t>O sistema requer entrada de dados online ?</w:t>
+            </w:r>
           </w:p>
         </w:tc>
         <w:tc>
@@ -8510,7 +8336,6 @@
                 <w:lang w:eastAsia="pt-BR"/>
               </w:rPr>
             </w:pPr>
-            <w:proofErr w:type="gramStart"/>
             <w:r>
               <w:rPr>
                 <w:rFonts w:ascii="Calibri" w:eastAsia="Times New Roman" w:hAnsi="Calibri" w:cs="Times New Roman"/>
@@ -8519,7 +8344,6 @@
               </w:rPr>
               <w:t>1</w:t>
             </w:r>
-            <w:proofErr w:type="gramEnd"/>
           </w:p>
         </w:tc>
         <w:tc>
@@ -8750,18 +8574,8 @@
                 <w:color w:val="000000"/>
                 <w:lang w:eastAsia="pt-BR"/>
               </w:rPr>
-              <w:t xml:space="preserve">A entrada de dados online requer múltiplas telas ou </w:t>
-            </w:r>
-            <w:proofErr w:type="gramStart"/>
-            <w:r>
-              <w:rPr>
-                <w:rFonts w:ascii="Calibri" w:eastAsia="Times New Roman" w:hAnsi="Calibri" w:cs="Times New Roman"/>
-                <w:color w:val="000000"/>
-                <w:lang w:eastAsia="pt-BR"/>
-              </w:rPr>
-              <w:t>operações ?</w:t>
-            </w:r>
-            <w:proofErr w:type="gramEnd"/>
+              <w:t>A entrada de dados online requer múltiplas telas ou operações ?</w:t>
+            </w:r>
           </w:p>
         </w:tc>
         <w:tc>
@@ -8788,7 +8602,6 @@
                 <w:lang w:eastAsia="pt-BR"/>
               </w:rPr>
             </w:pPr>
-            <w:proofErr w:type="gramStart"/>
             <w:r>
               <w:rPr>
                 <w:rFonts w:ascii="Calibri" w:eastAsia="Times New Roman" w:hAnsi="Calibri" w:cs="Times New Roman"/>
@@ -8797,7 +8610,6 @@
               </w:rPr>
               <w:t>1</w:t>
             </w:r>
-            <w:proofErr w:type="gramEnd"/>
           </w:p>
         </w:tc>
         <w:tc>
@@ -9056,7 +8868,6 @@
                 <w:lang w:eastAsia="pt-BR"/>
               </w:rPr>
             </w:pPr>
-            <w:proofErr w:type="gramStart"/>
             <w:r>
               <w:rPr>
                 <w:rFonts w:ascii="Calibri" w:eastAsia="Times New Roman" w:hAnsi="Calibri" w:cs="Times New Roman"/>
@@ -9065,7 +8876,6 @@
               </w:rPr>
               <w:t>1</w:t>
             </w:r>
-            <w:proofErr w:type="gramEnd"/>
           </w:p>
         </w:tc>
         <w:tc>
@@ -9296,18 +9106,8 @@
                 <w:color w:val="000000"/>
                 <w:lang w:eastAsia="pt-BR"/>
               </w:rPr>
-              <w:t xml:space="preserve">As entradas, saídas e consultas são </w:t>
-            </w:r>
-            <w:proofErr w:type="gramStart"/>
-            <w:r>
-              <w:rPr>
-                <w:rFonts w:ascii="Calibri" w:eastAsia="Times New Roman" w:hAnsi="Calibri" w:cs="Times New Roman"/>
-                <w:color w:val="000000"/>
-                <w:lang w:eastAsia="pt-BR"/>
-              </w:rPr>
-              <w:t>complexas ?</w:t>
-            </w:r>
-            <w:proofErr w:type="gramEnd"/>
+              <w:t>As entradas, saídas e consultas são complexas ?</w:t>
+            </w:r>
           </w:p>
         </w:tc>
         <w:tc>
@@ -9368,7 +9168,6 @@
                 <w:lang w:eastAsia="pt-BR"/>
               </w:rPr>
             </w:pPr>
-            <w:proofErr w:type="gramStart"/>
             <w:r>
               <w:rPr>
                 <w:rFonts w:ascii="Calibri" w:eastAsia="Times New Roman" w:hAnsi="Calibri" w:cs="Times New Roman"/>
@@ -9377,7 +9176,6 @@
               </w:rPr>
               <w:t>1</w:t>
             </w:r>
-            <w:proofErr w:type="gramEnd"/>
           </w:p>
         </w:tc>
         <w:tc>
@@ -9574,18 +9372,8 @@
                 <w:color w:val="000000"/>
                 <w:lang w:eastAsia="pt-BR"/>
               </w:rPr>
-              <w:t xml:space="preserve">O processamento interno é </w:t>
-            </w:r>
-            <w:proofErr w:type="gramStart"/>
-            <w:r>
-              <w:rPr>
-                <w:rFonts w:ascii="Calibri" w:eastAsia="Times New Roman" w:hAnsi="Calibri" w:cs="Times New Roman"/>
-                <w:color w:val="000000"/>
-                <w:lang w:eastAsia="pt-BR"/>
-              </w:rPr>
-              <w:t>complexo ?</w:t>
-            </w:r>
-            <w:proofErr w:type="gramEnd"/>
+              <w:t>O processamento interno é complexo ?</w:t>
+            </w:r>
           </w:p>
         </w:tc>
         <w:tc>
@@ -9646,7 +9434,6 @@
                 <w:lang w:eastAsia="pt-BR"/>
               </w:rPr>
             </w:pPr>
-            <w:proofErr w:type="gramStart"/>
             <w:r>
               <w:rPr>
                 <w:rFonts w:ascii="Calibri" w:eastAsia="Times New Roman" w:hAnsi="Calibri" w:cs="Times New Roman"/>
@@ -9655,7 +9442,6 @@
               </w:rPr>
               <w:t>1</w:t>
             </w:r>
-            <w:proofErr w:type="gramEnd"/>
           </w:p>
         </w:tc>
         <w:tc>
@@ -9852,18 +9638,8 @@
                 <w:color w:val="000000"/>
                 <w:lang w:eastAsia="pt-BR"/>
               </w:rPr>
-              <w:t xml:space="preserve">O código é projetado para ser </w:t>
-            </w:r>
-            <w:proofErr w:type="gramStart"/>
-            <w:r>
-              <w:rPr>
-                <w:rFonts w:ascii="Calibri" w:eastAsia="Times New Roman" w:hAnsi="Calibri" w:cs="Times New Roman"/>
-                <w:color w:val="000000"/>
-                <w:lang w:eastAsia="pt-BR"/>
-              </w:rPr>
-              <w:t>reutilizável ?</w:t>
-            </w:r>
-            <w:proofErr w:type="gramEnd"/>
+              <w:t>O código é projetado para ser reutilizável ?</w:t>
+            </w:r>
           </w:p>
         </w:tc>
         <w:tc>
@@ -9958,7 +9734,6 @@
                 <w:lang w:eastAsia="pt-BR"/>
               </w:rPr>
             </w:pPr>
-            <w:proofErr w:type="gramStart"/>
             <w:r>
               <w:rPr>
                 <w:rFonts w:ascii="Calibri" w:eastAsia="Times New Roman" w:hAnsi="Calibri" w:cs="Times New Roman"/>
@@ -9967,7 +9742,6 @@
               </w:rPr>
               <w:t>1</w:t>
             </w:r>
-            <w:proofErr w:type="gramEnd"/>
           </w:p>
         </w:tc>
         <w:tc>
@@ -10130,18 +9904,8 @@
                 <w:color w:val="000000"/>
                 <w:lang w:eastAsia="pt-BR"/>
               </w:rPr>
-              <w:t xml:space="preserve">A instalação está incluída no </w:t>
-            </w:r>
-            <w:proofErr w:type="gramStart"/>
-            <w:r>
-              <w:rPr>
-                <w:rFonts w:ascii="Calibri" w:eastAsia="Times New Roman" w:hAnsi="Calibri" w:cs="Times New Roman"/>
-                <w:color w:val="000000"/>
-                <w:lang w:eastAsia="pt-BR"/>
-              </w:rPr>
-              <w:t>projeto ?</w:t>
-            </w:r>
-            <w:proofErr w:type="gramEnd"/>
+              <w:t>A instalação está incluída no projeto ?</w:t>
+            </w:r>
           </w:p>
         </w:tc>
         <w:tc>
@@ -10338,7 +10102,6 @@
                 <w:lang w:eastAsia="pt-BR"/>
               </w:rPr>
             </w:pPr>
-            <w:proofErr w:type="gramStart"/>
             <w:r>
               <w:rPr>
                 <w:rFonts w:ascii="Calibri" w:eastAsia="Times New Roman" w:hAnsi="Calibri" w:cs="Times New Roman"/>
@@ -10347,7 +10110,6 @@
               </w:rPr>
               <w:t>1</w:t>
             </w:r>
-            <w:proofErr w:type="gramEnd"/>
           </w:p>
         </w:tc>
         <w:tc>
@@ -10408,18 +10170,8 @@
                 <w:color w:val="000000"/>
                 <w:lang w:eastAsia="pt-BR"/>
               </w:rPr>
-              <w:t xml:space="preserve">O sistema é projetado para múltiplas instalações em diferentes </w:t>
-            </w:r>
-            <w:proofErr w:type="gramStart"/>
-            <w:r>
-              <w:rPr>
-                <w:rFonts w:ascii="Calibri" w:eastAsia="Times New Roman" w:hAnsi="Calibri" w:cs="Times New Roman"/>
-                <w:color w:val="000000"/>
-                <w:lang w:eastAsia="pt-BR"/>
-              </w:rPr>
-              <w:t>organizações ?</w:t>
-            </w:r>
-            <w:proofErr w:type="gramEnd"/>
+              <w:t>O sistema é projetado para múltiplas instalações em diferentes organizações ?</w:t>
+            </w:r>
           </w:p>
         </w:tc>
         <w:tc>
@@ -10616,7 +10368,6 @@
                 <w:lang w:eastAsia="pt-BR"/>
               </w:rPr>
             </w:pPr>
-            <w:proofErr w:type="gramStart"/>
             <w:r>
               <w:rPr>
                 <w:rFonts w:ascii="Calibri" w:eastAsia="Times New Roman" w:hAnsi="Calibri" w:cs="Times New Roman"/>
@@ -10625,7 +10376,6 @@
               </w:rPr>
               <w:t>1</w:t>
             </w:r>
-            <w:proofErr w:type="gramEnd"/>
           </w:p>
         </w:tc>
         <w:tc>
@@ -10686,18 +10436,8 @@
                 <w:color w:val="000000"/>
                 <w:lang w:eastAsia="pt-BR"/>
               </w:rPr>
-              <w:t xml:space="preserve">A aplicação é projetada para facilitar a troca e o uso pelo </w:t>
-            </w:r>
-            <w:proofErr w:type="gramStart"/>
-            <w:r>
-              <w:rPr>
-                <w:rFonts w:ascii="Calibri" w:eastAsia="Times New Roman" w:hAnsi="Calibri" w:cs="Times New Roman"/>
-                <w:color w:val="000000"/>
-                <w:lang w:eastAsia="pt-BR"/>
-              </w:rPr>
-              <w:t>usuário ?</w:t>
-            </w:r>
-            <w:proofErr w:type="gramEnd"/>
+              <w:t>A aplicação é projetada para facilitar a troca e o uso pelo usuário ?</w:t>
+            </w:r>
           </w:p>
         </w:tc>
         <w:tc>
@@ -10826,7 +10566,6 @@
                 <w:lang w:eastAsia="pt-BR"/>
               </w:rPr>
             </w:pPr>
-            <w:proofErr w:type="gramStart"/>
             <w:r>
               <w:rPr>
                 <w:rFonts w:ascii="Calibri" w:eastAsia="Times New Roman" w:hAnsi="Calibri" w:cs="Times New Roman"/>
@@ -10835,7 +10574,6 @@
               </w:rPr>
               <w:t>1</w:t>
             </w:r>
-            <w:proofErr w:type="gramEnd"/>
           </w:p>
         </w:tc>
         <w:tc>
@@ -10998,7 +10736,6 @@
                 <w:lang w:eastAsia="pt-BR"/>
               </w:rPr>
             </w:pPr>
-            <w:proofErr w:type="gramStart"/>
             <w:r>
               <w:rPr>
                 <w:rFonts w:ascii="Calibri" w:eastAsia="Times New Roman" w:hAnsi="Calibri" w:cs="Times New Roman"/>
@@ -11007,7 +10744,6 @@
               </w:rPr>
               <w:t>0</w:t>
             </w:r>
-            <w:proofErr w:type="gramEnd"/>
           </w:p>
         </w:tc>
         <w:tc>
@@ -11034,7 +10770,6 @@
                 <w:lang w:eastAsia="pt-BR"/>
               </w:rPr>
             </w:pPr>
-            <w:proofErr w:type="gramStart"/>
             <w:r>
               <w:rPr>
                 <w:rFonts w:ascii="Calibri" w:eastAsia="Times New Roman" w:hAnsi="Calibri" w:cs="Times New Roman"/>
@@ -11043,7 +10778,6 @@
               </w:rPr>
               <w:t>2</w:t>
             </w:r>
-            <w:proofErr w:type="gramEnd"/>
           </w:p>
         </w:tc>
         <w:tc>
@@ -11070,7 +10804,6 @@
                 <w:lang w:eastAsia="pt-BR"/>
               </w:rPr>
             </w:pPr>
-            <w:proofErr w:type="gramStart"/>
             <w:r>
               <w:rPr>
                 <w:rFonts w:ascii="Calibri" w:eastAsia="Times New Roman" w:hAnsi="Calibri" w:cs="Times New Roman"/>
@@ -11079,7 +10812,6 @@
               </w:rPr>
               <w:t>4</w:t>
             </w:r>
-            <w:proofErr w:type="gramEnd"/>
           </w:p>
         </w:tc>
         <w:tc>
@@ -11106,7 +10838,6 @@
                 <w:lang w:eastAsia="pt-BR"/>
               </w:rPr>
             </w:pPr>
-            <w:proofErr w:type="gramStart"/>
             <w:r>
               <w:rPr>
                 <w:rFonts w:ascii="Calibri" w:eastAsia="Times New Roman" w:hAnsi="Calibri" w:cs="Times New Roman"/>
@@ -11115,7 +10846,6 @@
               </w:rPr>
               <w:t>6</w:t>
             </w:r>
-            <w:proofErr w:type="gramEnd"/>
           </w:p>
         </w:tc>
         <w:tc>
@@ -11142,7 +10872,6 @@
                 <w:lang w:eastAsia="pt-BR"/>
               </w:rPr>
             </w:pPr>
-            <w:proofErr w:type="gramStart"/>
             <w:r>
               <w:rPr>
                 <w:rFonts w:ascii="Calibri" w:eastAsia="Times New Roman" w:hAnsi="Calibri" w:cs="Times New Roman"/>
@@ -11151,7 +10880,6 @@
               </w:rPr>
               <w:t>0</w:t>
             </w:r>
-            <w:proofErr w:type="gramEnd"/>
           </w:p>
         </w:tc>
         <w:tc>
@@ -11353,20 +11081,14 @@
     </w:p>
     <w:p>
       <w:pPr>
-        <w:pStyle w:val="Ttulo1"/>
-        <w:rPr>
-          <w:sz w:val="28"/>
-        </w:rPr>
+        <w:pStyle w:val="Ttulo2"/>
       </w:pPr>
-      <w:bookmarkStart w:id="7" w:name="_Toc484509966"/>
+      <w:bookmarkStart w:id="6" w:name="_Toc484642206"/>
       <w:r>
-        <w:rPr>
-          <w:sz w:val="28"/>
-        </w:rPr>
         <w:lastRenderedPageBreak/>
         <w:t>1.4. Resultados</w:t>
       </w:r>
-      <w:bookmarkEnd w:id="7"/>
+      <w:bookmarkEnd w:id="6"/>
     </w:p>
     <w:tbl>
       <w:tblPr>
@@ -11844,7 +11566,6 @@
                       <w:lang w:eastAsia="pt-BR"/>
                     </w:rPr>
                   </w:pPr>
-                  <w:proofErr w:type="gramStart"/>
                   <w:r>
                     <w:rPr>
                       <w:rFonts w:ascii="Calibri" w:eastAsia="Times New Roman" w:hAnsi="Calibri" w:cs="Times New Roman"/>
@@ -11853,7 +11574,6 @@
                     </w:rPr>
                     <w:t>meses</w:t>
                   </w:r>
-                  <w:proofErr w:type="gramEnd"/>
                 </w:p>
               </w:tc>
               <w:tc>
@@ -12323,6 +12043,14 @@
                     </w:rPr>
                     <w:t> </w:t>
                   </w:r>
+                  <w:r>
+                    <w:rPr>
+                      <w:rFonts w:ascii="Calibri" w:eastAsia="Times New Roman" w:hAnsi="Calibri" w:cs="Times New Roman"/>
+                      <w:color w:val="000000"/>
+                      <w:lang w:eastAsia="pt-BR"/>
+                    </w:rPr>
+                    <w:t>1,84</w:t>
+                  </w:r>
                 </w:p>
               </w:tc>
               <w:tc>
@@ -12348,7 +12076,6 @@
                       <w:lang w:eastAsia="pt-BR"/>
                     </w:rPr>
                   </w:pPr>
-                  <w:proofErr w:type="gramStart"/>
                   <w:r>
                     <w:rPr>
                       <w:rFonts w:ascii="Calibri" w:eastAsia="Times New Roman" w:hAnsi="Calibri" w:cs="Times New Roman"/>
@@ -12357,7 +12084,6 @@
                     </w:rPr>
                     <w:t>meses</w:t>
                   </w:r>
-                  <w:proofErr w:type="gramEnd"/>
                 </w:p>
               </w:tc>
               <w:tc>
@@ -12667,59 +12393,48 @@
       <w:pPr>
         <w:pStyle w:val="Ttulo1"/>
       </w:pPr>
-      <w:bookmarkStart w:id="8" w:name="_Toc484509967"/>
+      <w:bookmarkStart w:id="7" w:name="_Toc484642207"/>
       <w:r>
         <w:t>2. Lista de Riscos</w:t>
       </w:r>
-      <w:bookmarkEnd w:id="8"/>
+      <w:bookmarkEnd w:id="7"/>
     </w:p>
-    <w:p/>
     <w:p>
       <w:pPr>
         <w:spacing w:after="160" w:line="259" w:lineRule="auto"/>
         <w:rPr>
-          <w:rFonts w:ascii="Arial" w:eastAsia="Calibri" w:hAnsi="Arial" w:cs="Arial"/>
-          <w:sz w:val="32"/>
-          <w:szCs w:val="32"/>
+          <w:rFonts w:eastAsia="Calibri" w:cstheme="minorHAnsi"/>
+          <w:sz w:val="24"/>
+          <w:szCs w:val="24"/>
         </w:rPr>
       </w:pPr>
       <w:r>
         <w:rPr>
-          <w:rFonts w:ascii="Arial" w:eastAsia="Calibri" w:hAnsi="Arial" w:cs="Arial"/>
-          <w:sz w:val="32"/>
-          <w:szCs w:val="32"/>
+          <w:rFonts w:eastAsia="Calibri" w:cstheme="minorHAnsi"/>
+          <w:sz w:val="24"/>
+          <w:szCs w:val="24"/>
         </w:rPr>
         <w:t>Os riscos que podem prejudicar o projeto são:</w:t>
       </w:r>
     </w:p>
     <w:p>
       <w:pPr>
-        <w:spacing w:after="160" w:line="259" w:lineRule="auto"/>
-        <w:rPr>
-          <w:rFonts w:ascii="Arial" w:eastAsia="Calibri" w:hAnsi="Arial" w:cs="Arial"/>
-          <w:sz w:val="16"/>
-          <w:szCs w:val="16"/>
-        </w:rPr>
-      </w:pPr>
-    </w:p>
-    <w:p>
-      <w:pPr>
         <w:numPr>
           <w:ilvl w:val="0"/>
-          <w:numId w:val="4"/>
+          <w:numId w:val="6"/>
         </w:numPr>
-        <w:spacing w:after="160" w:line="259" w:lineRule="auto"/>
+        <w:spacing w:after="0" w:line="240" w:lineRule="auto"/>
         <w:ind w:left="720" w:hanging="360"/>
         <w:jc w:val="both"/>
         <w:rPr>
-          <w:rFonts w:ascii="Arial" w:eastAsia="Calibri" w:hAnsi="Arial" w:cs="Arial"/>
+          <w:rFonts w:eastAsia="Calibri" w:cstheme="minorHAnsi"/>
           <w:sz w:val="24"/>
           <w:szCs w:val="24"/>
         </w:rPr>
       </w:pPr>
       <w:r>
         <w:rPr>
-          <w:rFonts w:ascii="Arial" w:eastAsia="Calibri" w:hAnsi="Arial" w:cs="Arial"/>
+          <w:rFonts w:eastAsia="Calibri" w:cstheme="minorHAnsi"/>
           <w:sz w:val="24"/>
           <w:szCs w:val="24"/>
         </w:rPr>
@@ -12730,20 +12445,20 @@
       <w:pPr>
         <w:numPr>
           <w:ilvl w:val="0"/>
-          <w:numId w:val="4"/>
+          <w:numId w:val="6"/>
         </w:numPr>
-        <w:spacing w:after="160" w:line="259" w:lineRule="auto"/>
+        <w:spacing w:after="0" w:line="240" w:lineRule="auto"/>
         <w:ind w:left="720" w:hanging="360"/>
         <w:jc w:val="both"/>
         <w:rPr>
-          <w:rFonts w:ascii="Arial" w:eastAsia="Calibri" w:hAnsi="Arial" w:cs="Arial"/>
+          <w:rFonts w:eastAsia="Calibri" w:cstheme="minorHAnsi"/>
           <w:sz w:val="24"/>
           <w:szCs w:val="24"/>
         </w:rPr>
       </w:pPr>
       <w:r>
         <w:rPr>
-          <w:rFonts w:ascii="Arial" w:eastAsia="Calibri" w:hAnsi="Arial" w:cs="Arial"/>
+          <w:rFonts w:eastAsia="Calibri" w:cstheme="minorHAnsi"/>
           <w:sz w:val="24"/>
           <w:szCs w:val="24"/>
         </w:rPr>
@@ -12754,20 +12469,20 @@
       <w:pPr>
         <w:numPr>
           <w:ilvl w:val="0"/>
-          <w:numId w:val="4"/>
+          <w:numId w:val="6"/>
         </w:numPr>
-        <w:spacing w:after="160" w:line="259" w:lineRule="auto"/>
+        <w:spacing w:after="0" w:line="240" w:lineRule="auto"/>
         <w:ind w:left="720" w:hanging="360"/>
         <w:jc w:val="both"/>
         <w:rPr>
-          <w:rFonts w:ascii="Arial" w:eastAsia="Calibri" w:hAnsi="Arial" w:cs="Arial"/>
+          <w:rFonts w:eastAsia="Calibri" w:cstheme="minorHAnsi"/>
           <w:sz w:val="24"/>
           <w:szCs w:val="24"/>
         </w:rPr>
       </w:pPr>
       <w:r>
         <w:rPr>
-          <w:rFonts w:ascii="Arial" w:eastAsia="Calibri" w:hAnsi="Arial" w:cs="Arial"/>
+          <w:rFonts w:eastAsia="Calibri" w:cstheme="minorHAnsi"/>
           <w:sz w:val="24"/>
           <w:szCs w:val="24"/>
         </w:rPr>
@@ -12778,20 +12493,20 @@
       <w:pPr>
         <w:numPr>
           <w:ilvl w:val="0"/>
-          <w:numId w:val="4"/>
+          <w:numId w:val="6"/>
         </w:numPr>
-        <w:spacing w:after="160" w:line="259" w:lineRule="auto"/>
+        <w:spacing w:after="0" w:line="240" w:lineRule="auto"/>
         <w:ind w:left="720" w:hanging="360"/>
         <w:jc w:val="both"/>
         <w:rPr>
-          <w:rFonts w:ascii="Arial" w:eastAsia="Calibri" w:hAnsi="Arial" w:cs="Arial"/>
+          <w:rFonts w:eastAsia="Calibri" w:cstheme="minorHAnsi"/>
           <w:sz w:val="24"/>
           <w:szCs w:val="24"/>
         </w:rPr>
       </w:pPr>
       <w:r>
         <w:rPr>
-          <w:rFonts w:ascii="Arial" w:eastAsia="Calibri" w:hAnsi="Arial" w:cs="Arial"/>
+          <w:rFonts w:eastAsia="Calibri" w:cstheme="minorHAnsi"/>
           <w:sz w:val="24"/>
           <w:szCs w:val="24"/>
         </w:rPr>
@@ -12802,20 +12517,20 @@
       <w:pPr>
         <w:numPr>
           <w:ilvl w:val="0"/>
-          <w:numId w:val="4"/>
+          <w:numId w:val="6"/>
         </w:numPr>
-        <w:spacing w:after="160" w:line="259" w:lineRule="auto"/>
+        <w:spacing w:after="0" w:line="240" w:lineRule="auto"/>
         <w:ind w:left="720" w:hanging="360"/>
         <w:jc w:val="both"/>
         <w:rPr>
-          <w:rFonts w:ascii="Arial" w:eastAsia="Calibri" w:hAnsi="Arial" w:cs="Arial"/>
+          <w:rFonts w:eastAsia="Calibri" w:cstheme="minorHAnsi"/>
           <w:sz w:val="24"/>
           <w:szCs w:val="24"/>
         </w:rPr>
       </w:pPr>
       <w:r>
         <w:rPr>
-          <w:rFonts w:ascii="Arial" w:eastAsia="Calibri" w:hAnsi="Arial" w:cs="Arial"/>
+          <w:rFonts w:eastAsia="Calibri" w:cstheme="minorHAnsi"/>
           <w:sz w:val="24"/>
           <w:szCs w:val="24"/>
         </w:rPr>
@@ -12826,82 +12541,48 @@
       <w:pPr>
         <w:numPr>
           <w:ilvl w:val="0"/>
-          <w:numId w:val="4"/>
+          <w:numId w:val="6"/>
         </w:numPr>
-        <w:spacing w:after="160" w:line="259" w:lineRule="auto"/>
+        <w:spacing w:after="0" w:line="240" w:lineRule="auto"/>
         <w:ind w:left="720" w:hanging="360"/>
         <w:jc w:val="both"/>
         <w:rPr>
-          <w:rFonts w:ascii="Arial" w:eastAsia="Calibri" w:hAnsi="Arial" w:cs="Arial"/>
+          <w:rFonts w:eastAsia="Calibri" w:cstheme="minorHAnsi"/>
           <w:sz w:val="24"/>
           <w:szCs w:val="24"/>
         </w:rPr>
       </w:pPr>
       <w:r>
         <w:rPr>
-          <w:rFonts w:ascii="Arial" w:eastAsia="Calibri" w:hAnsi="Arial" w:cs="Arial"/>
+          <w:rFonts w:eastAsia="Calibri" w:cstheme="minorHAnsi"/>
           <w:sz w:val="24"/>
           <w:szCs w:val="24"/>
         </w:rPr>
-        <w:t>Cancelamento/Suspensão do projeto</w:t>
-      </w:r>
-      <w:r>
-        <w:rPr>
-          <w:rFonts w:ascii="Arial" w:eastAsia="Calibri" w:hAnsi="Arial" w:cs="Arial"/>
-          <w:sz w:val="24"/>
-          <w:szCs w:val="24"/>
-        </w:rPr>
-        <w:t>;</w:t>
+        <w:t>Cancelamento/Suspensão do projeto;</w:t>
       </w:r>
     </w:p>
     <w:p>
       <w:pPr>
         <w:numPr>
           <w:ilvl w:val="0"/>
-          <w:numId w:val="4"/>
+          <w:numId w:val="6"/>
         </w:numPr>
-        <w:spacing w:after="160" w:line="259" w:lineRule="auto"/>
+        <w:spacing w:after="0" w:line="240" w:lineRule="auto"/>
         <w:ind w:left="720" w:hanging="360"/>
         <w:jc w:val="both"/>
         <w:rPr>
-          <w:rFonts w:ascii="Arial" w:eastAsia="Calibri" w:hAnsi="Arial" w:cs="Arial"/>
+          <w:rFonts w:eastAsia="Calibri" w:cstheme="minorHAnsi"/>
           <w:sz w:val="24"/>
           <w:szCs w:val="24"/>
         </w:rPr>
       </w:pPr>
       <w:r>
         <w:rPr>
-          <w:rFonts w:ascii="Arial" w:eastAsia="Calibri" w:hAnsi="Arial" w:cs="Arial"/>
+          <w:rFonts w:eastAsia="Calibri" w:cstheme="minorHAnsi"/>
           <w:sz w:val="24"/>
           <w:szCs w:val="24"/>
         </w:rPr>
-        <w:t>Conflito entre os</w:t>
-      </w:r>
-      <w:r>
-        <w:rPr>
-          <w:rFonts w:ascii="Arial" w:eastAsia="Calibri" w:hAnsi="Arial" w:cs="Arial"/>
-          <w:sz w:val="24"/>
-          <w:szCs w:val="24"/>
-        </w:rPr>
-        <w:t xml:space="preserve"> </w:t>
-      </w:r>
-      <w:proofErr w:type="spellStart"/>
-      <w:r>
-        <w:rPr>
-          <w:rFonts w:ascii="Arial" w:eastAsia="Calibri" w:hAnsi="Arial" w:cs="Arial"/>
-          <w:sz w:val="24"/>
-          <w:szCs w:val="24"/>
-        </w:rPr>
-        <w:t>stakeholders</w:t>
-      </w:r>
-      <w:proofErr w:type="spellEnd"/>
-      <w:r>
-        <w:rPr>
-          <w:rFonts w:ascii="Arial" w:eastAsia="Calibri" w:hAnsi="Arial" w:cs="Arial"/>
-          <w:sz w:val="24"/>
-          <w:szCs w:val="24"/>
-        </w:rPr>
-        <w:t>;</w:t>
+        <w:t>Conflito entre os stakeholders;</w:t>
       </w:r>
     </w:p>
     <w:p>
@@ -12918,19 +12599,13 @@
     </w:p>
     <w:p>
       <w:pPr>
-        <w:pStyle w:val="Ttulo1"/>
-        <w:rPr>
-          <w:sz w:val="28"/>
-        </w:rPr>
+        <w:pStyle w:val="Ttulo2"/>
       </w:pPr>
-      <w:bookmarkStart w:id="9" w:name="_Toc484509968"/>
+      <w:bookmarkStart w:id="8" w:name="_Toc484642208"/>
       <w:r>
-        <w:rPr>
-          <w:sz w:val="28"/>
-        </w:rPr>
         <w:t>2.1. Formulário de Riscos</w:t>
       </w:r>
-      <w:bookmarkEnd w:id="9"/>
+      <w:bookmarkEnd w:id="8"/>
     </w:p>
     <w:tbl>
       <w:tblPr>
@@ -12994,15 +12669,7 @@
           </w:tcPr>
           <w:p>
             <w:r>
-              <w:t xml:space="preserve">Integrante </w:t>
-            </w:r>
-            <w:proofErr w:type="gramStart"/>
-            <w:r>
-              <w:t>do grupo desistir</w:t>
-            </w:r>
-            <w:proofErr w:type="gramEnd"/>
-            <w:r>
-              <w:t xml:space="preserve"> da disciplina.</w:t>
+              <w:t>Integrante do grupo desistir da disciplina.</w:t>
             </w:r>
           </w:p>
         </w:tc>
@@ -13040,13 +12707,8 @@
             <w:gridSpan w:val="2"/>
           </w:tcPr>
           <w:p>
-            <w:proofErr w:type="gramStart"/>
-            <w:r>
-              <w:t>Sob controle</w:t>
-            </w:r>
-            <w:proofErr w:type="gramEnd"/>
-            <w:r>
-              <w:t>.</w:t>
+            <w:r>
+              <w:t>Sob controle.</w:t>
             </w:r>
           </w:p>
         </w:tc>
@@ -13057,23 +12719,7 @@
           </w:tcPr>
           <w:p>
             <w:r>
-              <w:t>André</w:t>
-            </w:r>
-            <w:proofErr w:type="gramStart"/>
-            <w:r>
-              <w:t>, Caio</w:t>
-            </w:r>
-            <w:proofErr w:type="gramEnd"/>
-            <w:r>
-              <w:t xml:space="preserve">, Pedro, Mayara e </w:t>
-            </w:r>
-            <w:proofErr w:type="spellStart"/>
-            <w:r>
-              <w:t>Ícaro</w:t>
-            </w:r>
-            <w:proofErr w:type="spellEnd"/>
-            <w:r>
-              <w:t>.</w:t>
+              <w:t>André, Caio, Pedro, Mayara e Ícaro.</w:t>
             </w:r>
           </w:p>
         </w:tc>
@@ -13142,15 +12788,7 @@
           </w:tcPr>
           <w:p>
             <w:r>
-              <w:t xml:space="preserve">Integrante </w:t>
-            </w:r>
-            <w:proofErr w:type="gramStart"/>
-            <w:r>
-              <w:t>do grupo falecer</w:t>
-            </w:r>
-            <w:proofErr w:type="gramEnd"/>
-            <w:r>
-              <w:t>.</w:t>
+              <w:t>Integrante do grupo falecer.</w:t>
             </w:r>
           </w:p>
         </w:tc>
@@ -13176,7 +12814,6 @@
           </w:tcPr>
           <w:p>
             <w:r>
-              <w:lastRenderedPageBreak/>
               <w:t>Adaptar as atividades para o número atual de integrantes.</w:t>
             </w:r>
           </w:p>
@@ -13189,13 +12826,8 @@
             <w:gridSpan w:val="2"/>
           </w:tcPr>
           <w:p>
-            <w:proofErr w:type="gramStart"/>
-            <w:r>
-              <w:t>Sob controle</w:t>
-            </w:r>
-            <w:proofErr w:type="gramEnd"/>
-            <w:r>
-              <w:t>.</w:t>
+            <w:r>
+              <w:t>Sob controle.</w:t>
             </w:r>
           </w:p>
         </w:tc>
@@ -13206,23 +12838,7 @@
           </w:tcPr>
           <w:p>
             <w:r>
-              <w:t>André</w:t>
-            </w:r>
-            <w:proofErr w:type="gramStart"/>
-            <w:r>
-              <w:t>, Caio</w:t>
-            </w:r>
-            <w:proofErr w:type="gramEnd"/>
-            <w:r>
-              <w:t xml:space="preserve">, Pedro, Mayara e </w:t>
-            </w:r>
-            <w:proofErr w:type="spellStart"/>
-            <w:r>
-              <w:t>Ícaro</w:t>
-            </w:r>
-            <w:proofErr w:type="spellEnd"/>
-            <w:r>
-              <w:t>.</w:t>
+              <w:t>André, Caio, Pedro, Mayara e Ícaro.</w:t>
             </w:r>
           </w:p>
         </w:tc>
@@ -13303,13 +12919,8 @@
             <w:gridSpan w:val="4"/>
           </w:tcPr>
           <w:p>
-            <w:proofErr w:type="gramStart"/>
-            <w:r>
-              <w:t>Acompanhamento financeiro e estimativas de custos</w:t>
-            </w:r>
-            <w:proofErr w:type="gramEnd"/>
-            <w:r>
-              <w:t>.</w:t>
+            <w:r>
+              <w:t>Acompanhamento financeiro e estimativas de custos.</w:t>
             </w:r>
           </w:p>
         </w:tc>
@@ -13322,6 +12933,7 @@
           </w:tcPr>
           <w:p>
             <w:r>
+              <w:lastRenderedPageBreak/>
               <w:t>Paralisação do projeto.</w:t>
             </w:r>
           </w:p>
@@ -13334,13 +12946,8 @@
             <w:gridSpan w:val="2"/>
           </w:tcPr>
           <w:p>
-            <w:proofErr w:type="gramStart"/>
-            <w:r>
-              <w:t>Sob controle</w:t>
-            </w:r>
-            <w:proofErr w:type="gramEnd"/>
-            <w:r>
-              <w:t>.</w:t>
+            <w:r>
+              <w:t>Sob controle.</w:t>
             </w:r>
           </w:p>
         </w:tc>
@@ -13351,23 +12958,7 @@
           </w:tcPr>
           <w:p>
             <w:r>
-              <w:t>André</w:t>
-            </w:r>
-            <w:proofErr w:type="gramStart"/>
-            <w:r>
-              <w:t>, Caio</w:t>
-            </w:r>
-            <w:proofErr w:type="gramEnd"/>
-            <w:r>
-              <w:t xml:space="preserve">, Pedro, Mayara e </w:t>
-            </w:r>
-            <w:proofErr w:type="spellStart"/>
-            <w:r>
-              <w:t>Ícaro</w:t>
-            </w:r>
-            <w:proofErr w:type="spellEnd"/>
-            <w:r>
-              <w:t>.</w:t>
+              <w:t>André, Caio, Pedro, Mayara e Ícaro.</w:t>
             </w:r>
           </w:p>
         </w:tc>
@@ -13486,23 +13077,7 @@
           </w:tcPr>
           <w:p>
             <w:r>
-              <w:t>André</w:t>
-            </w:r>
-            <w:proofErr w:type="gramStart"/>
-            <w:r>
-              <w:t>, Caio</w:t>
-            </w:r>
-            <w:proofErr w:type="gramEnd"/>
-            <w:r>
-              <w:t xml:space="preserve">, Pedro, Mayara e </w:t>
-            </w:r>
-            <w:proofErr w:type="spellStart"/>
-            <w:r>
-              <w:t>Ícaro</w:t>
-            </w:r>
-            <w:proofErr w:type="spellEnd"/>
-            <w:r>
-              <w:t>.</w:t>
+              <w:t>André, Caio, Pedro, Mayara e Ícaro.</w:t>
             </w:r>
           </w:p>
         </w:tc>
@@ -13617,13 +13192,8 @@
             <w:gridSpan w:val="2"/>
           </w:tcPr>
           <w:p>
-            <w:proofErr w:type="gramStart"/>
-            <w:r>
-              <w:t>Sob controle</w:t>
-            </w:r>
-            <w:proofErr w:type="gramEnd"/>
-            <w:r>
-              <w:t>.</w:t>
+            <w:r>
+              <w:t>Sob controle.</w:t>
             </w:r>
           </w:p>
         </w:tc>
@@ -13634,23 +13204,7 @@
           </w:tcPr>
           <w:p>
             <w:r>
-              <w:t>André</w:t>
-            </w:r>
-            <w:proofErr w:type="gramStart"/>
-            <w:r>
-              <w:t>, Caio</w:t>
-            </w:r>
-            <w:proofErr w:type="gramEnd"/>
-            <w:r>
-              <w:t xml:space="preserve">, Pedro, Mayara e </w:t>
-            </w:r>
-            <w:proofErr w:type="spellStart"/>
-            <w:r>
-              <w:t>Ícaro</w:t>
-            </w:r>
-            <w:proofErr w:type="spellEnd"/>
-            <w:r>
-              <w:t>.</w:t>
+              <w:t>André, Caio, Pedro, Mayara e Ícaro.</w:t>
             </w:r>
           </w:p>
         </w:tc>
@@ -13744,13 +13298,8 @@
             <w:gridSpan w:val="4"/>
           </w:tcPr>
           <w:p>
-            <w:proofErr w:type="gramStart"/>
-            <w:r>
-              <w:t>Cumprimento das devidas clausulas</w:t>
-            </w:r>
-            <w:proofErr w:type="gramEnd"/>
-            <w:r>
-              <w:t xml:space="preserve"> do contrato, devendo haver pagamento de multa </w:t>
+            <w:r>
+              <w:t xml:space="preserve">Cumprimento das devidas clausulas do contrato, devendo haver pagamento de multa </w:t>
             </w:r>
           </w:p>
         </w:tc>
@@ -13762,13 +13311,8 @@
             <w:gridSpan w:val="2"/>
           </w:tcPr>
           <w:p>
-            <w:proofErr w:type="gramStart"/>
-            <w:r>
-              <w:t>Sob controle</w:t>
-            </w:r>
-            <w:proofErr w:type="gramEnd"/>
-            <w:r>
-              <w:t>.</w:t>
+            <w:r>
+              <w:t>Sob controle.</w:t>
             </w:r>
           </w:p>
         </w:tc>
@@ -13779,23 +13323,7 @@
           </w:tcPr>
           <w:p>
             <w:r>
-              <w:t>André</w:t>
-            </w:r>
-            <w:proofErr w:type="gramStart"/>
-            <w:r>
-              <w:t>, Caio</w:t>
-            </w:r>
-            <w:proofErr w:type="gramEnd"/>
-            <w:r>
-              <w:t xml:space="preserve">, Pedro, Mayara e </w:t>
-            </w:r>
-            <w:proofErr w:type="spellStart"/>
-            <w:r>
-              <w:t>Ícaro</w:t>
-            </w:r>
-            <w:proofErr w:type="spellEnd"/>
-            <w:r>
-              <w:t>.</w:t>
+              <w:t>André, Caio, Pedro, Mayara e Ícaro.</w:t>
             </w:r>
           </w:p>
         </w:tc>
@@ -13864,13 +13392,8 @@
           </w:tcPr>
           <w:p>
             <w:r>
-              <w:t xml:space="preserve">Conflito entre os </w:t>
-            </w:r>
-            <w:proofErr w:type="spellStart"/>
-            <w:r>
-              <w:t>stakeholders</w:t>
-            </w:r>
-            <w:proofErr w:type="spellEnd"/>
+              <w:t>Conflito entre os stakeholders</w:t>
+            </w:r>
           </w:p>
         </w:tc>
       </w:tr>
@@ -13882,13 +13405,8 @@
           </w:tcPr>
           <w:p>
             <w:r>
-              <w:t xml:space="preserve">Desenvolver o software de maneira a cumprir os requisitos de ambos os clientes; tentativa de conciliação de </w:t>
-            </w:r>
-            <w:proofErr w:type="gramStart"/>
-            <w:r>
-              <w:t>requisitos</w:t>
-            </w:r>
-            <w:proofErr w:type="gramEnd"/>
+              <w:t>Desenvolver o software de maneira a cumprir os requisitos de ambos os clientes; tentativa de conciliação de requisitos</w:t>
+            </w:r>
           </w:p>
         </w:tc>
       </w:tr>
@@ -13912,13 +13430,8 @@
             <w:gridSpan w:val="2"/>
           </w:tcPr>
           <w:p>
-            <w:proofErr w:type="gramStart"/>
-            <w:r>
-              <w:t>Sob controle</w:t>
-            </w:r>
-            <w:proofErr w:type="gramEnd"/>
-            <w:r>
-              <w:t>.</w:t>
+            <w:r>
+              <w:t>Sob controle.</w:t>
             </w:r>
           </w:p>
         </w:tc>
@@ -13929,23 +13442,7 @@
           </w:tcPr>
           <w:p>
             <w:r>
-              <w:t>André</w:t>
-            </w:r>
-            <w:proofErr w:type="gramStart"/>
-            <w:r>
-              <w:t>, Caio</w:t>
-            </w:r>
-            <w:proofErr w:type="gramEnd"/>
-            <w:r>
-              <w:t xml:space="preserve">, Pedro, Mayara e </w:t>
-            </w:r>
-            <w:proofErr w:type="spellStart"/>
-            <w:r>
-              <w:t>Ícaro</w:t>
-            </w:r>
-            <w:proofErr w:type="spellEnd"/>
-            <w:r>
-              <w:t>.</w:t>
+              <w:t>André, Caio, Pedro, Mayara e Ícaro.</w:t>
             </w:r>
           </w:p>
         </w:tc>
@@ -13960,6 +13457,8 @@
           <w:szCs w:val="28"/>
         </w:rPr>
       </w:pPr>
+      <w:bookmarkStart w:id="9" w:name="_GoBack"/>
+      <w:bookmarkEnd w:id="9"/>
     </w:p>
     <w:sectPr>
       <w:pgSz w:w="11906" w:h="16838"/>
@@ -13972,15 +13471,15 @@
 </file>
 
 <file path=word/numbering.xml><?xml version="1.0" encoding="utf-8"?>
-<w:numbering xmlns:wpc="http://schemas.microsoft.com/office/word/2010/wordprocessingCanvas" xmlns:mc="http://schemas.openxmlformats.org/markup-compatibility/2006" xmlns:o="urn:schemas-microsoft-com:office:office" xmlns:r="http://schemas.openxmlformats.org/officeDocument/2006/relationships" xmlns:m="http://schemas.openxmlformats.org/officeDocument/2006/math" xmlns:v="urn:schemas-microsoft-com:vml" xmlns:wp14="http://schemas.microsoft.com/office/word/2010/wordprocessingDrawing" xmlns:wp="http://schemas.openxmlformats.org/drawingml/2006/wordprocessingDrawing" xmlns:w10="urn:schemas-microsoft-com:office:word" xmlns:w="http://schemas.openxmlformats.org/wordprocessingml/2006/main" xmlns:w14="http://schemas.microsoft.com/office/word/2010/wordml" xmlns:wpg="http://schemas.microsoft.com/office/word/2010/wordprocessingGroup" xmlns:wpi="http://schemas.microsoft.com/office/word/2010/wordprocessingInk" xmlns:wne="http://schemas.microsoft.com/office/word/2006/wordml" xmlns:wps="http://schemas.microsoft.com/office/word/2010/wordprocessingShape" mc:Ignorable="w14 wp14">
-  <w:abstractNum w:abstractNumId="0">
+<w:numbering xmlns:wpc="http://schemas.microsoft.com/office/word/2010/wordprocessingCanvas" xmlns:cx="http://schemas.microsoft.com/office/drawing/2014/chartex" xmlns:cx1="http://schemas.microsoft.com/office/drawing/2015/9/8/chartex" xmlns:cx2="http://schemas.microsoft.com/office/drawing/2015/10/21/chartex" xmlns:cx3="http://schemas.microsoft.com/office/drawing/2016/5/9/chartex" xmlns:cx4="http://schemas.microsoft.com/office/drawing/2016/5/10/chartex" xmlns:cx5="http://schemas.microsoft.com/office/drawing/2016/5/11/chartex" xmlns:mc="http://schemas.openxmlformats.org/markup-compatibility/2006" xmlns:o="urn:schemas-microsoft-com:office:office" xmlns:r="http://schemas.openxmlformats.org/officeDocument/2006/relationships" xmlns:m="http://schemas.openxmlformats.org/officeDocument/2006/math" xmlns:v="urn:schemas-microsoft-com:vml" xmlns:wp14="http://schemas.microsoft.com/office/word/2010/wordprocessingDrawing" xmlns:wp="http://schemas.openxmlformats.org/drawingml/2006/wordprocessingDrawing" xmlns:w10="urn:schemas-microsoft-com:office:word" xmlns:w="http://schemas.openxmlformats.org/wordprocessingml/2006/main" xmlns:w14="http://schemas.microsoft.com/office/word/2010/wordml" xmlns:w15="http://schemas.microsoft.com/office/word/2012/wordml" xmlns:w16se="http://schemas.microsoft.com/office/word/2015/wordml/symex" xmlns:wpg="http://schemas.microsoft.com/office/word/2010/wordprocessingGroup" xmlns:wpi="http://schemas.microsoft.com/office/word/2010/wordprocessingInk" xmlns:wne="http://schemas.microsoft.com/office/word/2006/wordml" xmlns:wps="http://schemas.microsoft.com/office/word/2010/wordprocessingShape" mc:Ignorable="w14 w15 w16se wp14">
+  <w:abstractNum w:abstractNumId="0" w15:restartNumberingAfterBreak="0">
     <w:nsid w:val="12C55573"/>
     <w:multiLevelType w:val="multilevel"/>
-    <w:tmpl w:val="E152A18C"/>
+    <w:tmpl w:val="E0803146"/>
     <w:lvl w:ilvl="0">
       <w:start w:val="1"/>
-      <w:numFmt w:val="bullet"/>
-      <w:lvlText w:val="•"/>
+      <w:numFmt w:val="decimal"/>
+      <w:lvlText w:val="%1."/>
       <w:lvlJc w:val="left"/>
     </w:lvl>
     <w:lvl w:ilvl="1">
@@ -14024,7 +13523,7 @@
       <w:lvlJc w:val="left"/>
     </w:lvl>
   </w:abstractNum>
-  <w:abstractNum w:abstractNumId="1">
+  <w:abstractNum w:abstractNumId="1" w15:restartNumberingAfterBreak="0">
     <w:nsid w:val="4FF4104B"/>
     <w:multiLevelType w:val="multilevel"/>
     <w:tmpl w:val="5C86E918"/>
@@ -14137,7 +13636,61 @@
       </w:rPr>
     </w:lvl>
   </w:abstractNum>
-  <w:abstractNum w:abstractNumId="2">
+  <w:abstractNum w:abstractNumId="2" w15:restartNumberingAfterBreak="0">
+    <w:nsid w:val="52E609DE"/>
+    <w:multiLevelType w:val="multilevel"/>
+    <w:tmpl w:val="4F72246A"/>
+    <w:lvl w:ilvl="0">
+      <w:start w:val="1"/>
+      <w:numFmt w:val="bullet"/>
+      <w:lvlText w:val=""/>
+      <w:lvlJc w:val="left"/>
+      <w:rPr>
+        <w:rFonts w:ascii="Symbol" w:hAnsi="Symbol" w:hint="default"/>
+      </w:rPr>
+    </w:lvl>
+    <w:lvl w:ilvl="1">
+      <w:numFmt w:val="decimal"/>
+      <w:lvlText w:val=""/>
+      <w:lvlJc w:val="left"/>
+    </w:lvl>
+    <w:lvl w:ilvl="2">
+      <w:numFmt w:val="decimal"/>
+      <w:lvlText w:val=""/>
+      <w:lvlJc w:val="left"/>
+    </w:lvl>
+    <w:lvl w:ilvl="3">
+      <w:numFmt w:val="decimal"/>
+      <w:lvlText w:val=""/>
+      <w:lvlJc w:val="left"/>
+    </w:lvl>
+    <w:lvl w:ilvl="4">
+      <w:numFmt w:val="decimal"/>
+      <w:lvlText w:val=""/>
+      <w:lvlJc w:val="left"/>
+    </w:lvl>
+    <w:lvl w:ilvl="5">
+      <w:numFmt w:val="decimal"/>
+      <w:lvlText w:val=""/>
+      <w:lvlJc w:val="left"/>
+    </w:lvl>
+    <w:lvl w:ilvl="6">
+      <w:numFmt w:val="decimal"/>
+      <w:lvlText w:val=""/>
+      <w:lvlJc w:val="left"/>
+    </w:lvl>
+    <w:lvl w:ilvl="7">
+      <w:numFmt w:val="decimal"/>
+      <w:lvlText w:val=""/>
+      <w:lvlJc w:val="left"/>
+    </w:lvl>
+    <w:lvl w:ilvl="8">
+      <w:numFmt w:val="decimal"/>
+      <w:lvlText w:val=""/>
+      <w:lvlJc w:val="left"/>
+    </w:lvl>
+  </w:abstractNum>
+  <w:abstractNum w:abstractNumId="3" w15:restartNumberingAfterBreak="0">
     <w:nsid w:val="549937FD"/>
     <w:multiLevelType w:val="hybridMultilevel"/>
     <w:tmpl w:val="59B04A24"/>
@@ -14226,7 +13779,7 @@
       </w:pPr>
     </w:lvl>
   </w:abstractNum>
-  <w:abstractNum w:abstractNumId="3">
+  <w:abstractNum w:abstractNumId="4" w15:restartNumberingAfterBreak="0">
     <w:nsid w:val="5F255E18"/>
     <w:multiLevelType w:val="multilevel"/>
     <w:tmpl w:val="19A2BD28"/>
@@ -14339,7 +13892,7 @@
       </w:rPr>
     </w:lvl>
   </w:abstractNum>
-  <w:abstractNum w:abstractNumId="4">
+  <w:abstractNum w:abstractNumId="5" w15:restartNumberingAfterBreak="0">
     <w:nsid w:val="5F6F6C4F"/>
     <w:multiLevelType w:val="hybridMultilevel"/>
     <w:tmpl w:val="26840A56"/>
@@ -14429,13 +13982,13 @@
     </w:lvl>
   </w:abstractNum>
   <w:num w:numId="1">
-    <w:abstractNumId w:val="4"/>
+    <w:abstractNumId w:val="5"/>
   </w:num>
   <w:num w:numId="2">
-    <w:abstractNumId w:val="2"/>
+    <w:abstractNumId w:val="3"/>
   </w:num>
   <w:num w:numId="3">
-    <w:abstractNumId w:val="3"/>
+    <w:abstractNumId w:val="4"/>
   </w:num>
   <w:num w:numId="4">
     <w:abstractNumId w:val="0"/>
@@ -14443,11 +13996,14 @@
   <w:num w:numId="5">
     <w:abstractNumId w:val="1"/>
   </w:num>
+  <w:num w:numId="6">
+    <w:abstractNumId w:val="2"/>
+  </w:num>
 </w:numbering>
 </file>
 
 <file path=word/styles.xml><?xml version="1.0" encoding="utf-8"?>
-<w:styles xmlns:mc="http://schemas.openxmlformats.org/markup-compatibility/2006" xmlns:r="http://schemas.openxmlformats.org/officeDocument/2006/relationships" xmlns:w="http://schemas.openxmlformats.org/wordprocessingml/2006/main" xmlns:w14="http://schemas.microsoft.com/office/word/2010/wordml" mc:Ignorable="w14">
+<w:styles xmlns:mc="http://schemas.openxmlformats.org/markup-compatibility/2006" xmlns:r="http://schemas.openxmlformats.org/officeDocument/2006/relationships" xmlns:w="http://schemas.openxmlformats.org/wordprocessingml/2006/main" xmlns:w14="http://schemas.microsoft.com/office/word/2010/wordml" xmlns:w15="http://schemas.microsoft.com/office/word/2012/wordml" xmlns:w16se="http://schemas.microsoft.com/office/word/2015/wordml/symex" mc:Ignorable="w14 w15 w16se">
   <w:docDefaults>
     <w:rPrDefault>
       <w:rPr>
@@ -14463,144 +14019,381 @@
       </w:pPr>
     </w:pPrDefault>
   </w:docDefaults>
-  <w:latentStyles w:defLockedState="0" w:defUIPriority="99" w:defSemiHidden="1" w:defUnhideWhenUsed="1" w:defQFormat="0" w:count="267">
-    <w:lsdException w:name="Normal" w:semiHidden="0" w:uiPriority="0" w:unhideWhenUsed="0" w:qFormat="1"/>
-    <w:lsdException w:name="heading 1" w:semiHidden="0" w:uiPriority="9" w:unhideWhenUsed="0" w:qFormat="1"/>
-    <w:lsdException w:name="heading 2" w:uiPriority="9" w:qFormat="1"/>
-    <w:lsdException w:name="heading 3" w:uiPriority="9" w:qFormat="1"/>
-    <w:lsdException w:name="heading 4" w:uiPriority="9" w:qFormat="1"/>
-    <w:lsdException w:name="heading 5" w:uiPriority="9" w:qFormat="1"/>
-    <w:lsdException w:name="heading 6" w:uiPriority="9" w:qFormat="1"/>
-    <w:lsdException w:name="heading 7" w:uiPriority="9" w:qFormat="1"/>
-    <w:lsdException w:name="heading 8" w:uiPriority="9" w:qFormat="1"/>
-    <w:lsdException w:name="heading 9" w:uiPriority="9" w:qFormat="1"/>
-    <w:lsdException w:name="toc 1" w:uiPriority="39"/>
-    <w:lsdException w:name="toc 2" w:uiPriority="39"/>
-    <w:lsdException w:name="toc 3" w:uiPriority="39"/>
-    <w:lsdException w:name="toc 4" w:uiPriority="39"/>
-    <w:lsdException w:name="toc 5" w:uiPriority="39"/>
-    <w:lsdException w:name="toc 6" w:uiPriority="39"/>
-    <w:lsdException w:name="toc 7" w:uiPriority="39"/>
-    <w:lsdException w:name="toc 8" w:uiPriority="39"/>
-    <w:lsdException w:name="toc 9" w:uiPriority="39"/>
-    <w:lsdException w:name="caption" w:uiPriority="35" w:qFormat="1"/>
-    <w:lsdException w:name="Title" w:semiHidden="0" w:uiPriority="10" w:unhideWhenUsed="0" w:qFormat="1"/>
-    <w:lsdException w:name="Default Paragraph Font" w:uiPriority="1"/>
-    <w:lsdException w:name="Subtitle" w:semiHidden="0" w:uiPriority="11" w:unhideWhenUsed="0" w:qFormat="1"/>
-    <w:lsdException w:name="Strong" w:semiHidden="0" w:uiPriority="22" w:unhideWhenUsed="0" w:qFormat="1"/>
-    <w:lsdException w:name="Emphasis" w:semiHidden="0" w:uiPriority="20" w:unhideWhenUsed="0" w:qFormat="1"/>
-    <w:lsdException w:name="Table Grid" w:semiHidden="0" w:uiPriority="59" w:unhideWhenUsed="0"/>
-    <w:lsdException w:name="Placeholder Text" w:unhideWhenUsed="0"/>
-    <w:lsdException w:name="No Spacing" w:semiHidden="0" w:uiPriority="1" w:unhideWhenUsed="0" w:qFormat="1"/>
-    <w:lsdException w:name="Light Shading" w:semiHidden="0" w:uiPriority="60" w:unhideWhenUsed="0"/>
-    <w:lsdException w:name="Light List" w:semiHidden="0" w:uiPriority="61" w:unhideWhenUsed="0"/>
-    <w:lsdException w:name="Light Grid" w:semiHidden="0" w:uiPriority="62" w:unhideWhenUsed="0"/>
-    <w:lsdException w:name="Medium Shading 1" w:semiHidden="0" w:uiPriority="63" w:unhideWhenUsed="0"/>
-    <w:lsdException w:name="Medium Shading 2" w:semiHidden="0" w:uiPriority="64" w:unhideWhenUsed="0"/>
-    <w:lsdException w:name="Medium List 1" w:semiHidden="0" w:uiPriority="65" w:unhideWhenUsed="0"/>
-    <w:lsdException w:name="Medium List 2" w:semiHidden="0" w:uiPriority="66" w:unhideWhenUsed="0"/>
-    <w:lsdException w:name="Medium Grid 1" w:semiHidden="0" w:uiPriority="67" w:unhideWhenUsed="0"/>
-    <w:lsdException w:name="Medium Grid 2" w:semiHidden="0" w:uiPriority="68" w:unhideWhenUsed="0"/>
-    <w:lsdException w:name="Medium Grid 3" w:semiHidden="0" w:uiPriority="69" w:unhideWhenUsed="0"/>
-    <w:lsdException w:name="Dark List" w:semiHidden="0" w:uiPriority="70" w:unhideWhenUsed="0"/>
-    <w:lsdException w:name="Colorful Shading" w:semiHidden="0" w:uiPriority="71" w:unhideWhenUsed="0"/>
-    <w:lsdException w:name="Colorful List" w:semiHidden="0" w:uiPriority="72" w:unhideWhenUsed="0"/>
-    <w:lsdException w:name="Colorful Grid" w:semiHidden="0" w:uiPriority="73" w:unhideWhenUsed="0"/>
-    <w:lsdException w:name="Light Shading Accent 1" w:semiHidden="0" w:uiPriority="60" w:unhideWhenUsed="0"/>
-    <w:lsdException w:name="Light List Accent 1" w:semiHidden="0" w:uiPriority="61" w:unhideWhenUsed="0"/>
-    <w:lsdException w:name="Light Grid Accent 1" w:semiHidden="0" w:uiPriority="62" w:unhideWhenUsed="0"/>
-    <w:lsdException w:name="Medium Shading 1 Accent 1" w:semiHidden="0" w:uiPriority="63" w:unhideWhenUsed="0"/>
-    <w:lsdException w:name="Medium Shading 2 Accent 1" w:semiHidden="0" w:uiPriority="64" w:unhideWhenUsed="0"/>
-    <w:lsdException w:name="Medium List 1 Accent 1" w:semiHidden="0" w:uiPriority="65" w:unhideWhenUsed="0"/>
-    <w:lsdException w:name="Revision" w:unhideWhenUsed="0"/>
-    <w:lsdException w:name="List Paragraph" w:semiHidden="0" w:uiPriority="34" w:unhideWhenUsed="0" w:qFormat="1"/>
-    <w:lsdException w:name="Quote" w:semiHidden="0" w:uiPriority="29" w:unhideWhenUsed="0" w:qFormat="1"/>
-    <w:lsdException w:name="Intense Quote" w:semiHidden="0" w:uiPriority="30" w:unhideWhenUsed="0" w:qFormat="1"/>
-    <w:lsdException w:name="Medium List 2 Accent 1" w:semiHidden="0" w:uiPriority="66" w:unhideWhenUsed="0"/>
-    <w:lsdException w:name="Medium Grid 1 Accent 1" w:semiHidden="0" w:uiPriority="67" w:unhideWhenUsed="0"/>
-    <w:lsdException w:name="Medium Grid 2 Accent 1" w:semiHidden="0" w:uiPriority="68" w:unhideWhenUsed="0"/>
-    <w:lsdException w:name="Medium Grid 3 Accent 1" w:semiHidden="0" w:uiPriority="69" w:unhideWhenUsed="0"/>
-    <w:lsdException w:name="Dark List Accent 1" w:semiHidden="0" w:uiPriority="70" w:unhideWhenUsed="0"/>
-    <w:lsdException w:name="Colorful Shading Accent 1" w:semiHidden="0" w:uiPriority="71" w:unhideWhenUsed="0"/>
-    <w:lsdException w:name="Colorful List Accent 1" w:semiHidden="0" w:uiPriority="72" w:unhideWhenUsed="0"/>
-    <w:lsdException w:name="Colorful Grid Accent 1" w:semiHidden="0" w:uiPriority="73" w:unhideWhenUsed="0"/>
-    <w:lsdException w:name="Light Shading Accent 2" w:semiHidden="0" w:uiPriority="60" w:unhideWhenUsed="0"/>
-    <w:lsdException w:name="Light List Accent 2" w:semiHidden="0" w:uiPriority="61" w:unhideWhenUsed="0"/>
-    <w:lsdException w:name="Light Grid Accent 2" w:semiHidden="0" w:uiPriority="62" w:unhideWhenUsed="0"/>
-    <w:lsdException w:name="Medium Shading 1 Accent 2" w:semiHidden="0" w:uiPriority="63" w:unhideWhenUsed="0"/>
-    <w:lsdException w:name="Medium Shading 2 Accent 2" w:semiHidden="0" w:uiPriority="64" w:unhideWhenUsed="0"/>
-    <w:lsdException w:name="Medium List 1 Accent 2" w:semiHidden="0" w:uiPriority="65" w:unhideWhenUsed="0"/>
-    <w:lsdException w:name="Medium List 2 Accent 2" w:semiHidden="0" w:uiPriority="66" w:unhideWhenUsed="0"/>
-    <w:lsdException w:name="Medium Grid 1 Accent 2" w:semiHidden="0" w:uiPriority="67" w:unhideWhenUsed="0"/>
-    <w:lsdException w:name="Medium Grid 2 Accent 2" w:semiHidden="0" w:uiPriority="68" w:unhideWhenUsed="0"/>
-    <w:lsdException w:name="Medium Grid 3 Accent 2" w:semiHidden="0" w:uiPriority="69" w:unhideWhenUsed="0"/>
-    <w:lsdException w:name="Dark List Accent 2" w:semiHidden="0" w:uiPriority="70" w:unhideWhenUsed="0"/>
-    <w:lsdException w:name="Colorful Shading Accent 2" w:semiHidden="0" w:uiPriority="71" w:unhideWhenUsed="0"/>
-    <w:lsdException w:name="Colorful List Accent 2" w:semiHidden="0" w:uiPriority="72" w:unhideWhenUsed="0"/>
-    <w:lsdException w:name="Colorful Grid Accent 2" w:semiHidden="0" w:uiPriority="73" w:unhideWhenUsed="0"/>
-    <w:lsdException w:name="Light Shading Accent 3" w:semiHidden="0" w:uiPriority="60" w:unhideWhenUsed="0"/>
-    <w:lsdException w:name="Light List Accent 3" w:semiHidden="0" w:uiPriority="61" w:unhideWhenUsed="0"/>
-    <w:lsdException w:name="Light Grid Accent 3" w:semiHidden="0" w:uiPriority="62" w:unhideWhenUsed="0"/>
-    <w:lsdException w:name="Medium Shading 1 Accent 3" w:semiHidden="0" w:uiPriority="63" w:unhideWhenUsed="0"/>
-    <w:lsdException w:name="Medium Shading 2 Accent 3" w:semiHidden="0" w:uiPriority="64" w:unhideWhenUsed="0"/>
-    <w:lsdException w:name="Medium List 1 Accent 3" w:semiHidden="0" w:uiPriority="65" w:unhideWhenUsed="0"/>
-    <w:lsdException w:name="Medium List 2 Accent 3" w:semiHidden="0" w:uiPriority="66" w:unhideWhenUsed="0"/>
-    <w:lsdException w:name="Medium Grid 1 Accent 3" w:semiHidden="0" w:uiPriority="67" w:unhideWhenUsed="0"/>
-    <w:lsdException w:name="Medium Grid 2 Accent 3" w:semiHidden="0" w:uiPriority="68" w:unhideWhenUsed="0"/>
-    <w:lsdException w:name="Medium Grid 3 Accent 3" w:semiHidden="0" w:uiPriority="69" w:unhideWhenUsed="0"/>
-    <w:lsdException w:name="Dark List Accent 3" w:semiHidden="0" w:uiPriority="70" w:unhideWhenUsed="0"/>
-    <w:lsdException w:name="Colorful Shading Accent 3" w:semiHidden="0" w:uiPriority="71" w:unhideWhenUsed="0"/>
-    <w:lsdException w:name="Colorful List Accent 3" w:semiHidden="0" w:uiPriority="72" w:unhideWhenUsed="0"/>
-    <w:lsdException w:name="Colorful Grid Accent 3" w:semiHidden="0" w:uiPriority="73" w:unhideWhenUsed="0"/>
-    <w:lsdException w:name="Light Shading Accent 4" w:semiHidden="0" w:uiPriority="60" w:unhideWhenUsed="0"/>
-    <w:lsdException w:name="Light List Accent 4" w:semiHidden="0" w:uiPriority="61" w:unhideWhenUsed="0"/>
-    <w:lsdException w:name="Light Grid Accent 4" w:semiHidden="0" w:uiPriority="62" w:unhideWhenUsed="0"/>
-    <w:lsdException w:name="Medium Shading 1 Accent 4" w:semiHidden="0" w:uiPriority="63" w:unhideWhenUsed="0"/>
-    <w:lsdException w:name="Medium Shading 2 Accent 4" w:semiHidden="0" w:uiPriority="64" w:unhideWhenUsed="0"/>
-    <w:lsdException w:name="Medium List 1 Accent 4" w:semiHidden="0" w:uiPriority="65" w:unhideWhenUsed="0"/>
-    <w:lsdException w:name="Medium List 2 Accent 4" w:semiHidden="0" w:uiPriority="66" w:unhideWhenUsed="0"/>
-    <w:lsdException w:name="Medium Grid 1 Accent 4" w:semiHidden="0" w:uiPriority="67" w:unhideWhenUsed="0"/>
-    <w:lsdException w:name="Medium Grid 2 Accent 4" w:semiHidden="0" w:uiPriority="68" w:unhideWhenUsed="0"/>
-    <w:lsdException w:name="Medium Grid 3 Accent 4" w:semiHidden="0" w:uiPriority="69" w:unhideWhenUsed="0"/>
-    <w:lsdException w:name="Dark List Accent 4" w:semiHidden="0" w:uiPriority="70" w:unhideWhenUsed="0"/>
-    <w:lsdException w:name="Colorful Shading Accent 4" w:semiHidden="0" w:uiPriority="71" w:unhideWhenUsed="0"/>
-    <w:lsdException w:name="Colorful List Accent 4" w:semiHidden="0" w:uiPriority="72" w:unhideWhenUsed="0"/>
-    <w:lsdException w:name="Colorful Grid Accent 4" w:semiHidden="0" w:uiPriority="73" w:unhideWhenUsed="0"/>
-    <w:lsdException w:name="Light Shading Accent 5" w:semiHidden="0" w:uiPriority="60" w:unhideWhenUsed="0"/>
-    <w:lsdException w:name="Light List Accent 5" w:semiHidden="0" w:uiPriority="61" w:unhideWhenUsed="0"/>
-    <w:lsdException w:name="Light Grid Accent 5" w:semiHidden="0" w:uiPriority="62" w:unhideWhenUsed="0"/>
-    <w:lsdException w:name="Medium Shading 1 Accent 5" w:semiHidden="0" w:uiPriority="63" w:unhideWhenUsed="0"/>
-    <w:lsdException w:name="Medium Shading 2 Accent 5" w:semiHidden="0" w:uiPriority="64" w:unhideWhenUsed="0"/>
-    <w:lsdException w:name="Medium List 1 Accent 5" w:semiHidden="0" w:uiPriority="65" w:unhideWhenUsed="0"/>
-    <w:lsdException w:name="Medium List 2 Accent 5" w:semiHidden="0" w:uiPriority="66" w:unhideWhenUsed="0"/>
-    <w:lsdException w:name="Medium Grid 1 Accent 5" w:semiHidden="0" w:uiPriority="67" w:unhideWhenUsed="0"/>
-    <w:lsdException w:name="Medium Grid 2 Accent 5" w:semiHidden="0" w:uiPriority="68" w:unhideWhenUsed="0"/>
-    <w:lsdException w:name="Medium Grid 3 Accent 5" w:semiHidden="0" w:uiPriority="69" w:unhideWhenUsed="0"/>
-    <w:lsdException w:name="Dark List Accent 5" w:semiHidden="0" w:uiPriority="70" w:unhideWhenUsed="0"/>
-    <w:lsdException w:name="Colorful Shading Accent 5" w:semiHidden="0" w:uiPriority="71" w:unhideWhenUsed="0"/>
-    <w:lsdException w:name="Colorful List Accent 5" w:semiHidden="0" w:uiPriority="72" w:unhideWhenUsed="0"/>
-    <w:lsdException w:name="Colorful Grid Accent 5" w:semiHidden="0" w:uiPriority="73" w:unhideWhenUsed="0"/>
-    <w:lsdException w:name="Light Shading Accent 6" w:semiHidden="0" w:uiPriority="60" w:unhideWhenUsed="0"/>
-    <w:lsdException w:name="Light List Accent 6" w:semiHidden="0" w:uiPriority="61" w:unhideWhenUsed="0"/>
-    <w:lsdException w:name="Light Grid Accent 6" w:semiHidden="0" w:uiPriority="62" w:unhideWhenUsed="0"/>
-    <w:lsdException w:name="Medium Shading 1 Accent 6" w:semiHidden="0" w:uiPriority="63" w:unhideWhenUsed="0"/>
-    <w:lsdException w:name="Medium Shading 2 Accent 6" w:semiHidden="0" w:uiPriority="64" w:unhideWhenUsed="0"/>
-    <w:lsdException w:name="Medium List 1 Accent 6" w:semiHidden="0" w:uiPriority="65" w:unhideWhenUsed="0"/>
-    <w:lsdException w:name="Medium List 2 Accent 6" w:semiHidden="0" w:uiPriority="66" w:unhideWhenUsed="0"/>
-    <w:lsdException w:name="Medium Grid 1 Accent 6" w:semiHidden="0" w:uiPriority="67" w:unhideWhenUsed="0"/>
-    <w:lsdException w:name="Medium Grid 2 Accent 6" w:semiHidden="0" w:uiPriority="68" w:unhideWhenUsed="0"/>
-    <w:lsdException w:name="Medium Grid 3 Accent 6" w:semiHidden="0" w:uiPriority="69" w:unhideWhenUsed="0"/>
-    <w:lsdException w:name="Dark List Accent 6" w:semiHidden="0" w:uiPriority="70" w:unhideWhenUsed="0"/>
-    <w:lsdException w:name="Colorful Shading Accent 6" w:semiHidden="0" w:uiPriority="71" w:unhideWhenUsed="0"/>
-    <w:lsdException w:name="Colorful List Accent 6" w:semiHidden="0" w:uiPriority="72" w:unhideWhenUsed="0"/>
-    <w:lsdException w:name="Colorful Grid Accent 6" w:semiHidden="0" w:uiPriority="73" w:unhideWhenUsed="0"/>
-    <w:lsdException w:name="Subtle Emphasis" w:semiHidden="0" w:uiPriority="19" w:unhideWhenUsed="0" w:qFormat="1"/>
-    <w:lsdException w:name="Intense Emphasis" w:semiHidden="0" w:uiPriority="21" w:unhideWhenUsed="0" w:qFormat="1"/>
-    <w:lsdException w:name="Subtle Reference" w:semiHidden="0" w:uiPriority="31" w:unhideWhenUsed="0" w:qFormat="1"/>
-    <w:lsdException w:name="Intense Reference" w:semiHidden="0" w:uiPriority="32" w:unhideWhenUsed="0" w:qFormat="1"/>
-    <w:lsdException w:name="Book Title" w:semiHidden="0" w:uiPriority="33" w:unhideWhenUsed="0" w:qFormat="1"/>
-    <w:lsdException w:name="Bibliography" w:uiPriority="37"/>
-    <w:lsdException w:name="TOC Heading" w:uiPriority="39" w:qFormat="1"/>
+  <w:latentStyles w:defLockedState="0" w:defUIPriority="99" w:defSemiHidden="0" w:defUnhideWhenUsed="0" w:defQFormat="0" w:count="374">
+    <w:lsdException w:name="Normal" w:uiPriority="0" w:qFormat="1"/>
+    <w:lsdException w:name="heading 1" w:uiPriority="9" w:qFormat="1"/>
+    <w:lsdException w:name="heading 2" w:semiHidden="1" w:uiPriority="9" w:unhideWhenUsed="1" w:qFormat="1"/>
+    <w:lsdException w:name="heading 3" w:semiHidden="1" w:uiPriority="9" w:unhideWhenUsed="1" w:qFormat="1"/>
+    <w:lsdException w:name="heading 4" w:semiHidden="1" w:uiPriority="9" w:unhideWhenUsed="1" w:qFormat="1"/>
+    <w:lsdException w:name="heading 5" w:semiHidden="1" w:uiPriority="9" w:unhideWhenUsed="1" w:qFormat="1"/>
+    <w:lsdException w:name="heading 6" w:semiHidden="1" w:uiPriority="9" w:unhideWhenUsed="1" w:qFormat="1"/>
+    <w:lsdException w:name="heading 7" w:semiHidden="1" w:uiPriority="9" w:unhideWhenUsed="1" w:qFormat="1"/>
+    <w:lsdException w:name="heading 8" w:semiHidden="1" w:uiPriority="9" w:unhideWhenUsed="1" w:qFormat="1"/>
+    <w:lsdException w:name="heading 9" w:semiHidden="1" w:uiPriority="9" w:unhideWhenUsed="1" w:qFormat="1"/>
+    <w:lsdException w:name="index 1" w:semiHidden="1" w:unhideWhenUsed="1"/>
+    <w:lsdException w:name="index 2" w:semiHidden="1" w:unhideWhenUsed="1"/>
+    <w:lsdException w:name="index 3" w:semiHidden="1" w:unhideWhenUsed="1"/>
+    <w:lsdException w:name="index 4" w:semiHidden="1" w:unhideWhenUsed="1"/>
+    <w:lsdException w:name="index 5" w:semiHidden="1" w:unhideWhenUsed="1"/>
+    <w:lsdException w:name="index 6" w:semiHidden="1" w:unhideWhenUsed="1"/>
+    <w:lsdException w:name="index 7" w:semiHidden="1" w:unhideWhenUsed="1"/>
+    <w:lsdException w:name="index 8" w:semiHidden="1" w:unhideWhenUsed="1"/>
+    <w:lsdException w:name="index 9" w:semiHidden="1" w:unhideWhenUsed="1"/>
+    <w:lsdException w:name="toc 1" w:semiHidden="1" w:uiPriority="39" w:unhideWhenUsed="1"/>
+    <w:lsdException w:name="toc 2" w:semiHidden="1" w:uiPriority="39" w:unhideWhenUsed="1"/>
+    <w:lsdException w:name="toc 3" w:semiHidden="1" w:uiPriority="39" w:unhideWhenUsed="1"/>
+    <w:lsdException w:name="toc 4" w:semiHidden="1" w:uiPriority="39" w:unhideWhenUsed="1"/>
+    <w:lsdException w:name="toc 5" w:semiHidden="1" w:uiPriority="39" w:unhideWhenUsed="1"/>
+    <w:lsdException w:name="toc 6" w:semiHidden="1" w:uiPriority="39" w:unhideWhenUsed="1"/>
+    <w:lsdException w:name="toc 7" w:semiHidden="1" w:uiPriority="39" w:unhideWhenUsed="1"/>
+    <w:lsdException w:name="toc 8" w:semiHidden="1" w:uiPriority="39" w:unhideWhenUsed="1"/>
+    <w:lsdException w:name="toc 9" w:semiHidden="1" w:uiPriority="39" w:unhideWhenUsed="1"/>
+    <w:lsdException w:name="Normal Indent" w:semiHidden="1" w:unhideWhenUsed="1"/>
+    <w:lsdException w:name="footnote text" w:semiHidden="1" w:unhideWhenUsed="1"/>
+    <w:lsdException w:name="annotation text" w:semiHidden="1" w:unhideWhenUsed="1"/>
+    <w:lsdException w:name="header" w:semiHidden="1" w:unhideWhenUsed="1"/>
+    <w:lsdException w:name="footer" w:semiHidden="1" w:unhideWhenUsed="1"/>
+    <w:lsdException w:name="index heading" w:semiHidden="1" w:unhideWhenUsed="1"/>
+    <w:lsdException w:name="caption" w:semiHidden="1" w:uiPriority="35" w:unhideWhenUsed="1" w:qFormat="1"/>
+    <w:lsdException w:name="table of figures" w:semiHidden="1" w:unhideWhenUsed="1"/>
+    <w:lsdException w:name="envelope address" w:semiHidden="1" w:unhideWhenUsed="1"/>
+    <w:lsdException w:name="envelope return" w:semiHidden="1" w:unhideWhenUsed="1"/>
+    <w:lsdException w:name="footnote reference" w:semiHidden="1" w:unhideWhenUsed="1"/>
+    <w:lsdException w:name="annotation reference" w:semiHidden="1" w:unhideWhenUsed="1"/>
+    <w:lsdException w:name="line number" w:semiHidden="1" w:unhideWhenUsed="1"/>
+    <w:lsdException w:name="page number" w:semiHidden="1" w:unhideWhenUsed="1"/>
+    <w:lsdException w:name="endnote reference" w:semiHidden="1" w:unhideWhenUsed="1"/>
+    <w:lsdException w:name="endnote text" w:semiHidden="1" w:unhideWhenUsed="1"/>
+    <w:lsdException w:name="table of authorities" w:semiHidden="1" w:unhideWhenUsed="1"/>
+    <w:lsdException w:name="macro" w:semiHidden="1" w:unhideWhenUsed="1"/>
+    <w:lsdException w:name="toa heading" w:semiHidden="1" w:unhideWhenUsed="1"/>
+    <w:lsdException w:name="List" w:semiHidden="1" w:unhideWhenUsed="1"/>
+    <w:lsdException w:name="List Bullet" w:semiHidden="1" w:unhideWhenUsed="1"/>
+    <w:lsdException w:name="List Number" w:semiHidden="1" w:unhideWhenUsed="1"/>
+    <w:lsdException w:name="List 2" w:semiHidden="1" w:unhideWhenUsed="1"/>
+    <w:lsdException w:name="List 3" w:semiHidden="1" w:unhideWhenUsed="1"/>
+    <w:lsdException w:name="List 4" w:semiHidden="1" w:unhideWhenUsed="1"/>
+    <w:lsdException w:name="List 5" w:semiHidden="1" w:unhideWhenUsed="1"/>
+    <w:lsdException w:name="List Bullet 2" w:semiHidden="1" w:unhideWhenUsed="1"/>
+    <w:lsdException w:name="List Bullet 3" w:semiHidden="1" w:unhideWhenUsed="1"/>
+    <w:lsdException w:name="List Bullet 4" w:semiHidden="1" w:unhideWhenUsed="1"/>
+    <w:lsdException w:name="List Bullet 5" w:semiHidden="1" w:unhideWhenUsed="1"/>
+    <w:lsdException w:name="List Number 2" w:semiHidden="1" w:unhideWhenUsed="1"/>
+    <w:lsdException w:name="List Number 3" w:semiHidden="1" w:unhideWhenUsed="1"/>
+    <w:lsdException w:name="List Number 4" w:semiHidden="1" w:unhideWhenUsed="1"/>
+    <w:lsdException w:name="List Number 5" w:semiHidden="1" w:unhideWhenUsed="1"/>
+    <w:lsdException w:name="Title" w:uiPriority="10" w:qFormat="1"/>
+    <w:lsdException w:name="Closing" w:semiHidden="1" w:unhideWhenUsed="1"/>
+    <w:lsdException w:name="Signature" w:semiHidden="1" w:unhideWhenUsed="1"/>
+    <w:lsdException w:name="Default Paragraph Font" w:semiHidden="1" w:uiPriority="1" w:unhideWhenUsed="1"/>
+    <w:lsdException w:name="Body Text" w:semiHidden="1" w:unhideWhenUsed="1"/>
+    <w:lsdException w:name="Body Text Indent" w:semiHidden="1" w:unhideWhenUsed="1"/>
+    <w:lsdException w:name="List Continue" w:semiHidden="1" w:unhideWhenUsed="1"/>
+    <w:lsdException w:name="List Continue 2" w:semiHidden="1" w:unhideWhenUsed="1"/>
+    <w:lsdException w:name="List Continue 3" w:semiHidden="1" w:unhideWhenUsed="1"/>
+    <w:lsdException w:name="List Continue 4" w:semiHidden="1" w:unhideWhenUsed="1"/>
+    <w:lsdException w:name="List Continue 5" w:semiHidden="1" w:unhideWhenUsed="1"/>
+    <w:lsdException w:name="Message Header" w:semiHidden="1" w:unhideWhenUsed="1"/>
+    <w:lsdException w:name="Subtitle" w:uiPriority="11" w:qFormat="1"/>
+    <w:lsdException w:name="Salutation" w:semiHidden="1" w:unhideWhenUsed="1"/>
+    <w:lsdException w:name="Date" w:semiHidden="1" w:unhideWhenUsed="1"/>
+    <w:lsdException w:name="Body Text First Indent" w:semiHidden="1" w:unhideWhenUsed="1"/>
+    <w:lsdException w:name="Body Text First Indent 2" w:semiHidden="1" w:unhideWhenUsed="1"/>
+    <w:lsdException w:name="Note Heading" w:semiHidden="1" w:unhideWhenUsed="1"/>
+    <w:lsdException w:name="Body Text 2" w:semiHidden="1" w:unhideWhenUsed="1"/>
+    <w:lsdException w:name="Body Text 3" w:semiHidden="1" w:unhideWhenUsed="1"/>
+    <w:lsdException w:name="Body Text Indent 2" w:semiHidden="1" w:unhideWhenUsed="1"/>
+    <w:lsdException w:name="Body Text Indent 3" w:semiHidden="1" w:unhideWhenUsed="1"/>
+    <w:lsdException w:name="Block Text" w:semiHidden="1" w:unhideWhenUsed="1"/>
+    <w:lsdException w:name="Hyperlink" w:semiHidden="1" w:unhideWhenUsed="1"/>
+    <w:lsdException w:name="FollowedHyperlink" w:semiHidden="1" w:unhideWhenUsed="1"/>
+    <w:lsdException w:name="Strong" w:uiPriority="22" w:qFormat="1"/>
+    <w:lsdException w:name="Emphasis" w:uiPriority="20" w:qFormat="1"/>
+    <w:lsdException w:name="Document Map" w:semiHidden="1" w:unhideWhenUsed="1"/>
+    <w:lsdException w:name="Plain Text" w:semiHidden="1" w:unhideWhenUsed="1"/>
+    <w:lsdException w:name="E-mail Signature" w:semiHidden="1" w:unhideWhenUsed="1"/>
+    <w:lsdException w:name="HTML Top of Form" w:semiHidden="1" w:unhideWhenUsed="1"/>
+    <w:lsdException w:name="HTML Bottom of Form" w:semiHidden="1" w:unhideWhenUsed="1"/>
+    <w:lsdException w:name="Normal (Web)" w:semiHidden="1" w:unhideWhenUsed="1"/>
+    <w:lsdException w:name="HTML Acronym" w:semiHidden="1" w:unhideWhenUsed="1"/>
+    <w:lsdException w:name="HTML Address" w:semiHidden="1" w:unhideWhenUsed="1"/>
+    <w:lsdException w:name="HTML Cite" w:semiHidden="1" w:unhideWhenUsed="1"/>
+    <w:lsdException w:name="HTML Code" w:semiHidden="1" w:unhideWhenUsed="1"/>
+    <w:lsdException w:name="HTML Definition" w:semiHidden="1" w:unhideWhenUsed="1"/>
+    <w:lsdException w:name="HTML Keyboard" w:semiHidden="1" w:unhideWhenUsed="1"/>
+    <w:lsdException w:name="HTML Preformatted" w:semiHidden="1" w:unhideWhenUsed="1"/>
+    <w:lsdException w:name="HTML Sample" w:semiHidden="1" w:unhideWhenUsed="1"/>
+    <w:lsdException w:name="HTML Typewriter" w:semiHidden="1" w:unhideWhenUsed="1"/>
+    <w:lsdException w:name="HTML Variable" w:semiHidden="1" w:unhideWhenUsed="1"/>
+    <w:lsdException w:name="Normal Table" w:semiHidden="1" w:unhideWhenUsed="1"/>
+    <w:lsdException w:name="annotation subject" w:semiHidden="1" w:unhideWhenUsed="1"/>
+    <w:lsdException w:name="No List" w:semiHidden="1" w:unhideWhenUsed="1"/>
+    <w:lsdException w:name="Outline List 1" w:semiHidden="1" w:unhideWhenUsed="1"/>
+    <w:lsdException w:name="Outline List 2" w:semiHidden="1" w:unhideWhenUsed="1"/>
+    <w:lsdException w:name="Outline List 3" w:semiHidden="1" w:unhideWhenUsed="1"/>
+    <w:lsdException w:name="Table Simple 1" w:semiHidden="1" w:unhideWhenUsed="1"/>
+    <w:lsdException w:name="Table Simple 2" w:semiHidden="1" w:unhideWhenUsed="1"/>
+    <w:lsdException w:name="Table Simple 3" w:semiHidden="1" w:unhideWhenUsed="1"/>
+    <w:lsdException w:name="Table Classic 1" w:semiHidden="1" w:unhideWhenUsed="1"/>
+    <w:lsdException w:name="Table Classic 2" w:semiHidden="1" w:unhideWhenUsed="1"/>
+    <w:lsdException w:name="Table Classic 3" w:semiHidden="1" w:unhideWhenUsed="1"/>
+    <w:lsdException w:name="Table Classic 4" w:semiHidden="1" w:unhideWhenUsed="1"/>
+    <w:lsdException w:name="Table Colorful 1" w:semiHidden="1" w:unhideWhenUsed="1"/>
+    <w:lsdException w:name="Table Colorful 2" w:semiHidden="1" w:unhideWhenUsed="1"/>
+    <w:lsdException w:name="Table Colorful 3" w:semiHidden="1" w:unhideWhenUsed="1"/>
+    <w:lsdException w:name="Table Columns 1" w:semiHidden="1" w:unhideWhenUsed="1"/>
+    <w:lsdException w:name="Table Columns 2" w:semiHidden="1" w:unhideWhenUsed="1"/>
+    <w:lsdException w:name="Table Columns 3" w:semiHidden="1" w:unhideWhenUsed="1"/>
+    <w:lsdException w:name="Table Columns 4" w:semiHidden="1" w:unhideWhenUsed="1"/>
+    <w:lsdException w:name="Table Columns 5" w:semiHidden="1" w:unhideWhenUsed="1"/>
+    <w:lsdException w:name="Table Grid 1" w:semiHidden="1" w:unhideWhenUsed="1"/>
+    <w:lsdException w:name="Table Grid 2" w:semiHidden="1" w:unhideWhenUsed="1"/>
+    <w:lsdException w:name="Table Grid 3" w:semiHidden="1" w:unhideWhenUsed="1"/>
+    <w:lsdException w:name="Table Grid 4" w:semiHidden="1" w:unhideWhenUsed="1"/>
+    <w:lsdException w:name="Table Grid 5" w:semiHidden="1" w:unhideWhenUsed="1"/>
+    <w:lsdException w:name="Table Grid 6" w:semiHidden="1" w:unhideWhenUsed="1"/>
+    <w:lsdException w:name="Table Grid 7" w:semiHidden="1" w:unhideWhenUsed="1"/>
+    <w:lsdException w:name="Table Grid 8" w:semiHidden="1" w:unhideWhenUsed="1"/>
+    <w:lsdException w:name="Table List 1" w:semiHidden="1" w:unhideWhenUsed="1"/>
+    <w:lsdException w:name="Table List 2" w:semiHidden="1" w:unhideWhenUsed="1"/>
+    <w:lsdException w:name="Table List 3" w:semiHidden="1" w:unhideWhenUsed="1"/>
+    <w:lsdException w:name="Table List 4" w:semiHidden="1" w:unhideWhenUsed="1"/>
+    <w:lsdException w:name="Table List 5" w:semiHidden="1" w:unhideWhenUsed="1"/>
+    <w:lsdException w:name="Table List 6" w:semiHidden="1" w:unhideWhenUsed="1"/>
+    <w:lsdException w:name="Table List 7" w:semiHidden="1" w:unhideWhenUsed="1"/>
+    <w:lsdException w:name="Table List 8" w:semiHidden="1" w:unhideWhenUsed="1"/>
+    <w:lsdException w:name="Table 3D effects 1" w:semiHidden="1" w:unhideWhenUsed="1"/>
+    <w:lsdException w:name="Table 3D effects 2" w:semiHidden="1" w:unhideWhenUsed="1"/>
+    <w:lsdException w:name="Table 3D effects 3" w:semiHidden="1" w:unhideWhenUsed="1"/>
+    <w:lsdException w:name="Table Contemporary" w:semiHidden="1" w:unhideWhenUsed="1"/>
+    <w:lsdException w:name="Table Elegant" w:semiHidden="1" w:unhideWhenUsed="1"/>
+    <w:lsdException w:name="Table Professional" w:semiHidden="1" w:unhideWhenUsed="1"/>
+    <w:lsdException w:name="Table Subtle 1" w:semiHidden="1" w:unhideWhenUsed="1"/>
+    <w:lsdException w:name="Table Subtle 2" w:semiHidden="1" w:unhideWhenUsed="1"/>
+    <w:lsdException w:name="Table Web 1" w:semiHidden="1" w:unhideWhenUsed="1"/>
+    <w:lsdException w:name="Table Web 2" w:semiHidden="1" w:unhideWhenUsed="1"/>
+    <w:lsdException w:name="Table Web 3" w:semiHidden="1" w:unhideWhenUsed="1"/>
+    <w:lsdException w:name="Balloon Text" w:semiHidden="1" w:unhideWhenUsed="1"/>
+    <w:lsdException w:name="Table Grid" w:uiPriority="59"/>
+    <w:lsdException w:name="Table Theme" w:semiHidden="1" w:unhideWhenUsed="1"/>
+    <w:lsdException w:name="Placeholder Text" w:semiHidden="1"/>
+    <w:lsdException w:name="No Spacing" w:uiPriority="1" w:qFormat="1"/>
+    <w:lsdException w:name="Light Shading" w:uiPriority="60"/>
+    <w:lsdException w:name="Light List" w:uiPriority="61"/>
+    <w:lsdException w:name="Light Grid" w:uiPriority="62"/>
+    <w:lsdException w:name="Medium Shading 1" w:uiPriority="63"/>
+    <w:lsdException w:name="Medium Shading 2" w:uiPriority="64"/>
+    <w:lsdException w:name="Medium List 1" w:uiPriority="65"/>
+    <w:lsdException w:name="Medium List 2" w:uiPriority="66"/>
+    <w:lsdException w:name="Medium Grid 1" w:uiPriority="67"/>
+    <w:lsdException w:name="Medium Grid 2" w:uiPriority="68"/>
+    <w:lsdException w:name="Medium Grid 3" w:uiPriority="69"/>
+    <w:lsdException w:name="Dark List" w:uiPriority="70"/>
+    <w:lsdException w:name="Colorful Shading" w:uiPriority="71"/>
+    <w:lsdException w:name="Colorful List" w:uiPriority="72"/>
+    <w:lsdException w:name="Colorful Grid" w:uiPriority="73"/>
+    <w:lsdException w:name="Light Shading Accent 1" w:uiPriority="60"/>
+    <w:lsdException w:name="Light List Accent 1" w:uiPriority="61"/>
+    <w:lsdException w:name="Light Grid Accent 1" w:uiPriority="62"/>
+    <w:lsdException w:name="Medium Shading 1 Accent 1" w:uiPriority="63"/>
+    <w:lsdException w:name="Medium Shading 2 Accent 1" w:uiPriority="64"/>
+    <w:lsdException w:name="Medium List 1 Accent 1" w:uiPriority="65"/>
+    <w:lsdException w:name="Revision" w:semiHidden="1"/>
+    <w:lsdException w:name="List Paragraph" w:uiPriority="34" w:qFormat="1"/>
+    <w:lsdException w:name="Quote" w:uiPriority="29" w:qFormat="1"/>
+    <w:lsdException w:name="Intense Quote" w:uiPriority="30" w:qFormat="1"/>
+    <w:lsdException w:name="Medium List 2 Accent 1" w:uiPriority="66"/>
+    <w:lsdException w:name="Medium Grid 1 Accent 1" w:uiPriority="67"/>
+    <w:lsdException w:name="Medium Grid 2 Accent 1" w:uiPriority="68"/>
+    <w:lsdException w:name="Medium Grid 3 Accent 1" w:uiPriority="69"/>
+    <w:lsdException w:name="Dark List Accent 1" w:uiPriority="70"/>
+    <w:lsdException w:name="Colorful Shading Accent 1" w:uiPriority="71"/>
+    <w:lsdException w:name="Colorful List Accent 1" w:uiPriority="72"/>
+    <w:lsdException w:name="Colorful Grid Accent 1" w:uiPriority="73"/>
+    <w:lsdException w:name="Light Shading Accent 2" w:uiPriority="60"/>
+    <w:lsdException w:name="Light List Accent 2" w:uiPriority="61"/>
+    <w:lsdException w:name="Light Grid Accent 2" w:uiPriority="62"/>
+    <w:lsdException w:name="Medium Shading 1 Accent 2" w:uiPriority="63"/>
+    <w:lsdException w:name="Medium Shading 2 Accent 2" w:uiPriority="64"/>
+    <w:lsdException w:name="Medium List 1 Accent 2" w:uiPriority="65"/>
+    <w:lsdException w:name="Medium List 2 Accent 2" w:uiPriority="66"/>
+    <w:lsdException w:name="Medium Grid 1 Accent 2" w:uiPriority="67"/>
+    <w:lsdException w:name="Medium Grid 2 Accent 2" w:uiPriority="68"/>
+    <w:lsdException w:name="Medium Grid 3 Accent 2" w:uiPriority="69"/>
+    <w:lsdException w:name="Dark List Accent 2" w:uiPriority="70"/>
+    <w:lsdException w:name="Colorful Shading Accent 2" w:uiPriority="71"/>
+    <w:lsdException w:name="Colorful List Accent 2" w:uiPriority="72"/>
+    <w:lsdException w:name="Colorful Grid Accent 2" w:uiPriority="73"/>
+    <w:lsdException w:name="Light Shading Accent 3" w:uiPriority="60"/>
+    <w:lsdException w:name="Light List Accent 3" w:uiPriority="61"/>
+    <w:lsdException w:name="Light Grid Accent 3" w:uiPriority="62"/>
+    <w:lsdException w:name="Medium Shading 1 Accent 3" w:uiPriority="63"/>
+    <w:lsdException w:name="Medium Shading 2 Accent 3" w:uiPriority="64"/>
+    <w:lsdException w:name="Medium List 1 Accent 3" w:uiPriority="65"/>
+    <w:lsdException w:name="Medium List 2 Accent 3" w:uiPriority="66"/>
+    <w:lsdException w:name="Medium Grid 1 Accent 3" w:uiPriority="67"/>
+    <w:lsdException w:name="Medium Grid 2 Accent 3" w:uiPriority="68"/>
+    <w:lsdException w:name="Medium Grid 3 Accent 3" w:uiPriority="69"/>
+    <w:lsdException w:name="Dark List Accent 3" w:uiPriority="70"/>
+    <w:lsdException w:name="Colorful Shading Accent 3" w:uiPriority="71"/>
+    <w:lsdException w:name="Colorful List Accent 3" w:uiPriority="72"/>
+    <w:lsdException w:name="Colorful Grid Accent 3" w:uiPriority="73"/>
+    <w:lsdException w:name="Light Shading Accent 4" w:uiPriority="60"/>
+    <w:lsdException w:name="Light List Accent 4" w:uiPriority="61"/>
+    <w:lsdException w:name="Light Grid Accent 4" w:uiPriority="62"/>
+    <w:lsdException w:name="Medium Shading 1 Accent 4" w:uiPriority="63"/>
+    <w:lsdException w:name="Medium Shading 2 Accent 4" w:uiPriority="64"/>
+    <w:lsdException w:name="Medium List 1 Accent 4" w:uiPriority="65"/>
+    <w:lsdException w:name="Medium List 2 Accent 4" w:uiPriority="66"/>
+    <w:lsdException w:name="Medium Grid 1 Accent 4" w:uiPriority="67"/>
+    <w:lsdException w:name="Medium Grid 2 Accent 4" w:uiPriority="68"/>
+    <w:lsdException w:name="Medium Grid 3 Accent 4" w:uiPriority="69"/>
+    <w:lsdException w:name="Dark List Accent 4" w:uiPriority="70"/>
+    <w:lsdException w:name="Colorful Shading Accent 4" w:uiPriority="71"/>
+    <w:lsdException w:name="Colorful List Accent 4" w:uiPriority="72"/>
+    <w:lsdException w:name="Colorful Grid Accent 4" w:uiPriority="73"/>
+    <w:lsdException w:name="Light Shading Accent 5" w:uiPriority="60"/>
+    <w:lsdException w:name="Light List Accent 5" w:uiPriority="61"/>
+    <w:lsdException w:name="Light Grid Accent 5" w:uiPriority="62"/>
+    <w:lsdException w:name="Medium Shading 1 Accent 5" w:uiPriority="63"/>
+    <w:lsdException w:name="Medium Shading 2 Accent 5" w:uiPriority="64"/>
+    <w:lsdException w:name="Medium List 1 Accent 5" w:uiPriority="65"/>
+    <w:lsdException w:name="Medium List 2 Accent 5" w:uiPriority="66"/>
+    <w:lsdException w:name="Medium Grid 1 Accent 5" w:uiPriority="67"/>
+    <w:lsdException w:name="Medium Grid 2 Accent 5" w:uiPriority="68"/>
+    <w:lsdException w:name="Medium Grid 3 Accent 5" w:uiPriority="69"/>
+    <w:lsdException w:name="Dark List Accent 5" w:uiPriority="70"/>
+    <w:lsdException w:name="Colorful Shading Accent 5" w:uiPriority="71"/>
+    <w:lsdException w:name="Colorful List Accent 5" w:uiPriority="72"/>
+    <w:lsdException w:name="Colorful Grid Accent 5" w:uiPriority="73"/>
+    <w:lsdException w:name="Light Shading Accent 6" w:uiPriority="60"/>
+    <w:lsdException w:name="Light List Accent 6" w:uiPriority="61"/>
+    <w:lsdException w:name="Light Grid Accent 6" w:uiPriority="62"/>
+    <w:lsdException w:name="Medium Shading 1 Accent 6" w:uiPriority="63"/>
+    <w:lsdException w:name="Medium Shading 2 Accent 6" w:uiPriority="64"/>
+    <w:lsdException w:name="Medium List 1 Accent 6" w:uiPriority="65"/>
+    <w:lsdException w:name="Medium List 2 Accent 6" w:uiPriority="66"/>
+    <w:lsdException w:name="Medium Grid 1 Accent 6" w:uiPriority="67"/>
+    <w:lsdException w:name="Medium Grid 2 Accent 6" w:uiPriority="68"/>
+    <w:lsdException w:name="Medium Grid 3 Accent 6" w:uiPriority="69"/>
+    <w:lsdException w:name="Dark List Accent 6" w:uiPriority="70"/>
+    <w:lsdException w:name="Colorful Shading Accent 6" w:uiPriority="71"/>
+    <w:lsdException w:name="Colorful List Accent 6" w:uiPriority="72"/>
+    <w:lsdException w:name="Colorful Grid Accent 6" w:uiPriority="73"/>
+    <w:lsdException w:name="Subtle Emphasis" w:uiPriority="19" w:qFormat="1"/>
+    <w:lsdException w:name="Intense Emphasis" w:uiPriority="21" w:qFormat="1"/>
+    <w:lsdException w:name="Subtle Reference" w:uiPriority="31" w:qFormat="1"/>
+    <w:lsdException w:name="Intense Reference" w:uiPriority="32" w:qFormat="1"/>
+    <w:lsdException w:name="Book Title" w:uiPriority="33" w:qFormat="1"/>
+    <w:lsdException w:name="Bibliography" w:semiHidden="1" w:uiPriority="37" w:unhideWhenUsed="1"/>
+    <w:lsdException w:name="TOC Heading" w:semiHidden="1" w:uiPriority="39" w:unhideWhenUsed="1" w:qFormat="1"/>
+    <w:lsdException w:name="Plain Table 1" w:uiPriority="41"/>
+    <w:lsdException w:name="Plain Table 2" w:uiPriority="42"/>
+    <w:lsdException w:name="Plain Table 3" w:uiPriority="43"/>
+    <w:lsdException w:name="Plain Table 4" w:uiPriority="44"/>
+    <w:lsdException w:name="Plain Table 5" w:uiPriority="45"/>
+    <w:lsdException w:name="Grid Table Light" w:uiPriority="40"/>
+    <w:lsdException w:name="Grid Table 1 Light" w:uiPriority="46"/>
+    <w:lsdException w:name="Grid Table 2" w:uiPriority="47"/>
+    <w:lsdException w:name="Grid Table 3" w:uiPriority="48"/>
+    <w:lsdException w:name="Grid Table 4" w:uiPriority="49"/>
+    <w:lsdException w:name="Grid Table 5 Dark" w:uiPriority="50"/>
+    <w:lsdException w:name="Grid Table 6 Colorful" w:uiPriority="51"/>
+    <w:lsdException w:name="Grid Table 7 Colorful" w:uiPriority="52"/>
+    <w:lsdException w:name="Grid Table 1 Light Accent 1" w:uiPriority="46"/>
+    <w:lsdException w:name="Grid Table 2 Accent 1" w:uiPriority="47"/>
+    <w:lsdException w:name="Grid Table 3 Accent 1" w:uiPriority="48"/>
+    <w:lsdException w:name="Grid Table 4 Accent 1" w:uiPriority="49"/>
+    <w:lsdException w:name="Grid Table 5 Dark Accent 1" w:uiPriority="50"/>
+    <w:lsdException w:name="Grid Table 6 Colorful Accent 1" w:uiPriority="51"/>
+    <w:lsdException w:name="Grid Table 7 Colorful Accent 1" w:uiPriority="52"/>
+    <w:lsdException w:name="Grid Table 1 Light Accent 2" w:uiPriority="46"/>
+    <w:lsdException w:name="Grid Table 2 Accent 2" w:uiPriority="47"/>
+    <w:lsdException w:name="Grid Table 3 Accent 2" w:uiPriority="48"/>
+    <w:lsdException w:name="Grid Table 4 Accent 2" w:uiPriority="49"/>
+    <w:lsdException w:name="Grid Table 5 Dark Accent 2" w:uiPriority="50"/>
+    <w:lsdException w:name="Grid Table 6 Colorful Accent 2" w:uiPriority="51"/>
+    <w:lsdException w:name="Grid Table 7 Colorful Accent 2" w:uiPriority="52"/>
+    <w:lsdException w:name="Grid Table 1 Light Accent 3" w:uiPriority="46"/>
+    <w:lsdException w:name="Grid Table 2 Accent 3" w:uiPriority="47"/>
+    <w:lsdException w:name="Grid Table 3 Accent 3" w:uiPriority="48"/>
+    <w:lsdException w:name="Grid Table 4 Accent 3" w:uiPriority="49"/>
+    <w:lsdException w:name="Grid Table 5 Dark Accent 3" w:uiPriority="50"/>
+    <w:lsdException w:name="Grid Table 6 Colorful Accent 3" w:uiPriority="51"/>
+    <w:lsdException w:name="Grid Table 7 Colorful Accent 3" w:uiPriority="52"/>
+    <w:lsdException w:name="Grid Table 1 Light Accent 4" w:uiPriority="46"/>
+    <w:lsdException w:name="Grid Table 2 Accent 4" w:uiPriority="47"/>
+    <w:lsdException w:name="Grid Table 3 Accent 4" w:uiPriority="48"/>
+    <w:lsdException w:name="Grid Table 4 Accent 4" w:uiPriority="49"/>
+    <w:lsdException w:name="Grid Table 5 Dark Accent 4" w:uiPriority="50"/>
+    <w:lsdException w:name="Grid Table 6 Colorful Accent 4" w:uiPriority="51"/>
+    <w:lsdException w:name="Grid Table 7 Colorful Accent 4" w:uiPriority="52"/>
+    <w:lsdException w:name="Grid Table 1 Light Accent 5" w:uiPriority="46"/>
+    <w:lsdException w:name="Grid Table 2 Accent 5" w:uiPriority="47"/>
+    <w:lsdException w:name="Grid Table 3 Accent 5" w:uiPriority="48"/>
+    <w:lsdException w:name="Grid Table 4 Accent 5" w:uiPriority="49"/>
+    <w:lsdException w:name="Grid Table 5 Dark Accent 5" w:uiPriority="50"/>
+    <w:lsdException w:name="Grid Table 6 Colorful Accent 5" w:uiPriority="51"/>
+    <w:lsdException w:name="Grid Table 7 Colorful Accent 5" w:uiPriority="52"/>
+    <w:lsdException w:name="Grid Table 1 Light Accent 6" w:uiPriority="46"/>
+    <w:lsdException w:name="Grid Table 2 Accent 6" w:uiPriority="47"/>
+    <w:lsdException w:name="Grid Table 3 Accent 6" w:uiPriority="48"/>
+    <w:lsdException w:name="Grid Table 4 Accent 6" w:uiPriority="49"/>
+    <w:lsdException w:name="Grid Table 5 Dark Accent 6" w:uiPriority="50"/>
+    <w:lsdException w:name="Grid Table 6 Colorful Accent 6" w:uiPriority="51"/>
+    <w:lsdException w:name="Grid Table 7 Colorful Accent 6" w:uiPriority="52"/>
+    <w:lsdException w:name="List Table 1 Light" w:uiPriority="46"/>
+    <w:lsdException w:name="List Table 2" w:uiPriority="47"/>
+    <w:lsdException w:name="List Table 3" w:uiPriority="48"/>
+    <w:lsdException w:name="List Table 4" w:uiPriority="49"/>
+    <w:lsdException w:name="List Table 5 Dark" w:uiPriority="50"/>
+    <w:lsdException w:name="List Table 6 Colorful" w:uiPriority="51"/>
+    <w:lsdException w:name="List Table 7 Colorful" w:uiPriority="52"/>
+    <w:lsdException w:name="List Table 1 Light Accent 1" w:uiPriority="46"/>
+    <w:lsdException w:name="List Table 2 Accent 1" w:uiPriority="47"/>
+    <w:lsdException w:name="List Table 3 Accent 1" w:uiPriority="48"/>
+    <w:lsdException w:name="List Table 4 Accent 1" w:uiPriority="49"/>
+    <w:lsdException w:name="List Table 5 Dark Accent 1" w:uiPriority="50"/>
+    <w:lsdException w:name="List Table 6 Colorful Accent 1" w:uiPriority="51"/>
+    <w:lsdException w:name="List Table 7 Colorful Accent 1" w:uiPriority="52"/>
+    <w:lsdException w:name="List Table 1 Light Accent 2" w:uiPriority="46"/>
+    <w:lsdException w:name="List Table 2 Accent 2" w:uiPriority="47"/>
+    <w:lsdException w:name="List Table 3 Accent 2" w:uiPriority="48"/>
+    <w:lsdException w:name="List Table 4 Accent 2" w:uiPriority="49"/>
+    <w:lsdException w:name="List Table 5 Dark Accent 2" w:uiPriority="50"/>
+    <w:lsdException w:name="List Table 6 Colorful Accent 2" w:uiPriority="51"/>
+    <w:lsdException w:name="List Table 7 Colorful Accent 2" w:uiPriority="52"/>
+    <w:lsdException w:name="List Table 1 Light Accent 3" w:uiPriority="46"/>
+    <w:lsdException w:name="List Table 2 Accent 3" w:uiPriority="47"/>
+    <w:lsdException w:name="List Table 3 Accent 3" w:uiPriority="48"/>
+    <w:lsdException w:name="List Table 4 Accent 3" w:uiPriority="49"/>
+    <w:lsdException w:name="List Table 5 Dark Accent 3" w:uiPriority="50"/>
+    <w:lsdException w:name="List Table 6 Colorful Accent 3" w:uiPriority="51"/>
+    <w:lsdException w:name="List Table 7 Colorful Accent 3" w:uiPriority="52"/>
+    <w:lsdException w:name="List Table 1 Light Accent 4" w:uiPriority="46"/>
+    <w:lsdException w:name="List Table 2 Accent 4" w:uiPriority="47"/>
+    <w:lsdException w:name="List Table 3 Accent 4" w:uiPriority="48"/>
+    <w:lsdException w:name="List Table 4 Accent 4" w:uiPriority="49"/>
+    <w:lsdException w:name="List Table 5 Dark Accent 4" w:uiPriority="50"/>
+    <w:lsdException w:name="List Table 6 Colorful Accent 4" w:uiPriority="51"/>
+    <w:lsdException w:name="List Table 7 Colorful Accent 4" w:uiPriority="52"/>
+    <w:lsdException w:name="List Table 1 Light Accent 5" w:uiPriority="46"/>
+    <w:lsdException w:name="List Table 2 Accent 5" w:uiPriority="47"/>
+    <w:lsdException w:name="List Table 3 Accent 5" w:uiPriority="48"/>
+    <w:lsdException w:name="List Table 4 Accent 5" w:uiPriority="49"/>
+    <w:lsdException w:name="List Table 5 Dark Accent 5" w:uiPriority="50"/>
+    <w:lsdException w:name="List Table 6 Colorful Accent 5" w:uiPriority="51"/>
+    <w:lsdException w:name="List Table 7 Colorful Accent 5" w:uiPriority="52"/>
+    <w:lsdException w:name="List Table 1 Light Accent 6" w:uiPriority="46"/>
+    <w:lsdException w:name="List Table 2 Accent 6" w:uiPriority="47"/>
+    <w:lsdException w:name="List Table 3 Accent 6" w:uiPriority="48"/>
+    <w:lsdException w:name="List Table 4 Accent 6" w:uiPriority="49"/>
+    <w:lsdException w:name="List Table 5 Dark Accent 6" w:uiPriority="50"/>
+    <w:lsdException w:name="List Table 6 Colorful Accent 6" w:uiPriority="51"/>
+    <w:lsdException w:name="List Table 7 Colorful Accent 6" w:uiPriority="52"/>
+    <w:lsdException w:name="Mention" w:semiHidden="1" w:unhideWhenUsed="1"/>
+    <w:lsdException w:name="Smart Hyperlink" w:semiHidden="1" w:unhideWhenUsed="1"/>
+    <w:lsdException w:name="Hashtag" w:semiHidden="1" w:unhideWhenUsed="1"/>
   </w:latentStyles>
   <w:style w:type="paragraph" w:default="1" w:styleId="Normal">
     <w:name w:val="Normal"/>
@@ -14613,7 +14406,7 @@
     <w:link w:val="Ttulo1Char"/>
     <w:uiPriority w:val="9"/>
     <w:qFormat/>
-    <w:rsid w:val="00D422D4"/>
+    <w:rsid w:val="009F4D25"/>
     <w:pPr>
       <w:keepNext/>
       <w:keepLines/>
@@ -14621,10 +14414,55 @@
       <w:outlineLvl w:val="0"/>
     </w:pPr>
     <w:rPr>
-      <w:rFonts w:asciiTheme="majorHAnsi" w:eastAsiaTheme="majorEastAsia" w:hAnsiTheme="majorHAnsi" w:cstheme="majorBidi"/>
+      <w:rFonts w:eastAsiaTheme="majorEastAsia" w:cstheme="majorBidi"/>
       <w:b/>
-      <w:sz w:val="32"/>
+      <w:sz w:val="36"/>
       <w:szCs w:val="32"/>
+    </w:rPr>
+  </w:style>
+  <w:style w:type="paragraph" w:styleId="Ttulo2">
+    <w:name w:val="heading 2"/>
+    <w:basedOn w:val="Normal"/>
+    <w:next w:val="Normal"/>
+    <w:link w:val="Ttulo2Char"/>
+    <w:uiPriority w:val="9"/>
+    <w:unhideWhenUsed/>
+    <w:qFormat/>
+    <w:rsid w:val="009F4D25"/>
+    <w:pPr>
+      <w:keepNext/>
+      <w:keepLines/>
+      <w:spacing w:before="40" w:after="0"/>
+      <w:outlineLvl w:val="1"/>
+    </w:pPr>
+    <w:rPr>
+      <w:rFonts w:eastAsiaTheme="majorEastAsia" w:cstheme="majorBidi"/>
+      <w:b/>
+      <w:sz w:val="28"/>
+      <w:szCs w:val="26"/>
+    </w:rPr>
+  </w:style>
+  <w:style w:type="paragraph" w:styleId="Ttulo3">
+    <w:name w:val="heading 3"/>
+    <w:basedOn w:val="Normal"/>
+    <w:next w:val="Normal"/>
+    <w:link w:val="Ttulo3Char"/>
+    <w:uiPriority w:val="9"/>
+    <w:semiHidden/>
+    <w:unhideWhenUsed/>
+    <w:qFormat/>
+    <w:rsid w:val="009F4D25"/>
+    <w:pPr>
+      <w:keepNext/>
+      <w:keepLines/>
+      <w:spacing w:before="40" w:after="0"/>
+      <w:outlineLvl w:val="2"/>
+    </w:pPr>
+    <w:rPr>
+      <w:rFonts w:eastAsiaTheme="majorEastAsia" w:cstheme="majorBidi"/>
+      <w:color w:val="243F60" w:themeColor="accent1" w:themeShade="7F"/>
+      <w:sz w:val="24"/>
+      <w:szCs w:val="24"/>
     </w:rPr>
   </w:style>
   <w:style w:type="character" w:default="1" w:styleId="Fontepargpadro">
@@ -14663,7 +14501,6 @@
       <w:spacing w:after="0" w:line="240" w:lineRule="auto"/>
     </w:pPr>
     <w:tblPr>
-      <w:tblInd w:w="0" w:type="dxa"/>
       <w:tblBorders>
         <w:top w:val="single" w:sz="4" w:space="0" w:color="auto"/>
         <w:left w:val="single" w:sz="4" w:space="0" w:color="auto"/>
@@ -14672,12 +14509,6 @@
         <w:insideH w:val="single" w:sz="4" w:space="0" w:color="auto"/>
         <w:insideV w:val="single" w:sz="4" w:space="0" w:color="auto"/>
       </w:tblBorders>
-      <w:tblCellMar>
-        <w:top w:w="0" w:type="dxa"/>
-        <w:left w:w="108" w:type="dxa"/>
-        <w:bottom w:w="0" w:type="dxa"/>
-        <w:right w:w="108" w:type="dxa"/>
-      </w:tblCellMar>
     </w:tblPr>
   </w:style>
   <w:style w:type="character" w:customStyle="1" w:styleId="Ttulo1Char">
@@ -14685,16 +14516,16 @@
     <w:basedOn w:val="Fontepargpadro"/>
     <w:link w:val="Ttulo1"/>
     <w:uiPriority w:val="9"/>
-    <w:rsid w:val="00D422D4"/>
+    <w:rsid w:val="009F4D25"/>
     <w:rPr>
-      <w:rFonts w:asciiTheme="majorHAnsi" w:eastAsiaTheme="majorEastAsia" w:hAnsiTheme="majorHAnsi" w:cstheme="majorBidi"/>
+      <w:rFonts w:eastAsiaTheme="majorEastAsia" w:cstheme="majorBidi"/>
       <w:b/>
-      <w:sz w:val="32"/>
+      <w:sz w:val="36"/>
       <w:szCs w:val="32"/>
     </w:rPr>
   </w:style>
-  <w:style w:type="table" w:customStyle="1" w:styleId="GridTable1Light">
-    <w:name w:val="Grid Table 1 Light"/>
+  <w:style w:type="table" w:customStyle="1" w:styleId="TabeladeGrade1Clara1">
+    <w:name w:val="Tabela de Grade 1 Clara1"/>
     <w:basedOn w:val="Tabelanormal"/>
     <w:uiPriority w:val="46"/>
     <w:rsid w:val="00D422D4"/>
@@ -14704,7 +14535,6 @@
     <w:tblPr>
       <w:tblStyleRowBandSize w:val="1"/>
       <w:tblStyleColBandSize w:val="1"/>
-      <w:tblInd w:w="0" w:type="dxa"/>
       <w:tblBorders>
         <w:top w:val="single" w:sz="4" w:space="0" w:color="999999" w:themeColor="text1" w:themeTint="66"/>
         <w:left w:val="single" w:sz="4" w:space="0" w:color="999999" w:themeColor="text1" w:themeTint="66"/>
@@ -14713,12 +14543,6 @@
         <w:insideH w:val="single" w:sz="4" w:space="0" w:color="999999" w:themeColor="text1" w:themeTint="66"/>
         <w:insideV w:val="single" w:sz="4" w:space="0" w:color="999999" w:themeColor="text1" w:themeTint="66"/>
       </w:tblBorders>
-      <w:tblCellMar>
-        <w:top w:w="0" w:type="dxa"/>
-        <w:left w:w="108" w:type="dxa"/>
-        <w:bottom w:w="0" w:type="dxa"/>
-        <w:right w:w="108" w:type="dxa"/>
-      </w:tblCellMar>
     </w:tblPr>
     <w:tblStylePr w:type="firstRow">
       <w:rPr>
@@ -14842,404 +14666,82 @@
       <w:szCs w:val="16"/>
     </w:rPr>
   </w:style>
-</w:styles>
-</file>
-
-<file path=word/stylesWithEffects.xml><?xml version="1.0" encoding="utf-8"?>
-<w:styles xmlns:wpc="http://schemas.microsoft.com/office/word/2010/wordprocessingCanvas" xmlns:mc="http://schemas.openxmlformats.org/markup-compatibility/2006" xmlns:o="urn:schemas-microsoft-com:office:office" xmlns:r="http://schemas.openxmlformats.org/officeDocument/2006/relationships" xmlns:m="http://schemas.openxmlformats.org/officeDocument/2006/math" xmlns:v="urn:schemas-microsoft-com:vml" xmlns:wp14="http://schemas.microsoft.com/office/word/2010/wordprocessingDrawing" xmlns:wp="http://schemas.openxmlformats.org/drawingml/2006/wordprocessingDrawing" xmlns:w10="urn:schemas-microsoft-com:office:word" xmlns:w="http://schemas.openxmlformats.org/wordprocessingml/2006/main" xmlns:w14="http://schemas.microsoft.com/office/word/2010/wordml" xmlns:wpg="http://schemas.microsoft.com/office/word/2010/wordprocessingGroup" xmlns:wpi="http://schemas.microsoft.com/office/word/2010/wordprocessingInk" xmlns:wne="http://schemas.microsoft.com/office/word/2006/wordml" xmlns:wps="http://schemas.microsoft.com/office/word/2010/wordprocessingShape" mc:Ignorable="w14 wp14">
-  <w:docDefaults>
-    <w:rPrDefault>
-      <w:rPr>
-        <w:rFonts w:asciiTheme="minorHAnsi" w:eastAsiaTheme="minorHAnsi" w:hAnsiTheme="minorHAnsi" w:cstheme="minorBidi"/>
-        <w:sz w:val="22"/>
-        <w:szCs w:val="22"/>
-        <w:lang w:val="pt-BR" w:eastAsia="en-US" w:bidi="ar-SA"/>
-      </w:rPr>
-    </w:rPrDefault>
-    <w:pPrDefault>
-      <w:pPr>
-        <w:spacing w:after="200" w:line="276" w:lineRule="auto"/>
-      </w:pPr>
-    </w:pPrDefault>
-  </w:docDefaults>
-  <w:latentStyles w:defLockedState="0" w:defUIPriority="99" w:defSemiHidden="1" w:defUnhideWhenUsed="1" w:defQFormat="0" w:count="267">
-    <w:lsdException w:name="Normal" w:semiHidden="0" w:uiPriority="0" w:unhideWhenUsed="0" w:qFormat="1"/>
-    <w:lsdException w:name="heading 1" w:semiHidden="0" w:uiPriority="9" w:unhideWhenUsed="0" w:qFormat="1"/>
-    <w:lsdException w:name="heading 2" w:uiPriority="9" w:qFormat="1"/>
-    <w:lsdException w:name="heading 3" w:uiPriority="9" w:qFormat="1"/>
-    <w:lsdException w:name="heading 4" w:uiPriority="9" w:qFormat="1"/>
-    <w:lsdException w:name="heading 5" w:uiPriority="9" w:qFormat="1"/>
-    <w:lsdException w:name="heading 6" w:uiPriority="9" w:qFormat="1"/>
-    <w:lsdException w:name="heading 7" w:uiPriority="9" w:qFormat="1"/>
-    <w:lsdException w:name="heading 8" w:uiPriority="9" w:qFormat="1"/>
-    <w:lsdException w:name="heading 9" w:uiPriority="9" w:qFormat="1"/>
-    <w:lsdException w:name="toc 1" w:uiPriority="39"/>
-    <w:lsdException w:name="toc 2" w:uiPriority="39"/>
-    <w:lsdException w:name="toc 3" w:uiPriority="39"/>
-    <w:lsdException w:name="toc 4" w:uiPriority="39"/>
-    <w:lsdException w:name="toc 5" w:uiPriority="39"/>
-    <w:lsdException w:name="toc 6" w:uiPriority="39"/>
-    <w:lsdException w:name="toc 7" w:uiPriority="39"/>
-    <w:lsdException w:name="toc 8" w:uiPriority="39"/>
-    <w:lsdException w:name="toc 9" w:uiPriority="39"/>
-    <w:lsdException w:name="caption" w:uiPriority="35" w:qFormat="1"/>
-    <w:lsdException w:name="Title" w:semiHidden="0" w:uiPriority="10" w:unhideWhenUsed="0" w:qFormat="1"/>
-    <w:lsdException w:name="Default Paragraph Font" w:uiPriority="1"/>
-    <w:lsdException w:name="Subtitle" w:semiHidden="0" w:uiPriority="11" w:unhideWhenUsed="0" w:qFormat="1"/>
-    <w:lsdException w:name="Strong" w:semiHidden="0" w:uiPriority="22" w:unhideWhenUsed="0" w:qFormat="1"/>
-    <w:lsdException w:name="Emphasis" w:semiHidden="0" w:uiPriority="20" w:unhideWhenUsed="0" w:qFormat="1"/>
-    <w:lsdException w:name="Table Grid" w:semiHidden="0" w:uiPriority="59" w:unhideWhenUsed="0"/>
-    <w:lsdException w:name="Placeholder Text" w:unhideWhenUsed="0"/>
-    <w:lsdException w:name="No Spacing" w:semiHidden="0" w:uiPriority="1" w:unhideWhenUsed="0" w:qFormat="1"/>
-    <w:lsdException w:name="Light Shading" w:semiHidden="0" w:uiPriority="60" w:unhideWhenUsed="0"/>
-    <w:lsdException w:name="Light List" w:semiHidden="0" w:uiPriority="61" w:unhideWhenUsed="0"/>
-    <w:lsdException w:name="Light Grid" w:semiHidden="0" w:uiPriority="62" w:unhideWhenUsed="0"/>
-    <w:lsdException w:name="Medium Shading 1" w:semiHidden="0" w:uiPriority="63" w:unhideWhenUsed="0"/>
-    <w:lsdException w:name="Medium Shading 2" w:semiHidden="0" w:uiPriority="64" w:unhideWhenUsed="0"/>
-    <w:lsdException w:name="Medium List 1" w:semiHidden="0" w:uiPriority="65" w:unhideWhenUsed="0"/>
-    <w:lsdException w:name="Medium List 2" w:semiHidden="0" w:uiPriority="66" w:unhideWhenUsed="0"/>
-    <w:lsdException w:name="Medium Grid 1" w:semiHidden="0" w:uiPriority="67" w:unhideWhenUsed="0"/>
-    <w:lsdException w:name="Medium Grid 2" w:semiHidden="0" w:uiPriority="68" w:unhideWhenUsed="0"/>
-    <w:lsdException w:name="Medium Grid 3" w:semiHidden="0" w:uiPriority="69" w:unhideWhenUsed="0"/>
-    <w:lsdException w:name="Dark List" w:semiHidden="0" w:uiPriority="70" w:unhideWhenUsed="0"/>
-    <w:lsdException w:name="Colorful Shading" w:semiHidden="0" w:uiPriority="71" w:unhideWhenUsed="0"/>
-    <w:lsdException w:name="Colorful List" w:semiHidden="0" w:uiPriority="72" w:unhideWhenUsed="0"/>
-    <w:lsdException w:name="Colorful Grid" w:semiHidden="0" w:uiPriority="73" w:unhideWhenUsed="0"/>
-    <w:lsdException w:name="Light Shading Accent 1" w:semiHidden="0" w:uiPriority="60" w:unhideWhenUsed="0"/>
-    <w:lsdException w:name="Light List Accent 1" w:semiHidden="0" w:uiPriority="61" w:unhideWhenUsed="0"/>
-    <w:lsdException w:name="Light Grid Accent 1" w:semiHidden="0" w:uiPriority="62" w:unhideWhenUsed="0"/>
-    <w:lsdException w:name="Medium Shading 1 Accent 1" w:semiHidden="0" w:uiPriority="63" w:unhideWhenUsed="0"/>
-    <w:lsdException w:name="Medium Shading 2 Accent 1" w:semiHidden="0" w:uiPriority="64" w:unhideWhenUsed="0"/>
-    <w:lsdException w:name="Medium List 1 Accent 1" w:semiHidden="0" w:uiPriority="65" w:unhideWhenUsed="0"/>
-    <w:lsdException w:name="Revision" w:unhideWhenUsed="0"/>
-    <w:lsdException w:name="List Paragraph" w:semiHidden="0" w:uiPriority="34" w:unhideWhenUsed="0" w:qFormat="1"/>
-    <w:lsdException w:name="Quote" w:semiHidden="0" w:uiPriority="29" w:unhideWhenUsed="0" w:qFormat="1"/>
-    <w:lsdException w:name="Intense Quote" w:semiHidden="0" w:uiPriority="30" w:unhideWhenUsed="0" w:qFormat="1"/>
-    <w:lsdException w:name="Medium List 2 Accent 1" w:semiHidden="0" w:uiPriority="66" w:unhideWhenUsed="0"/>
-    <w:lsdException w:name="Medium Grid 1 Accent 1" w:semiHidden="0" w:uiPriority="67" w:unhideWhenUsed="0"/>
-    <w:lsdException w:name="Medium Grid 2 Accent 1" w:semiHidden="0" w:uiPriority="68" w:unhideWhenUsed="0"/>
-    <w:lsdException w:name="Medium Grid 3 Accent 1" w:semiHidden="0" w:uiPriority="69" w:unhideWhenUsed="0"/>
-    <w:lsdException w:name="Dark List Accent 1" w:semiHidden="0" w:uiPriority="70" w:unhideWhenUsed="0"/>
-    <w:lsdException w:name="Colorful Shading Accent 1" w:semiHidden="0" w:uiPriority="71" w:unhideWhenUsed="0"/>
-    <w:lsdException w:name="Colorful List Accent 1" w:semiHidden="0" w:uiPriority="72" w:unhideWhenUsed="0"/>
-    <w:lsdException w:name="Colorful Grid Accent 1" w:semiHidden="0" w:uiPriority="73" w:unhideWhenUsed="0"/>
-    <w:lsdException w:name="Light Shading Accent 2" w:semiHidden="0" w:uiPriority="60" w:unhideWhenUsed="0"/>
-    <w:lsdException w:name="Light List Accent 2" w:semiHidden="0" w:uiPriority="61" w:unhideWhenUsed="0"/>
-    <w:lsdException w:name="Light Grid Accent 2" w:semiHidden="0" w:uiPriority="62" w:unhideWhenUsed="0"/>
-    <w:lsdException w:name="Medium Shading 1 Accent 2" w:semiHidden="0" w:uiPriority="63" w:unhideWhenUsed="0"/>
-    <w:lsdException w:name="Medium Shading 2 Accent 2" w:semiHidden="0" w:uiPriority="64" w:unhideWhenUsed="0"/>
-    <w:lsdException w:name="Medium List 1 Accent 2" w:semiHidden="0" w:uiPriority="65" w:unhideWhenUsed="0"/>
-    <w:lsdException w:name="Medium List 2 Accent 2" w:semiHidden="0" w:uiPriority="66" w:unhideWhenUsed="0"/>
-    <w:lsdException w:name="Medium Grid 1 Accent 2" w:semiHidden="0" w:uiPriority="67" w:unhideWhenUsed="0"/>
-    <w:lsdException w:name="Medium Grid 2 Accent 2" w:semiHidden="0" w:uiPriority="68" w:unhideWhenUsed="0"/>
-    <w:lsdException w:name="Medium Grid 3 Accent 2" w:semiHidden="0" w:uiPriority="69" w:unhideWhenUsed="0"/>
-    <w:lsdException w:name="Dark List Accent 2" w:semiHidden="0" w:uiPriority="70" w:unhideWhenUsed="0"/>
-    <w:lsdException w:name="Colorful Shading Accent 2" w:semiHidden="0" w:uiPriority="71" w:unhideWhenUsed="0"/>
-    <w:lsdException w:name="Colorful List Accent 2" w:semiHidden="0" w:uiPriority="72" w:unhideWhenUsed="0"/>
-    <w:lsdException w:name="Colorful Grid Accent 2" w:semiHidden="0" w:uiPriority="73" w:unhideWhenUsed="0"/>
-    <w:lsdException w:name="Light Shading Accent 3" w:semiHidden="0" w:uiPriority="60" w:unhideWhenUsed="0"/>
-    <w:lsdException w:name="Light List Accent 3" w:semiHidden="0" w:uiPriority="61" w:unhideWhenUsed="0"/>
-    <w:lsdException w:name="Light Grid Accent 3" w:semiHidden="0" w:uiPriority="62" w:unhideWhenUsed="0"/>
-    <w:lsdException w:name="Medium Shading 1 Accent 3" w:semiHidden="0" w:uiPriority="63" w:unhideWhenUsed="0"/>
-    <w:lsdException w:name="Medium Shading 2 Accent 3" w:semiHidden="0" w:uiPriority="64" w:unhideWhenUsed="0"/>
-    <w:lsdException w:name="Medium List 1 Accent 3" w:semiHidden="0" w:uiPriority="65" w:unhideWhenUsed="0"/>
-    <w:lsdException w:name="Medium List 2 Accent 3" w:semiHidden="0" w:uiPriority="66" w:unhideWhenUsed="0"/>
-    <w:lsdException w:name="Medium Grid 1 Accent 3" w:semiHidden="0" w:uiPriority="67" w:unhideWhenUsed="0"/>
-    <w:lsdException w:name="Medium Grid 2 Accent 3" w:semiHidden="0" w:uiPriority="68" w:unhideWhenUsed="0"/>
-    <w:lsdException w:name="Medium Grid 3 Accent 3" w:semiHidden="0" w:uiPriority="69" w:unhideWhenUsed="0"/>
-    <w:lsdException w:name="Dark List Accent 3" w:semiHidden="0" w:uiPriority="70" w:unhideWhenUsed="0"/>
-    <w:lsdException w:name="Colorful Shading Accent 3" w:semiHidden="0" w:uiPriority="71" w:unhideWhenUsed="0"/>
-    <w:lsdException w:name="Colorful List Accent 3" w:semiHidden="0" w:uiPriority="72" w:unhideWhenUsed="0"/>
-    <w:lsdException w:name="Colorful Grid Accent 3" w:semiHidden="0" w:uiPriority="73" w:unhideWhenUsed="0"/>
-    <w:lsdException w:name="Light Shading Accent 4" w:semiHidden="0" w:uiPriority="60" w:unhideWhenUsed="0"/>
-    <w:lsdException w:name="Light List Accent 4" w:semiHidden="0" w:uiPriority="61" w:unhideWhenUsed="0"/>
-    <w:lsdException w:name="Light Grid Accent 4" w:semiHidden="0" w:uiPriority="62" w:unhideWhenUsed="0"/>
-    <w:lsdException w:name="Medium Shading 1 Accent 4" w:semiHidden="0" w:uiPriority="63" w:unhideWhenUsed="0"/>
-    <w:lsdException w:name="Medium Shading 2 Accent 4" w:semiHidden="0" w:uiPriority="64" w:unhideWhenUsed="0"/>
-    <w:lsdException w:name="Medium List 1 Accent 4" w:semiHidden="0" w:uiPriority="65" w:unhideWhenUsed="0"/>
-    <w:lsdException w:name="Medium List 2 Accent 4" w:semiHidden="0" w:uiPriority="66" w:unhideWhenUsed="0"/>
-    <w:lsdException w:name="Medium Grid 1 Accent 4" w:semiHidden="0" w:uiPriority="67" w:unhideWhenUsed="0"/>
-    <w:lsdException w:name="Medium Grid 2 Accent 4" w:semiHidden="0" w:uiPriority="68" w:unhideWhenUsed="0"/>
-    <w:lsdException w:name="Medium Grid 3 Accent 4" w:semiHidden="0" w:uiPriority="69" w:unhideWhenUsed="0"/>
-    <w:lsdException w:name="Dark List Accent 4" w:semiHidden="0" w:uiPriority="70" w:unhideWhenUsed="0"/>
-    <w:lsdException w:name="Colorful Shading Accent 4" w:semiHidden="0" w:uiPriority="71" w:unhideWhenUsed="0"/>
-    <w:lsdException w:name="Colorful List Accent 4" w:semiHidden="0" w:uiPriority="72" w:unhideWhenUsed="0"/>
-    <w:lsdException w:name="Colorful Grid Accent 4" w:semiHidden="0" w:uiPriority="73" w:unhideWhenUsed="0"/>
-    <w:lsdException w:name="Light Shading Accent 5" w:semiHidden="0" w:uiPriority="60" w:unhideWhenUsed="0"/>
-    <w:lsdException w:name="Light List Accent 5" w:semiHidden="0" w:uiPriority="61" w:unhideWhenUsed="0"/>
-    <w:lsdException w:name="Light Grid Accent 5" w:semiHidden="0" w:uiPriority="62" w:unhideWhenUsed="0"/>
-    <w:lsdException w:name="Medium Shading 1 Accent 5" w:semiHidden="0" w:uiPriority="63" w:unhideWhenUsed="0"/>
-    <w:lsdException w:name="Medium Shading 2 Accent 5" w:semiHidden="0" w:uiPriority="64" w:unhideWhenUsed="0"/>
-    <w:lsdException w:name="Medium List 1 Accent 5" w:semiHidden="0" w:uiPriority="65" w:unhideWhenUsed="0"/>
-    <w:lsdException w:name="Medium List 2 Accent 5" w:semiHidden="0" w:uiPriority="66" w:unhideWhenUsed="0"/>
-    <w:lsdException w:name="Medium Grid 1 Accent 5" w:semiHidden="0" w:uiPriority="67" w:unhideWhenUsed="0"/>
-    <w:lsdException w:name="Medium Grid 2 Accent 5" w:semiHidden="0" w:uiPriority="68" w:unhideWhenUsed="0"/>
-    <w:lsdException w:name="Medium Grid 3 Accent 5" w:semiHidden="0" w:uiPriority="69" w:unhideWhenUsed="0"/>
-    <w:lsdException w:name="Dark List Accent 5" w:semiHidden="0" w:uiPriority="70" w:unhideWhenUsed="0"/>
-    <w:lsdException w:name="Colorful Shading Accent 5" w:semiHidden="0" w:uiPriority="71" w:unhideWhenUsed="0"/>
-    <w:lsdException w:name="Colorful List Accent 5" w:semiHidden="0" w:uiPriority="72" w:unhideWhenUsed="0"/>
-    <w:lsdException w:name="Colorful Grid Accent 5" w:semiHidden="0" w:uiPriority="73" w:unhideWhenUsed="0"/>
-    <w:lsdException w:name="Light Shading Accent 6" w:semiHidden="0" w:uiPriority="60" w:unhideWhenUsed="0"/>
-    <w:lsdException w:name="Light List Accent 6" w:semiHidden="0" w:uiPriority="61" w:unhideWhenUsed="0"/>
-    <w:lsdException w:name="Light Grid Accent 6" w:semiHidden="0" w:uiPriority="62" w:unhideWhenUsed="0"/>
-    <w:lsdException w:name="Medium Shading 1 Accent 6" w:semiHidden="0" w:uiPriority="63" w:unhideWhenUsed="0"/>
-    <w:lsdException w:name="Medium Shading 2 Accent 6" w:semiHidden="0" w:uiPriority="64" w:unhideWhenUsed="0"/>
-    <w:lsdException w:name="Medium List 1 Accent 6" w:semiHidden="0" w:uiPriority="65" w:unhideWhenUsed="0"/>
-    <w:lsdException w:name="Medium List 2 Accent 6" w:semiHidden="0" w:uiPriority="66" w:unhideWhenUsed="0"/>
-    <w:lsdException w:name="Medium Grid 1 Accent 6" w:semiHidden="0" w:uiPriority="67" w:unhideWhenUsed="0"/>
-    <w:lsdException w:name="Medium Grid 2 Accent 6" w:semiHidden="0" w:uiPriority="68" w:unhideWhenUsed="0"/>
-    <w:lsdException w:name="Medium Grid 3 Accent 6" w:semiHidden="0" w:uiPriority="69" w:unhideWhenUsed="0"/>
-    <w:lsdException w:name="Dark List Accent 6" w:semiHidden="0" w:uiPriority="70" w:unhideWhenUsed="0"/>
-    <w:lsdException w:name="Colorful Shading Accent 6" w:semiHidden="0" w:uiPriority="71" w:unhideWhenUsed="0"/>
-    <w:lsdException w:name="Colorful List Accent 6" w:semiHidden="0" w:uiPriority="72" w:unhideWhenUsed="0"/>
-    <w:lsdException w:name="Colorful Grid Accent 6" w:semiHidden="0" w:uiPriority="73" w:unhideWhenUsed="0"/>
-    <w:lsdException w:name="Subtle Emphasis" w:semiHidden="0" w:uiPriority="19" w:unhideWhenUsed="0" w:qFormat="1"/>
-    <w:lsdException w:name="Intense Emphasis" w:semiHidden="0" w:uiPriority="21" w:unhideWhenUsed="0" w:qFormat="1"/>
-    <w:lsdException w:name="Subtle Reference" w:semiHidden="0" w:uiPriority="31" w:unhideWhenUsed="0" w:qFormat="1"/>
-    <w:lsdException w:name="Intense Reference" w:semiHidden="0" w:uiPriority="32" w:unhideWhenUsed="0" w:qFormat="1"/>
-    <w:lsdException w:name="Book Title" w:semiHidden="0" w:uiPriority="33" w:unhideWhenUsed="0" w:qFormat="1"/>
-    <w:lsdException w:name="Bibliography" w:uiPriority="37"/>
-    <w:lsdException w:name="TOC Heading" w:uiPriority="39" w:qFormat="1"/>
-  </w:latentStyles>
-  <w:style w:type="paragraph" w:default="1" w:styleId="Normal">
-    <w:name w:val="Normal"/>
-    <w:qFormat/>
+  <w:style w:type="character" w:customStyle="1" w:styleId="Ttulo2Char">
+    <w:name w:val="Título 2 Char"/>
+    <w:basedOn w:val="Fontepargpadro"/>
+    <w:link w:val="Ttulo2"/>
+    <w:uiPriority w:val="9"/>
+    <w:rsid w:val="009F4D25"/>
+    <w:rPr>
+      <w:rFonts w:eastAsiaTheme="majorEastAsia" w:cstheme="majorBidi"/>
+      <w:b/>
+      <w:sz w:val="28"/>
+      <w:szCs w:val="26"/>
+    </w:rPr>
   </w:style>
-  <w:style w:type="paragraph" w:styleId="Ttulo1">
-    <w:name w:val="heading 1"/>
+  <w:style w:type="paragraph" w:styleId="Ttulo">
+    <w:name w:val="Title"/>
     <w:basedOn w:val="Normal"/>
     <w:next w:val="Normal"/>
-    <w:link w:val="Ttulo1Char"/>
-    <w:uiPriority w:val="9"/>
+    <w:link w:val="TtuloChar"/>
+    <w:uiPriority w:val="10"/>
     <w:qFormat/>
-    <w:rsid w:val="00D422D4"/>
+    <w:rsid w:val="00520AD8"/>
     <w:pPr>
-      <w:keepNext/>
-      <w:keepLines/>
-      <w:spacing w:before="240" w:after="0" w:line="259" w:lineRule="auto"/>
-      <w:outlineLvl w:val="0"/>
+      <w:spacing w:after="0" w:line="240" w:lineRule="auto"/>
+      <w:contextualSpacing/>
+      <w:jc w:val="center"/>
     </w:pPr>
     <w:rPr>
-      <w:rFonts w:asciiTheme="majorHAnsi" w:eastAsiaTheme="majorEastAsia" w:hAnsiTheme="majorHAnsi" w:cstheme="majorBidi"/>
-      <w:b/>
-      <w:sz w:val="32"/>
-      <w:szCs w:val="32"/>
+      <w:rFonts w:ascii="Calibri Light" w:eastAsiaTheme="majorEastAsia" w:hAnsi="Calibri Light" w:cstheme="majorBidi"/>
+      <w:spacing w:val="-10"/>
+      <w:kern w:val="28"/>
+      <w:sz w:val="52"/>
+      <w:szCs w:val="56"/>
+      <w:u w:val="single"/>
     </w:rPr>
   </w:style>
-  <w:style w:type="character" w:default="1" w:styleId="Fontepargpadro">
-    <w:name w:val="Default Paragraph Font"/>
-    <w:uiPriority w:val="1"/>
-    <w:semiHidden/>
-    <w:unhideWhenUsed/>
-  </w:style>
-  <w:style w:type="table" w:default="1" w:styleId="Tabelanormal">
-    <w:name w:val="Normal Table"/>
-    <w:uiPriority w:val="99"/>
-    <w:semiHidden/>
-    <w:unhideWhenUsed/>
-    <w:tblPr>
-      <w:tblInd w:w="0" w:type="dxa"/>
-      <w:tblCellMar>
-        <w:top w:w="0" w:type="dxa"/>
-        <w:left w:w="108" w:type="dxa"/>
-        <w:bottom w:w="0" w:type="dxa"/>
-        <w:right w:w="108" w:type="dxa"/>
-      </w:tblCellMar>
-    </w:tblPr>
-  </w:style>
-  <w:style w:type="numbering" w:default="1" w:styleId="Semlista">
-    <w:name w:val="No List"/>
-    <w:uiPriority w:val="99"/>
-    <w:semiHidden/>
-    <w:unhideWhenUsed/>
-  </w:style>
-  <w:style w:type="table" w:styleId="Tabelacomgrade">
-    <w:name w:val="Table Grid"/>
-    <w:basedOn w:val="Tabelanormal"/>
-    <w:uiPriority w:val="59"/>
-    <w:rsid w:val="00D422D4"/>
-    <w:pPr>
-      <w:spacing w:after="0" w:line="240" w:lineRule="auto"/>
-    </w:pPr>
-    <w:tblPr>
-      <w:tblInd w:w="0" w:type="dxa"/>
-      <w:tblBorders>
-        <w:top w:val="single" w:sz="4" w:space="0" w:color="auto"/>
-        <w:left w:val="single" w:sz="4" w:space="0" w:color="auto"/>
-        <w:bottom w:val="single" w:sz="4" w:space="0" w:color="auto"/>
-        <w:right w:val="single" w:sz="4" w:space="0" w:color="auto"/>
-        <w:insideH w:val="single" w:sz="4" w:space="0" w:color="auto"/>
-        <w:insideV w:val="single" w:sz="4" w:space="0" w:color="auto"/>
-      </w:tblBorders>
-      <w:tblCellMar>
-        <w:top w:w="0" w:type="dxa"/>
-        <w:left w:w="108" w:type="dxa"/>
-        <w:bottom w:w="0" w:type="dxa"/>
-        <w:right w:w="108" w:type="dxa"/>
-      </w:tblCellMar>
-    </w:tblPr>
-  </w:style>
-  <w:style w:type="character" w:customStyle="1" w:styleId="Ttulo1Char">
-    <w:name w:val="Título 1 Char"/>
+  <w:style w:type="character" w:customStyle="1" w:styleId="TtuloChar">
+    <w:name w:val="Título Char"/>
     <w:basedOn w:val="Fontepargpadro"/>
-    <w:link w:val="Ttulo1"/>
-    <w:uiPriority w:val="9"/>
-    <w:rsid w:val="00D422D4"/>
+    <w:link w:val="Ttulo"/>
+    <w:uiPriority w:val="10"/>
+    <w:rsid w:val="00520AD8"/>
     <w:rPr>
-      <w:rFonts w:asciiTheme="majorHAnsi" w:eastAsiaTheme="majorEastAsia" w:hAnsiTheme="majorHAnsi" w:cstheme="majorBidi"/>
-      <w:b/>
-      <w:sz w:val="32"/>
-      <w:szCs w:val="32"/>
+      <w:rFonts w:ascii="Calibri Light" w:eastAsiaTheme="majorEastAsia" w:hAnsi="Calibri Light" w:cstheme="majorBidi"/>
+      <w:spacing w:val="-10"/>
+      <w:kern w:val="28"/>
+      <w:sz w:val="52"/>
+      <w:szCs w:val="56"/>
+      <w:u w:val="single"/>
     </w:rPr>
   </w:style>
-  <w:style w:type="table" w:customStyle="1" w:styleId="GridTable1Light">
-    <w:name w:val="Grid Table 1 Light"/>
-    <w:basedOn w:val="Tabelanormal"/>
-    <w:uiPriority w:val="46"/>
-    <w:rsid w:val="00D422D4"/>
-    <w:pPr>
-      <w:spacing w:after="0" w:line="240" w:lineRule="auto"/>
-    </w:pPr>
-    <w:tblPr>
-      <w:tblStyleRowBandSize w:val="1"/>
-      <w:tblStyleColBandSize w:val="1"/>
-      <w:tblInd w:w="0" w:type="dxa"/>
-      <w:tblBorders>
-        <w:top w:val="single" w:sz="4" w:space="0" w:color="999999" w:themeColor="text1" w:themeTint="66"/>
-        <w:left w:val="single" w:sz="4" w:space="0" w:color="999999" w:themeColor="text1" w:themeTint="66"/>
-        <w:bottom w:val="single" w:sz="4" w:space="0" w:color="999999" w:themeColor="text1" w:themeTint="66"/>
-        <w:right w:val="single" w:sz="4" w:space="0" w:color="999999" w:themeColor="text1" w:themeTint="66"/>
-        <w:insideH w:val="single" w:sz="4" w:space="0" w:color="999999" w:themeColor="text1" w:themeTint="66"/>
-        <w:insideV w:val="single" w:sz="4" w:space="0" w:color="999999" w:themeColor="text1" w:themeTint="66"/>
-      </w:tblBorders>
-      <w:tblCellMar>
-        <w:top w:w="0" w:type="dxa"/>
-        <w:left w:w="108" w:type="dxa"/>
-        <w:bottom w:w="0" w:type="dxa"/>
-        <w:right w:w="108" w:type="dxa"/>
-      </w:tblCellMar>
-    </w:tblPr>
-    <w:tblStylePr w:type="firstRow">
-      <w:rPr>
-        <w:b/>
-        <w:bCs/>
-      </w:rPr>
-      <w:tblPr/>
-      <w:tcPr>
-        <w:tcBorders>
-          <w:bottom w:val="single" w:sz="12" w:space="0" w:color="666666" w:themeColor="text1" w:themeTint="99"/>
-        </w:tcBorders>
-      </w:tcPr>
-    </w:tblStylePr>
-    <w:tblStylePr w:type="lastRow">
-      <w:rPr>
-        <w:b/>
-        <w:bCs/>
-      </w:rPr>
-      <w:tblPr/>
-      <w:tcPr>
-        <w:tcBorders>
-          <w:top w:val="double" w:sz="2" w:space="0" w:color="666666" w:themeColor="text1" w:themeTint="99"/>
-        </w:tcBorders>
-      </w:tcPr>
-    </w:tblStylePr>
-    <w:tblStylePr w:type="firstCol">
-      <w:rPr>
-        <w:b/>
-        <w:bCs/>
-      </w:rPr>
-    </w:tblStylePr>
-    <w:tblStylePr w:type="lastCol">
-      <w:rPr>
-        <w:b/>
-        <w:bCs/>
-      </w:rPr>
-    </w:tblStylePr>
-  </w:style>
-  <w:style w:type="paragraph" w:styleId="PargrafodaLista">
-    <w:name w:val="List Paragraph"/>
-    <w:basedOn w:val="Normal"/>
-    <w:uiPriority w:val="34"/>
-    <w:qFormat/>
-    <w:rsid w:val="0017215B"/>
-    <w:pPr>
-      <w:ind w:left="720"/>
-      <w:contextualSpacing/>
-    </w:pPr>
-  </w:style>
-  <w:style w:type="paragraph" w:styleId="CabealhodoSumrio">
-    <w:name w:val="TOC Heading"/>
-    <w:basedOn w:val="Ttulo1"/>
-    <w:next w:val="Normal"/>
-    <w:uiPriority w:val="39"/>
+  <w:style w:type="character" w:customStyle="1" w:styleId="Ttulo3Char">
+    <w:name w:val="Título 3 Char"/>
+    <w:basedOn w:val="Fontepargpadro"/>
+    <w:link w:val="Ttulo3"/>
+    <w:uiPriority w:val="9"/>
     <w:semiHidden/>
-    <w:unhideWhenUsed/>
-    <w:qFormat/>
-    <w:rsid w:val="00F73AE8"/>
-    <w:pPr>
-      <w:spacing w:before="480" w:line="276" w:lineRule="auto"/>
-      <w:outlineLvl w:val="9"/>
-    </w:pPr>
+    <w:rsid w:val="009F4D25"/>
     <w:rPr>
-      <w:bCs/>
-      <w:color w:val="365F91" w:themeColor="accent1" w:themeShade="BF"/>
-      <w:sz w:val="28"/>
-      <w:szCs w:val="28"/>
-      <w:lang w:eastAsia="pt-BR"/>
+      <w:rFonts w:eastAsiaTheme="majorEastAsia" w:cstheme="majorBidi"/>
+      <w:color w:val="243F60" w:themeColor="accent1" w:themeShade="7F"/>
+      <w:sz w:val="24"/>
+      <w:szCs w:val="24"/>
     </w:rPr>
   </w:style>
-  <w:style w:type="paragraph" w:styleId="Sumrio1">
-    <w:name w:val="toc 1"/>
+  <w:style w:type="paragraph" w:styleId="Sumrio2">
+    <w:name w:val="toc 2"/>
     <w:basedOn w:val="Normal"/>
     <w:next w:val="Normal"/>
     <w:autoRedefine/>
     <w:uiPriority w:val="39"/>
     <w:unhideWhenUsed/>
-    <w:rsid w:val="00F73AE8"/>
+    <w:rsid w:val="009F4D25"/>
     <w:pPr>
       <w:spacing w:after="100"/>
+      <w:ind w:left="220"/>
     </w:pPr>
-  </w:style>
-  <w:style w:type="character" w:styleId="Hyperlink">
-    <w:name w:val="Hyperlink"/>
-    <w:basedOn w:val="Fontepargpadro"/>
-    <w:uiPriority w:val="99"/>
-    <w:unhideWhenUsed/>
-    <w:rsid w:val="00F73AE8"/>
-    <w:rPr>
-      <w:color w:val="0000FF" w:themeColor="hyperlink"/>
-      <w:u w:val="single"/>
-    </w:rPr>
-  </w:style>
-  <w:style w:type="paragraph" w:styleId="Textodebalo">
-    <w:name w:val="Balloon Text"/>
-    <w:basedOn w:val="Normal"/>
-    <w:link w:val="TextodebaloChar"/>
-    <w:uiPriority w:val="99"/>
-    <w:semiHidden/>
-    <w:unhideWhenUsed/>
-    <w:rsid w:val="00F73AE8"/>
-    <w:pPr>
-      <w:spacing w:after="0" w:line="240" w:lineRule="auto"/>
-    </w:pPr>
-    <w:rPr>
-      <w:rFonts w:ascii="Tahoma" w:hAnsi="Tahoma" w:cs="Tahoma"/>
-      <w:sz w:val="16"/>
-      <w:szCs w:val="16"/>
-    </w:rPr>
-  </w:style>
-  <w:style w:type="character" w:customStyle="1" w:styleId="TextodebaloChar">
-    <w:name w:val="Texto de balão Char"/>
-    <w:basedOn w:val="Fontepargpadro"/>
-    <w:link w:val="Textodebalo"/>
-    <w:uiPriority w:val="99"/>
-    <w:semiHidden/>
-    <w:rsid w:val="00F73AE8"/>
-    <w:rPr>
-      <w:rFonts w:ascii="Tahoma" w:hAnsi="Tahoma" w:cs="Tahoma"/>
-      <w:sz w:val="16"/>
-      <w:szCs w:val="16"/>
-    </w:rPr>
   </w:style>
 </w:styles>
 </file>
@@ -15534,7 +15036,7 @@
 </file>
 
 <file path=customXml/itemProps1.xml><?xml version="1.0" encoding="utf-8"?>
-<ds:datastoreItem xmlns:ds="http://schemas.openxmlformats.org/officeDocument/2006/customXml" ds:itemID="{3E5F0E94-E699-418B-9991-E44D06B2AEE7}">
+<ds:datastoreItem xmlns:ds="http://schemas.openxmlformats.org/officeDocument/2006/customXml" ds:itemID="{D88A03BA-18DF-42CC-B9B6-FA2BA8D53EA1}">
   <ds:schemaRefs>
     <ds:schemaRef ds:uri="http://schemas.openxmlformats.org/officeDocument/2006/bibliography"/>
   </ds:schemaRefs>

</xml_diff>